<commit_message>
A 13-as tesztese miatti előzetese push + követelménylista módosítása
</commit_message>
<xml_diff>
--- a/8_reszletes_tervek/Kovetelmenylista_TSZ.docx
+++ b/8_reszletes_tervek/Kovetelmenylista_TSZ.docx
@@ -2119,6 +2119,74 @@
               <w:t>Felülvizsgálat ideje: 2025.04.10.</w:t>
             </w:r>
           </w:p>
+          <w:p>
+            <w:pPr>
+              <w:pStyle w:val="magyarazat"/>
+              <w:spacing w:before="60" w:after="60"/>
+              <w:jc w:val="both"/>
+              <w:rPr>
+                <w:rFonts w:ascii="Times New Roman" w:hAnsi="Times New Roman" w:cs="Times New Roman"/>
+                <w:i w:val="0"/>
+                <w:color w:val="000000"/>
+              </w:rPr>
+            </w:pPr>
+          </w:p>
+          <w:p>
+            <w:pPr>
+              <w:pStyle w:val="magyarazat"/>
+              <w:spacing w:before="60" w:after="60"/>
+              <w:jc w:val="both"/>
+              <w:rPr>
+                <w:rFonts w:ascii="Times New Roman" w:hAnsi="Times New Roman" w:cs="Times New Roman"/>
+                <w:i w:val="0"/>
+                <w:color w:val="000000"/>
+              </w:rPr>
+            </w:pPr>
+            <w:r>
+              <w:rPr>
+                <w:rFonts w:ascii="Times New Roman" w:hAnsi="Times New Roman" w:cs="Times New Roman"/>
+                <w:i w:val="0"/>
+                <w:color w:val="000000"/>
+              </w:rPr>
+              <w:t xml:space="preserve">A spóra a </w:t>
+            </w:r>
+            <w:r>
+              <w:rPr>
+                <w:rFonts w:ascii="Times New Roman" w:hAnsi="Times New Roman" w:cs="Times New Roman"/>
+                <w:i w:val="0"/>
+                <w:color w:val="000000"/>
+              </w:rPr>
+              <w:t>turn kezdetekor termelődik, de csak a 2. körben termelődik először</w:t>
+            </w:r>
+            <w:r>
+              <w:rPr>
+                <w:rFonts w:ascii="Times New Roman" w:hAnsi="Times New Roman" w:cs="Times New Roman"/>
+                <w:i w:val="0"/>
+                <w:color w:val="000000"/>
+              </w:rPr>
+              <w:t xml:space="preserve"> – legalábbis a teszteseteknél az utóbbi esetben ez volt.</w:t>
+            </w:r>
+          </w:p>
+          <w:p>
+            <w:pPr>
+              <w:pStyle w:val="magyarazat"/>
+              <w:spacing w:before="60" w:after="60"/>
+              <w:jc w:val="both"/>
+              <w:rPr>
+                <w:rFonts w:ascii="Times New Roman" w:hAnsi="Times New Roman" w:cs="Times New Roman"/>
+                <w:i w:val="0"/>
+                <w:color w:val="000000"/>
+              </w:rPr>
+            </w:pPr>
+            <w:r>
+              <w:rPr>
+                <w:rFonts w:ascii="Times New Roman" w:hAnsi="Times New Roman" w:cs="Times New Roman"/>
+                <w:i w:val="0"/>
+                <w:color w:val="000000"/>
+              </w:rPr>
+              <w:t>Kiegészítve: 2025.04.11.</w:t>
+            </w:r>
+          </w:p>
         </w:tc>
         <w:tc>
           <w:tcPr>
@@ -2761,6 +2829,7 @@
                 <w:i w:val="0"/>
                 <w:color w:val="000000"/>
               </w:rPr>
+              <w:lastRenderedPageBreak/>
               <w:t>Felülvizsgálat ideje: 2025.04.10.</w:t>
             </w:r>
           </w:p>
@@ -3964,7 +4033,16 @@
                 <w:i w:val="0"/>
                 <w:color w:val="000000"/>
               </w:rPr>
-              <w:t>Ha a kettétört tektonon van gombafonál, az biztosan elpusztul azonnal. Az összeköttetéses szabály itt is számít, az ilyen fonál is azonnal elpusztul.</w:t>
+              <w:t xml:space="preserve">Ha a kettétört tektonon van gombafonál, az biztosan elpusztul azonnal. Az összeköttetéses szabály itt is számít, az ilyen </w:t>
+            </w:r>
+            <w:r>
+              <w:rPr>
+                <w:rFonts w:ascii="Times New Roman" w:hAnsi="Times New Roman" w:cs="Times New Roman"/>
+                <w:i w:val="0"/>
+                <w:color w:val="000000"/>
+              </w:rPr>
+              <w:lastRenderedPageBreak/>
+              <w:t>fonál is azonnal elpusztul.</w:t>
             </w:r>
           </w:p>
         </w:tc>
@@ -4488,7 +4566,7 @@
                 <w:i w:val="0"/>
                 <w:color w:val="000000"/>
               </w:rPr>
-              <w:t xml:space="preserve">színek nincsenek, és igazából a fonalaknak nincsenek is jelentőségük a tekintetben h melyik csapat gombateste növesztette </w:t>
+              <w:t xml:space="preserve">színek nincsenek, és igazából a fonalaknak nincsenek is jelentőségük a tekintetben h melyik csapat </w:t>
             </w:r>
             <w:r>
               <w:rPr>
@@ -4497,7 +4575,7 @@
                 <w:color w:val="000000"/>
               </w:rPr>
               <w:lastRenderedPageBreak/>
-              <w:t>eredetileg, mert a fonálhálózat összenő</w:t>
+              <w:t>gombateste növesztette eredetileg, mert a fonálhálózat összenő</w:t>
             </w:r>
           </w:p>
         </w:tc>
@@ -9096,7 +9174,6 @@
   <w:style w:type="character" w:default="1" w:styleId="Bekezdsalapbettpusa">
     <w:name w:val="Default Paragraph Font"/>
     <w:uiPriority w:val="1"/>
-    <w:semiHidden/>
     <w:unhideWhenUsed/>
   </w:style>
   <w:style w:type="table" w:default="1" w:styleId="Normltblzat">

</xml_diff>

<commit_message>
Frissítések: osztályok, tesztek, követelménylista
</commit_message>
<xml_diff>
--- a/8_reszletes_tervek/Kovetelmenylista_TSZ.docx
+++ b/8_reszletes_tervek/Kovetelmenylista_TSZ.docx
@@ -2150,13 +2150,23 @@
               </w:rPr>
               <w:t xml:space="preserve">A spóra a </w:t>
             </w:r>
-            <w:r>
-              <w:rPr>
-                <w:rFonts w:ascii="Times New Roman" w:hAnsi="Times New Roman" w:cs="Times New Roman"/>
-                <w:i w:val="0"/>
-                <w:color w:val="000000"/>
-              </w:rPr>
-              <w:t>turn kezdetekor termelődik, de csak a 2. körben termelődik először</w:t>
+            <w:proofErr w:type="spellStart"/>
+            <w:r>
+              <w:rPr>
+                <w:rFonts w:ascii="Times New Roman" w:hAnsi="Times New Roman" w:cs="Times New Roman"/>
+                <w:i w:val="0"/>
+                <w:color w:val="000000"/>
+              </w:rPr>
+              <w:t>turn</w:t>
+            </w:r>
+            <w:proofErr w:type="spellEnd"/>
+            <w:r>
+              <w:rPr>
+                <w:rFonts w:ascii="Times New Roman" w:hAnsi="Times New Roman" w:cs="Times New Roman"/>
+                <w:i w:val="0"/>
+                <w:color w:val="000000"/>
+              </w:rPr>
+              <w:t xml:space="preserve"> kezdetekor termelődik, de csak a 2. körben termelődik először</w:t>
             </w:r>
             <w:r>
               <w:rPr>
@@ -3882,7 +3892,34 @@
                 <w:i w:val="0"/>
                 <w:color w:val="000000"/>
               </w:rPr>
-              <w:t>Világoszöld tektonokon legfeljebb 3 fonál, sötétzöld tek</w:t>
+              <w:t xml:space="preserve">Világoszöld </w:t>
+            </w:r>
+            <w:proofErr w:type="spellStart"/>
+            <w:r>
+              <w:rPr>
+                <w:rFonts w:ascii="Times New Roman" w:hAnsi="Times New Roman" w:cs="Times New Roman"/>
+                <w:i w:val="0"/>
+                <w:color w:val="000000"/>
+              </w:rPr>
+              <w:t>tektonokon</w:t>
+            </w:r>
+            <w:proofErr w:type="spellEnd"/>
+            <w:r>
+              <w:rPr>
+                <w:rFonts w:ascii="Times New Roman" w:hAnsi="Times New Roman" w:cs="Times New Roman"/>
+                <w:i w:val="0"/>
+                <w:color w:val="000000"/>
+              </w:rPr>
+              <w:t xml:space="preserve"> legfeljebb 3 fonál, sötétzöld </w:t>
+            </w:r>
+            <w:proofErr w:type="spellStart"/>
+            <w:r>
+              <w:rPr>
+                <w:rFonts w:ascii="Times New Roman" w:hAnsi="Times New Roman" w:cs="Times New Roman"/>
+                <w:i w:val="0"/>
+                <w:color w:val="000000"/>
+              </w:rPr>
+              <w:t>tek</w:t>
             </w:r>
             <w:r>
               <w:rPr>
@@ -3898,7 +3935,16 @@
                 <w:i w:val="0"/>
                 <w:color w:val="000000"/>
               </w:rPr>
-              <w:t>onokon legfeljebb 1 fonál növekedhet.</w:t>
+              <w:t>onokon</w:t>
+            </w:r>
+            <w:proofErr w:type="spellEnd"/>
+            <w:r>
+              <w:rPr>
+                <w:rFonts w:ascii="Times New Roman" w:hAnsi="Times New Roman" w:cs="Times New Roman"/>
+                <w:i w:val="0"/>
+                <w:color w:val="000000"/>
+              </w:rPr>
+              <w:t xml:space="preserve"> legfeljebb 1 fonál növekedhet.</w:t>
             </w:r>
           </w:p>
         </w:tc>
@@ -3995,13 +4041,23 @@
                 <w:color w:val="000000"/>
               </w:rPr>
             </w:pPr>
-            <w:r>
-              <w:rPr>
-                <w:rFonts w:ascii="Times New Roman" w:hAnsi="Times New Roman" w:cs="Times New Roman"/>
-                <w:i w:val="0"/>
-                <w:color w:val="000000"/>
-              </w:rPr>
-              <w:t>Tekontontörés esetén a tektontörés mentén a gombafonalak elszakadnak</w:t>
+            <w:proofErr w:type="spellStart"/>
+            <w:r>
+              <w:rPr>
+                <w:rFonts w:ascii="Times New Roman" w:hAnsi="Times New Roman" w:cs="Times New Roman"/>
+                <w:i w:val="0"/>
+                <w:color w:val="000000"/>
+              </w:rPr>
+              <w:t>Tekontontörés</w:t>
+            </w:r>
+            <w:proofErr w:type="spellEnd"/>
+            <w:r>
+              <w:rPr>
+                <w:rFonts w:ascii="Times New Roman" w:hAnsi="Times New Roman" w:cs="Times New Roman"/>
+                <w:i w:val="0"/>
+                <w:color w:val="000000"/>
+              </w:rPr>
+              <w:t xml:space="preserve"> esetén a tektontörés mentén a gombafonalak elszakadnak</w:t>
             </w:r>
           </w:p>
         </w:tc>
@@ -4114,7 +4170,25 @@
                 <w:i w:val="0"/>
                 <w:color w:val="000000"/>
               </w:rPr>
-              <w:t xml:space="preserve">Szürke tektonokon a gombafonalak 5 kör után felszívódnak </w:t>
+              <w:t xml:space="preserve">Szürke </w:t>
+            </w:r>
+            <w:proofErr w:type="spellStart"/>
+            <w:r>
+              <w:rPr>
+                <w:rFonts w:ascii="Times New Roman" w:hAnsi="Times New Roman" w:cs="Times New Roman"/>
+                <w:i w:val="0"/>
+                <w:color w:val="000000"/>
+              </w:rPr>
+              <w:t>tektonokon</w:t>
+            </w:r>
+            <w:proofErr w:type="spellEnd"/>
+            <w:r>
+              <w:rPr>
+                <w:rFonts w:ascii="Times New Roman" w:hAnsi="Times New Roman" w:cs="Times New Roman"/>
+                <w:i w:val="0"/>
+                <w:color w:val="000000"/>
+              </w:rPr>
+              <w:t xml:space="preserve"> a gombafonalak 5 kör után felszívódnak </w:t>
             </w:r>
           </w:p>
         </w:tc>
@@ -4257,8 +4331,20 @@
                 <w:i w:val="0"/>
                 <w:color w:val="000000"/>
               </w:rPr>
-              <w:t>igaz, tektontörés esetén azonnal, rovarelvágás esetében nem azonnal, hanem azzal egy időben, amikor az elvágott fonál elpusztul, az idő tekintetében lásd az o.katalógust</w:t>
-            </w:r>
+              <w:t xml:space="preserve">igaz, tektontörés esetén azonnal, rovarelvágás esetében nem azonnal, hanem azzal egy időben, amikor az elvágott fonál elpusztul, az idő tekintetében lásd az </w:t>
+            </w:r>
+            <w:proofErr w:type="spellStart"/>
+            <w:proofErr w:type="gramStart"/>
+            <w:r>
+              <w:rPr>
+                <w:rFonts w:ascii="Times New Roman" w:hAnsi="Times New Roman" w:cs="Times New Roman"/>
+                <w:i w:val="0"/>
+                <w:color w:val="000000"/>
+              </w:rPr>
+              <w:t>o.katalógust</w:t>
+            </w:r>
+            <w:proofErr w:type="spellEnd"/>
+            <w:proofErr w:type="gramEnd"/>
           </w:p>
         </w:tc>
       </w:tr>
@@ -4463,7 +4549,25 @@
                 <w:i w:val="0"/>
                 <w:color w:val="000000"/>
               </w:rPr>
-              <w:t>a színeket kilőttük, a régi Coarse volt, de mér nincs</w:t>
+              <w:t xml:space="preserve">a színeket kilőttük, a régi </w:t>
+            </w:r>
+            <w:proofErr w:type="spellStart"/>
+            <w:r>
+              <w:rPr>
+                <w:rFonts w:ascii="Times New Roman" w:hAnsi="Times New Roman" w:cs="Times New Roman"/>
+                <w:i w:val="0"/>
+                <w:color w:val="000000"/>
+              </w:rPr>
+              <w:t>Coarse</w:t>
+            </w:r>
+            <w:proofErr w:type="spellEnd"/>
+            <w:r>
+              <w:rPr>
+                <w:rFonts w:ascii="Times New Roman" w:hAnsi="Times New Roman" w:cs="Times New Roman"/>
+                <w:i w:val="0"/>
+                <w:color w:val="000000"/>
+              </w:rPr>
+              <w:t xml:space="preserve"> volt, de mér nincs</w:t>
             </w:r>
           </w:p>
         </w:tc>
@@ -4566,7 +4670,25 @@
                 <w:i w:val="0"/>
                 <w:color w:val="000000"/>
               </w:rPr>
-              <w:t xml:space="preserve">színek nincsenek, és igazából a fonalaknak nincsenek is jelentőségük a tekintetben h melyik csapat </w:t>
+              <w:t xml:space="preserve">színek nincsenek, és igazából a fonalaknak nincsenek is jelentőségük a tekintetben </w:t>
+            </w:r>
+            <w:proofErr w:type="gramStart"/>
+            <w:r>
+              <w:rPr>
+                <w:rFonts w:ascii="Times New Roman" w:hAnsi="Times New Roman" w:cs="Times New Roman"/>
+                <w:i w:val="0"/>
+                <w:color w:val="000000"/>
+              </w:rPr>
+              <w:t>h</w:t>
+            </w:r>
+            <w:proofErr w:type="gramEnd"/>
+            <w:r>
+              <w:rPr>
+                <w:rFonts w:ascii="Times New Roman" w:hAnsi="Times New Roman" w:cs="Times New Roman"/>
+                <w:i w:val="0"/>
+                <w:color w:val="000000"/>
+              </w:rPr>
+              <w:t xml:space="preserve"> melyik csapat </w:t>
             </w:r>
             <w:r>
               <w:rPr>
@@ -4741,7 +4863,119 @@
                 <w:i w:val="0"/>
                 <w:color w:val="000000"/>
               </w:rPr>
-              <w:t>ha olyan tektonra akar lőni, amelyikre nem lehet, megmarad neki a remainingejects</w:t>
+              <w:t xml:space="preserve">ha olyan tektonra akar lőni, amelyikre nem lehet, megmarad neki a </w:t>
+            </w:r>
+            <w:proofErr w:type="spellStart"/>
+            <w:r>
+              <w:rPr>
+                <w:rFonts w:ascii="Times New Roman" w:hAnsi="Times New Roman" w:cs="Times New Roman"/>
+                <w:i w:val="0"/>
+                <w:color w:val="000000"/>
+              </w:rPr>
+              <w:t>remainingejects</w:t>
+            </w:r>
+            <w:proofErr w:type="spellEnd"/>
+          </w:p>
+        </w:tc>
+        <w:tc>
+          <w:tcPr>
+            <w:tcW w:w="1985" w:type="dxa"/>
+            <w:tcBorders>
+              <w:top w:val="single" w:sz="4" w:space="0" w:color="000000"/>
+              <w:left w:val="single" w:sz="4" w:space="0" w:color="000000"/>
+              <w:bottom w:val="single" w:sz="4" w:space="0" w:color="000000"/>
+              <w:right w:val="single" w:sz="4" w:space="0" w:color="000000"/>
+            </w:tcBorders>
+            <w:vAlign w:val="center"/>
+          </w:tcPr>
+          <w:p>
+            <w:pPr>
+              <w:pStyle w:val="magyarazat"/>
+              <w:spacing w:before="60" w:after="60"/>
+              <w:jc w:val="center"/>
+              <w:rPr>
+                <w:rFonts w:ascii="Times New Roman" w:hAnsi="Times New Roman" w:cs="Times New Roman"/>
+                <w:i w:val="0"/>
+                <w:color w:val="000000"/>
+              </w:rPr>
+            </w:pPr>
+          </w:p>
+        </w:tc>
+      </w:tr>
+      <w:tr>
+        <w:trPr>
+          <w:jc w:val="center"/>
+        </w:trPr>
+        <w:tc>
+          <w:tcPr>
+            <w:tcW w:w="1696" w:type="dxa"/>
+            <w:tcBorders>
+              <w:top w:val="single" w:sz="4" w:space="0" w:color="000000"/>
+              <w:left w:val="single" w:sz="4" w:space="0" w:color="000000"/>
+              <w:bottom w:val="single" w:sz="4" w:space="0" w:color="000000"/>
+              <w:right w:val="single" w:sz="4" w:space="0" w:color="000000"/>
+            </w:tcBorders>
+            <w:vAlign w:val="center"/>
+          </w:tcPr>
+          <w:p>
+            <w:pPr>
+              <w:pStyle w:val="magyarazat"/>
+              <w:spacing w:before="60" w:after="60"/>
+              <w:jc w:val="center"/>
+              <w:rPr>
+                <w:rFonts w:ascii="Times New Roman" w:hAnsi="Times New Roman" w:cs="Times New Roman"/>
+                <w:b/>
+                <w:i w:val="0"/>
+                <w:color w:val="auto"/>
+              </w:rPr>
+            </w:pPr>
+          </w:p>
+        </w:tc>
+        <w:tc>
+          <w:tcPr>
+            <w:tcW w:w="10348" w:type="dxa"/>
+            <w:tcBorders>
+              <w:top w:val="single" w:sz="4" w:space="0" w:color="000000"/>
+              <w:left w:val="single" w:sz="4" w:space="0" w:color="000000"/>
+              <w:bottom w:val="single" w:sz="4" w:space="0" w:color="000000"/>
+              <w:right w:val="single" w:sz="4" w:space="0" w:color="000000"/>
+            </w:tcBorders>
+            <w:vAlign w:val="center"/>
+          </w:tcPr>
+          <w:p>
+            <w:pPr>
+              <w:pStyle w:val="magyarazat"/>
+              <w:spacing w:before="60" w:after="60"/>
+              <w:jc w:val="both"/>
+              <w:rPr>
+                <w:rFonts w:ascii="Times New Roman" w:hAnsi="Times New Roman" w:cs="Times New Roman"/>
+                <w:i w:val="0"/>
+                <w:color w:val="000000"/>
+              </w:rPr>
+            </w:pPr>
+            <w:r>
+              <w:rPr>
+                <w:rFonts w:ascii="Times New Roman" w:hAnsi="Times New Roman" w:cs="Times New Roman"/>
+                <w:i w:val="0"/>
+                <w:color w:val="000000"/>
+              </w:rPr>
+              <w:t>A gombatest mikor teremtődik meg a grow parancsra?</w:t>
+            </w:r>
+            <w:r>
+              <w:rPr>
+                <w:rFonts w:ascii="Times New Roman" w:hAnsi="Times New Roman" w:cs="Times New Roman"/>
+                <w:i w:val="0"/>
+                <w:color w:val="000000"/>
+              </w:rPr>
+              <w:t xml:space="preserve"> </w:t>
+            </w:r>
+            <w:r>
+              <w:rPr>
+                <w:rFonts w:ascii="Times New Roman" w:hAnsi="Times New Roman" w:cs="Times New Roman"/>
+                <w:i w:val="0"/>
+                <w:color w:val="000000"/>
+              </w:rPr>
+              <w:t>Azonnal megjelenik, és már a következő körben lesz is spórája.</w:t>
             </w:r>
           </w:p>
         </w:tc>
@@ -5266,6 +5500,32 @@
                 <w:color w:val="000000"/>
               </w:rPr>
             </w:pPr>
+            <w:r>
+              <w:rPr>
+                <w:rFonts w:ascii="Times New Roman" w:hAnsi="Times New Roman" w:cs="Times New Roman"/>
+                <w:i w:val="0"/>
+                <w:color w:val="000000"/>
+              </w:rPr>
+              <w:t xml:space="preserve">igaz, ha </w:t>
+            </w:r>
+            <w:proofErr w:type="spellStart"/>
+            <w:r>
+              <w:rPr>
+                <w:rFonts w:ascii="Times New Roman" w:hAnsi="Times New Roman" w:cs="Times New Roman"/>
+                <w:i w:val="0"/>
+                <w:color w:val="000000"/>
+              </w:rPr>
+              <w:t>jointot</w:t>
+            </w:r>
+            <w:proofErr w:type="spellEnd"/>
+            <w:r>
+              <w:rPr>
+                <w:rFonts w:ascii="Times New Roman" w:hAnsi="Times New Roman" w:cs="Times New Roman"/>
+                <w:i w:val="0"/>
+                <w:color w:val="000000"/>
+              </w:rPr>
+              <w:t xml:space="preserve"> szív, gyorsabb</w:t>
+            </w:r>
           </w:p>
         </w:tc>
       </w:tr>
@@ -5304,6 +5564,7 @@
                 <w:i w:val="0"/>
                 <w:color w:val="auto"/>
               </w:rPr>
+              <w:lastRenderedPageBreak/>
               <w:t>ROV003</w:t>
             </w:r>
           </w:p>
@@ -5361,6 +5622,32 @@
                 <w:color w:val="000000"/>
               </w:rPr>
             </w:pPr>
+            <w:r>
+              <w:rPr>
+                <w:rFonts w:ascii="Times New Roman" w:hAnsi="Times New Roman" w:cs="Times New Roman"/>
+                <w:i w:val="0"/>
+                <w:color w:val="000000"/>
+              </w:rPr>
+              <w:t xml:space="preserve">olyan értelemben nem igaz </w:t>
+            </w:r>
+            <w:proofErr w:type="gramStart"/>
+            <w:r>
+              <w:rPr>
+                <w:rFonts w:ascii="Times New Roman" w:hAnsi="Times New Roman" w:cs="Times New Roman"/>
+                <w:i w:val="0"/>
+                <w:color w:val="000000"/>
+              </w:rPr>
+              <w:t>h</w:t>
+            </w:r>
+            <w:proofErr w:type="gramEnd"/>
+            <w:r>
+              <w:rPr>
+                <w:rFonts w:ascii="Times New Roman" w:hAnsi="Times New Roman" w:cs="Times New Roman"/>
+                <w:i w:val="0"/>
+                <w:color w:val="000000"/>
+              </w:rPr>
+              <w:t xml:space="preserve"> nem kattint, de igaz h maga alatt el tudja vágni a fonalat</w:t>
+            </w:r>
           </w:p>
         </w:tc>
       </w:tr>
@@ -5456,6 +5743,32 @@
                 <w:color w:val="000000"/>
               </w:rPr>
             </w:pPr>
+            <w:r>
+              <w:rPr>
+                <w:rFonts w:ascii="Times New Roman" w:hAnsi="Times New Roman" w:cs="Times New Roman"/>
+                <w:i w:val="0"/>
+                <w:color w:val="000000"/>
+              </w:rPr>
+              <w:t xml:space="preserve">a termelődéskor van a véletlenszerűség, amikor megeszi, akkor már fix, </w:t>
+            </w:r>
+            <w:proofErr w:type="spellStart"/>
+            <w:r>
+              <w:rPr>
+                <w:rFonts w:ascii="Times New Roman" w:hAnsi="Times New Roman" w:cs="Times New Roman"/>
+                <w:i w:val="0"/>
+                <w:color w:val="000000"/>
+              </w:rPr>
+              <w:t>max</w:t>
+            </w:r>
+            <w:proofErr w:type="spellEnd"/>
+            <w:r>
+              <w:rPr>
+                <w:rFonts w:ascii="Times New Roman" w:hAnsi="Times New Roman" w:cs="Times New Roman"/>
+                <w:i w:val="0"/>
+                <w:color w:val="000000"/>
+              </w:rPr>
+              <w:t xml:space="preserve"> ő nem tudja, melyiket eszi meg, de mindig a sorban következőt eszi meg, amelyiknek már eldöntött a hatása</w:t>
+            </w:r>
           </w:p>
         </w:tc>
       </w:tr>
@@ -5494,7 +5807,6 @@
                 <w:i w:val="0"/>
                 <w:color w:val="auto"/>
               </w:rPr>
-              <w:lastRenderedPageBreak/>
               <w:t>ROV005</w:t>
             </w:r>
           </w:p>
@@ -5545,13 +5857,20 @@
             <w:pPr>
               <w:pStyle w:val="magyarazat"/>
               <w:spacing w:before="60" w:after="60"/>
-              <w:jc w:val="center"/>
-              <w:rPr>
-                <w:rFonts w:ascii="Times New Roman" w:hAnsi="Times New Roman" w:cs="Times New Roman"/>
-                <w:i w:val="0"/>
-                <w:color w:val="000000"/>
-              </w:rPr>
-            </w:pPr>
+              <w:rPr>
+                <w:rFonts w:ascii="Times New Roman" w:hAnsi="Times New Roman" w:cs="Times New Roman"/>
+                <w:i w:val="0"/>
+                <w:color w:val="000000"/>
+              </w:rPr>
+            </w:pPr>
+            <w:r>
+              <w:rPr>
+                <w:rFonts w:ascii="Times New Roman" w:hAnsi="Times New Roman" w:cs="Times New Roman"/>
+                <w:i w:val="0"/>
+                <w:color w:val="000000"/>
+              </w:rPr>
+              <w:t>ez igaz</w:t>
+            </w:r>
           </w:p>
         </w:tc>
       </w:tr>
@@ -5667,6 +5986,14 @@
                 <w:color w:val="000000"/>
               </w:rPr>
             </w:pPr>
+            <w:r>
+              <w:rPr>
+                <w:rFonts w:ascii="Times New Roman" w:hAnsi="Times New Roman" w:cs="Times New Roman"/>
+                <w:i w:val="0"/>
+                <w:color w:val="000000"/>
+              </w:rPr>
+              <w:t>igaz</w:t>
+            </w:r>
           </w:p>
         </w:tc>
       </w:tr>
@@ -5762,6 +6089,14 @@
                 <w:color w:val="000000"/>
               </w:rPr>
             </w:pPr>
+            <w:r>
+              <w:rPr>
+                <w:rFonts w:ascii="Times New Roman" w:hAnsi="Times New Roman" w:cs="Times New Roman"/>
+                <w:i w:val="0"/>
+                <w:color w:val="000000"/>
+              </w:rPr>
+              <w:t>igaz</w:t>
+            </w:r>
           </w:p>
         </w:tc>
       </w:tr>
@@ -5857,6 +6192,14 @@
                 <w:color w:val="000000"/>
               </w:rPr>
             </w:pPr>
+            <w:r>
+              <w:rPr>
+                <w:rFonts w:ascii="Times New Roman" w:hAnsi="Times New Roman" w:cs="Times New Roman"/>
+                <w:i w:val="0"/>
+                <w:color w:val="000000"/>
+              </w:rPr>
+              <w:t>igaz</w:t>
+            </w:r>
           </w:p>
         </w:tc>
       </w:tr>
@@ -5952,6 +6295,34 @@
                 <w:color w:val="000000"/>
               </w:rPr>
             </w:pPr>
+            <w:proofErr w:type="gramStart"/>
+            <w:r>
+              <w:rPr>
+                <w:rFonts w:ascii="Times New Roman" w:hAnsi="Times New Roman" w:cs="Times New Roman"/>
+                <w:i w:val="0"/>
+                <w:color w:val="000000"/>
+              </w:rPr>
+              <w:t>igaz  -</w:t>
+            </w:r>
+            <w:proofErr w:type="gramEnd"/>
+            <w:r>
+              <w:rPr>
+                <w:rFonts w:ascii="Times New Roman" w:hAnsi="Times New Roman" w:cs="Times New Roman"/>
+                <w:i w:val="0"/>
+                <w:color w:val="000000"/>
+              </w:rPr>
+              <w:t xml:space="preserve"> hiányzik a </w:t>
+            </w:r>
+            <w:proofErr w:type="spellStart"/>
+            <w:r>
+              <w:rPr>
+                <w:rFonts w:ascii="Times New Roman" w:hAnsi="Times New Roman" w:cs="Times New Roman"/>
+                <w:i w:val="0"/>
+                <w:color w:val="000000"/>
+              </w:rPr>
+              <w:t>split</w:t>
+            </w:r>
+            <w:proofErr w:type="spellEnd"/>
           </w:p>
         </w:tc>
       </w:tr>
@@ -5990,6 +6361,7 @@
                 <w:i w:val="0"/>
                 <w:color w:val="auto"/>
               </w:rPr>
+              <w:lastRenderedPageBreak/>
               <w:t>új</w:t>
             </w:r>
           </w:p>
@@ -6054,6 +6426,56 @@
                 <w:color w:val="000000"/>
               </w:rPr>
               <w:t>megbeszélve</w:t>
+            </w:r>
+          </w:p>
+          <w:p>
+            <w:pPr>
+              <w:pStyle w:val="magyarazat"/>
+              <w:spacing w:before="60" w:after="60"/>
+              <w:jc w:val="center"/>
+              <w:rPr>
+                <w:rFonts w:ascii="Times New Roman" w:hAnsi="Times New Roman" w:cs="Times New Roman"/>
+                <w:i w:val="0"/>
+                <w:color w:val="000000"/>
+              </w:rPr>
+            </w:pPr>
+          </w:p>
+          <w:p>
+            <w:pPr>
+              <w:pStyle w:val="magyarazat"/>
+              <w:spacing w:before="60" w:after="60"/>
+              <w:jc w:val="center"/>
+              <w:rPr>
+                <w:rFonts w:ascii="Times New Roman" w:hAnsi="Times New Roman" w:cs="Times New Roman"/>
+                <w:i w:val="0"/>
+                <w:color w:val="000000"/>
+              </w:rPr>
+            </w:pPr>
+            <w:r>
+              <w:rPr>
+                <w:rFonts w:ascii="Times New Roman" w:hAnsi="Times New Roman" w:cs="Times New Roman"/>
+                <w:i w:val="0"/>
+                <w:color w:val="000000"/>
+              </w:rPr>
+              <w:t xml:space="preserve">amelyen van </w:t>
+            </w:r>
+            <w:proofErr w:type="spellStart"/>
+            <w:r>
+              <w:rPr>
+                <w:rFonts w:ascii="Times New Roman" w:hAnsi="Times New Roman" w:cs="Times New Roman"/>
+                <w:i w:val="0"/>
+                <w:color w:val="000000"/>
+              </w:rPr>
+              <w:t>fóni</w:t>
+            </w:r>
+            <w:proofErr w:type="spellEnd"/>
+            <w:r>
+              <w:rPr>
+                <w:rFonts w:ascii="Times New Roman" w:hAnsi="Times New Roman" w:cs="Times New Roman"/>
+                <w:i w:val="0"/>
+                <w:color w:val="000000"/>
+              </w:rPr>
+              <w:t>, így a helyesebb</w:t>
             </w:r>
           </w:p>
         </w:tc>
@@ -6116,8 +6538,18 @@
                 <w:i w:val="0"/>
                 <w:color w:val="000000"/>
               </w:rPr>
-              <w:t>ha olyan tektonra próbál menni a rovar, amelyikre nem tud, megmarad a remainingmoves</w:t>
-            </w:r>
+              <w:t xml:space="preserve">ha olyan tektonra próbál menni a rovar, amelyikre nem tud, megmarad a </w:t>
+            </w:r>
+            <w:proofErr w:type="spellStart"/>
+            <w:r>
+              <w:rPr>
+                <w:rFonts w:ascii="Times New Roman" w:hAnsi="Times New Roman" w:cs="Times New Roman"/>
+                <w:i w:val="0"/>
+                <w:color w:val="000000"/>
+              </w:rPr>
+              <w:t>remainingmoves</w:t>
+            </w:r>
+            <w:proofErr w:type="spellEnd"/>
           </w:p>
         </w:tc>
         <w:tc>
@@ -6958,7 +7390,6 @@
                 <w:i w:val="0"/>
                 <w:color w:val="auto"/>
               </w:rPr>
-              <w:lastRenderedPageBreak/>
               <w:t>új</w:t>
             </w:r>
           </w:p>
@@ -6991,7 +7422,25 @@
                 <w:i w:val="0"/>
                 <w:color w:val="000000"/>
               </w:rPr>
-              <w:t>Egy gombász bárhányszor tud spórát lőni és akármennyi gombatestet növeszthet egy körön belül.</w:t>
+              <w:t xml:space="preserve">Egy gombász </w:t>
+            </w:r>
+            <w:proofErr w:type="spellStart"/>
+            <w:r>
+              <w:rPr>
+                <w:rFonts w:ascii="Times New Roman" w:hAnsi="Times New Roman" w:cs="Times New Roman"/>
+                <w:i w:val="0"/>
+                <w:color w:val="000000"/>
+              </w:rPr>
+              <w:t>bárhányszor</w:t>
+            </w:r>
+            <w:proofErr w:type="spellEnd"/>
+            <w:r>
+              <w:rPr>
+                <w:rFonts w:ascii="Times New Roman" w:hAnsi="Times New Roman" w:cs="Times New Roman"/>
+                <w:i w:val="0"/>
+                <w:color w:val="000000"/>
+              </w:rPr>
+              <w:t xml:space="preserve"> tud spórát lőni és akármennyi gombatestet növeszthet egy körön belül.</w:t>
             </w:r>
           </w:p>
         </w:tc>
@@ -7434,6 +7883,7 @@
                 <w:i w:val="0"/>
                 <w:color w:val="auto"/>
               </w:rPr>
+              <w:lastRenderedPageBreak/>
               <w:t>JAT004</w:t>
             </w:r>
           </w:p>
@@ -7466,7 +7916,25 @@
                 <w:i w:val="0"/>
                 <w:color w:val="000000"/>
               </w:rPr>
-              <w:t xml:space="preserve">A játék végén az a gombász nyer, akinek a legtöbb gombatestje fejlődött ki, beleértve a halottakat is. </w:t>
+              <w:t xml:space="preserve">A játék végén az a gombász nyer, akinek a legtöbb </w:t>
+            </w:r>
+            <w:proofErr w:type="spellStart"/>
+            <w:r>
+              <w:rPr>
+                <w:rFonts w:ascii="Times New Roman" w:hAnsi="Times New Roman" w:cs="Times New Roman"/>
+                <w:i w:val="0"/>
+                <w:color w:val="000000"/>
+              </w:rPr>
+              <w:t>gombatestje</w:t>
+            </w:r>
+            <w:proofErr w:type="spellEnd"/>
+            <w:r>
+              <w:rPr>
+                <w:rFonts w:ascii="Times New Roman" w:hAnsi="Times New Roman" w:cs="Times New Roman"/>
+                <w:i w:val="0"/>
+                <w:color w:val="000000"/>
+              </w:rPr>
+              <w:t xml:space="preserve"> fejlődött ki, beleértve a halottakat is. </w:t>
             </w:r>
           </w:p>
         </w:tc>

</xml_diff>

<commit_message>
KÖvetelménylista, osztályok és tesztek módosítása
</commit_message>
<xml_diff>
--- a/8_reszletes_tervek/Kovetelmenylista_TSZ.docx
+++ b/8_reszletes_tervek/Kovetelmenylista_TSZ.docx
@@ -1681,38 +1681,85 @@
         </w:trPr>
         <w:tc>
           <w:tcPr>
-            <w:tcW w:w="14029" w:type="dxa"/>
-            <w:gridSpan w:val="3"/>
-            <w:tcBorders>
-              <w:top w:val="single" w:sz="4" w:space="0" w:color="000000"/>
-              <w:left w:val="single" w:sz="4" w:space="0" w:color="000000"/>
-              <w:bottom w:val="single" w:sz="4" w:space="0" w:color="000000"/>
-              <w:right w:val="single" w:sz="4" w:space="0" w:color="000000"/>
-            </w:tcBorders>
-            <w:shd w:val="clear" w:color="auto" w:fill="E8E8E8" w:themeFill="background2"/>
-            <w:vAlign w:val="center"/>
-          </w:tcPr>
-          <w:p>
-            <w:pPr>
-              <w:pStyle w:val="magyarazat"/>
-              <w:spacing w:before="240" w:after="240"/>
-              <w:jc w:val="center"/>
-              <w:rPr>
-                <w:rFonts w:ascii="Times New Roman" w:hAnsi="Times New Roman" w:cs="Times New Roman"/>
-                <w:b/>
-                <w:i w:val="0"/>
-                <w:color w:val="auto"/>
-              </w:rPr>
-            </w:pPr>
-            <w:r>
-              <w:rPr>
-                <w:rFonts w:ascii="Times New Roman" w:hAnsi="Times New Roman" w:cs="Times New Roman"/>
-                <w:b/>
-                <w:i w:val="0"/>
-                <w:color w:val="auto"/>
-              </w:rPr>
-              <w:t>2. GOMBÁK</w:t>
-            </w:r>
+            <w:tcW w:w="1696" w:type="dxa"/>
+            <w:tcBorders>
+              <w:top w:val="single" w:sz="4" w:space="0" w:color="000000"/>
+              <w:left w:val="single" w:sz="4" w:space="0" w:color="000000"/>
+              <w:bottom w:val="single" w:sz="4" w:space="0" w:color="000000"/>
+              <w:right w:val="single" w:sz="4" w:space="0" w:color="000000"/>
+            </w:tcBorders>
+            <w:shd w:val="clear" w:color="auto" w:fill="auto"/>
+            <w:vAlign w:val="center"/>
+          </w:tcPr>
+          <w:p>
+            <w:pPr>
+              <w:pStyle w:val="magyarazat"/>
+              <w:spacing w:before="60" w:after="60"/>
+              <w:jc w:val="center"/>
+              <w:rPr>
+                <w:rFonts w:ascii="Times New Roman" w:hAnsi="Times New Roman" w:cs="Times New Roman"/>
+                <w:b/>
+                <w:i w:val="0"/>
+                <w:color w:val="auto"/>
+              </w:rPr>
+            </w:pPr>
+          </w:p>
+        </w:tc>
+        <w:tc>
+          <w:tcPr>
+            <w:tcW w:w="10348" w:type="dxa"/>
+            <w:tcBorders>
+              <w:top w:val="single" w:sz="4" w:space="0" w:color="000000"/>
+              <w:left w:val="single" w:sz="4" w:space="0" w:color="000000"/>
+              <w:bottom w:val="single" w:sz="4" w:space="0" w:color="000000"/>
+              <w:right w:val="single" w:sz="4" w:space="0" w:color="000000"/>
+            </w:tcBorders>
+            <w:shd w:val="clear" w:color="auto" w:fill="auto"/>
+            <w:vAlign w:val="center"/>
+          </w:tcPr>
+          <w:p>
+            <w:pPr>
+              <w:pStyle w:val="magyarazat"/>
+              <w:spacing w:before="60" w:after="60"/>
+              <w:jc w:val="both"/>
+              <w:rPr>
+                <w:rFonts w:ascii="Times New Roman" w:hAnsi="Times New Roman" w:cs="Times New Roman"/>
+                <w:i w:val="0"/>
+                <w:color w:val="000000"/>
+              </w:rPr>
+            </w:pPr>
+            <w:r>
+              <w:rPr>
+                <w:rFonts w:ascii="Times New Roman" w:hAnsi="Times New Roman" w:cs="Times New Roman"/>
+                <w:i w:val="0"/>
+                <w:color w:val="000000"/>
+              </w:rPr>
+              <w:t>A breaktimer a 2. körben csökken először – 2025.04.12.</w:t>
+            </w:r>
+          </w:p>
+        </w:tc>
+        <w:tc>
+          <w:tcPr>
+            <w:tcW w:w="1985" w:type="dxa"/>
+            <w:tcBorders>
+              <w:left w:val="single" w:sz="4" w:space="0" w:color="000000"/>
+              <w:bottom w:val="single" w:sz="4" w:space="0" w:color="000000"/>
+              <w:right w:val="single" w:sz="4" w:space="0" w:color="000000"/>
+            </w:tcBorders>
+            <w:shd w:val="clear" w:color="auto" w:fill="auto"/>
+            <w:vAlign w:val="center"/>
+          </w:tcPr>
+          <w:p>
+            <w:pPr>
+              <w:pStyle w:val="magyarazat"/>
+              <w:spacing w:before="60" w:after="60"/>
+              <w:jc w:val="center"/>
+              <w:rPr>
+                <w:rFonts w:ascii="Times New Roman" w:hAnsi="Times New Roman" w:cs="Times New Roman"/>
+                <w:i w:val="0"/>
+                <w:color w:val="000000"/>
+              </w:rPr>
+            </w:pPr>
           </w:p>
         </w:tc>
       </w:tr>
@@ -1722,102 +1769,37 @@
         </w:trPr>
         <w:tc>
           <w:tcPr>
-            <w:tcW w:w="1696" w:type="dxa"/>
-            <w:tcBorders>
-              <w:top w:val="single" w:sz="4" w:space="0" w:color="000000"/>
-              <w:left w:val="single" w:sz="4" w:space="0" w:color="000000"/>
-              <w:bottom w:val="single" w:sz="4" w:space="0" w:color="000000"/>
-              <w:right w:val="single" w:sz="4" w:space="0" w:color="000000"/>
-            </w:tcBorders>
-            <w:shd w:val="clear" w:color="auto" w:fill="00B050"/>
-            <w:vAlign w:val="center"/>
-          </w:tcPr>
-          <w:p>
-            <w:pPr>
-              <w:pStyle w:val="magyarazat"/>
-              <w:spacing w:before="60" w:after="60"/>
-              <w:jc w:val="center"/>
-              <w:rPr>
-                <w:rFonts w:ascii="Times New Roman" w:hAnsi="Times New Roman" w:cs="Times New Roman"/>
-                <w:b/>
-                <w:i w:val="0"/>
-                <w:color w:val="auto"/>
-              </w:rPr>
-            </w:pPr>
-            <w:r>
-              <w:rPr>
-                <w:rFonts w:ascii="Times New Roman" w:hAnsi="Times New Roman" w:cs="Times New Roman"/>
-                <w:b/>
-                <w:i w:val="0"/>
-                <w:color w:val="auto"/>
-              </w:rPr>
-              <w:t>GBT001</w:t>
-            </w:r>
-          </w:p>
-        </w:tc>
-        <w:tc>
-          <w:tcPr>
-            <w:tcW w:w="10348" w:type="dxa"/>
-            <w:tcBorders>
-              <w:top w:val="single" w:sz="4" w:space="0" w:color="000000"/>
-              <w:left w:val="single" w:sz="4" w:space="0" w:color="000000"/>
-              <w:bottom w:val="single" w:sz="4" w:space="0" w:color="000000"/>
-              <w:right w:val="single" w:sz="4" w:space="0" w:color="000000"/>
-            </w:tcBorders>
-            <w:shd w:val="clear" w:color="auto" w:fill="00B050"/>
-            <w:vAlign w:val="center"/>
-          </w:tcPr>
-          <w:p>
-            <w:pPr>
-              <w:pStyle w:val="magyarazat"/>
-              <w:spacing w:before="60" w:after="60"/>
-              <w:jc w:val="both"/>
-              <w:rPr>
-                <w:rFonts w:ascii="Times New Roman" w:hAnsi="Times New Roman" w:cs="Times New Roman"/>
-                <w:i w:val="0"/>
-                <w:color w:val="000000"/>
-              </w:rPr>
-            </w:pPr>
-            <w:r>
-              <w:rPr>
-                <w:rFonts w:ascii="Times New Roman" w:hAnsi="Times New Roman" w:cs="Times New Roman"/>
-                <w:i w:val="0"/>
-                <w:color w:val="000000"/>
-              </w:rPr>
-              <w:t>Egy gombatest növesztéséhez 3 spóra szükséges.</w:t>
-            </w:r>
-          </w:p>
-        </w:tc>
-        <w:tc>
-          <w:tcPr>
-            <w:tcW w:w="1985" w:type="dxa"/>
-            <w:vMerge w:val="restart"/>
-            <w:tcBorders>
-              <w:top w:val="single" w:sz="4" w:space="0" w:color="000000"/>
-              <w:left w:val="single" w:sz="4" w:space="0" w:color="000000"/>
-              <w:right w:val="single" w:sz="4" w:space="0" w:color="000000"/>
-            </w:tcBorders>
-            <w:shd w:val="clear" w:color="auto" w:fill="00B050"/>
-            <w:vAlign w:val="center"/>
-          </w:tcPr>
-          <w:p>
-            <w:pPr>
-              <w:pStyle w:val="magyarazat"/>
-              <w:spacing w:before="60" w:after="60"/>
-              <w:jc w:val="center"/>
-              <w:rPr>
-                <w:rFonts w:ascii="Times New Roman" w:hAnsi="Times New Roman" w:cs="Times New Roman"/>
-                <w:i w:val="0"/>
-                <w:color w:val="000000"/>
-              </w:rPr>
-            </w:pPr>
-            <w:r>
-              <w:rPr>
-                <w:rFonts w:ascii="Times New Roman" w:hAnsi="Times New Roman" w:cs="Times New Roman"/>
-                <w:i w:val="0"/>
-                <w:color w:val="000000"/>
-              </w:rPr>
-              <w:t>Felülvizsgálva</w:t>
+            <w:tcW w:w="14029" w:type="dxa"/>
+            <w:gridSpan w:val="3"/>
+            <w:tcBorders>
+              <w:top w:val="single" w:sz="4" w:space="0" w:color="000000"/>
+              <w:left w:val="single" w:sz="4" w:space="0" w:color="000000"/>
+              <w:bottom w:val="single" w:sz="4" w:space="0" w:color="000000"/>
+              <w:right w:val="single" w:sz="4" w:space="0" w:color="000000"/>
+            </w:tcBorders>
+            <w:shd w:val="clear" w:color="auto" w:fill="E8E8E8" w:themeFill="background2"/>
+            <w:vAlign w:val="center"/>
+          </w:tcPr>
+          <w:p>
+            <w:pPr>
+              <w:pStyle w:val="magyarazat"/>
+              <w:spacing w:before="240" w:after="240"/>
+              <w:jc w:val="center"/>
+              <w:rPr>
+                <w:rFonts w:ascii="Times New Roman" w:hAnsi="Times New Roman" w:cs="Times New Roman"/>
+                <w:b/>
+                <w:i w:val="0"/>
+                <w:color w:val="auto"/>
+              </w:rPr>
+            </w:pPr>
+            <w:r>
+              <w:rPr>
+                <w:rFonts w:ascii="Times New Roman" w:hAnsi="Times New Roman" w:cs="Times New Roman"/>
+                <w:b/>
+                <w:i w:val="0"/>
+                <w:color w:val="auto"/>
+              </w:rPr>
+              <w:t>2. GOMBÁK</w:t>
             </w:r>
           </w:p>
         </w:tc>
@@ -1850,6 +1832,15 @@
                 <w:color w:val="auto"/>
               </w:rPr>
             </w:pPr>
+            <w:r>
+              <w:rPr>
+                <w:rFonts w:ascii="Times New Roman" w:hAnsi="Times New Roman" w:cs="Times New Roman"/>
+                <w:b/>
+                <w:i w:val="0"/>
+                <w:color w:val="auto"/>
+              </w:rPr>
+              <w:t>GBT001</w:t>
+            </w:r>
           </w:p>
         </w:tc>
         <w:tc>
@@ -1881,37 +1872,17 @@
                 <w:i w:val="0"/>
                 <w:color w:val="000000"/>
               </w:rPr>
-              <w:t>Igaz.</w:t>
-            </w:r>
-          </w:p>
-          <w:p>
-            <w:pPr>
-              <w:pStyle w:val="magyarazat"/>
-              <w:spacing w:before="60" w:after="60"/>
-              <w:jc w:val="both"/>
-              <w:rPr>
-                <w:rFonts w:ascii="Times New Roman" w:hAnsi="Times New Roman" w:cs="Times New Roman"/>
-                <w:i w:val="0"/>
-                <w:color w:val="000000"/>
-              </w:rPr>
-            </w:pPr>
-            <w:r>
-              <w:rPr>
-                <w:rFonts w:ascii="Times New Roman" w:hAnsi="Times New Roman" w:cs="Times New Roman"/>
-                <w:i w:val="0"/>
-                <w:color w:val="000000"/>
-              </w:rPr>
-              <w:t>Felülvizsgálat ideje: 2025.04.10.</w:t>
+              <w:t>Egy gombatest növesztéséhez 3 spóra szükséges.</w:t>
             </w:r>
           </w:p>
         </w:tc>
         <w:tc>
           <w:tcPr>
             <w:tcW w:w="1985" w:type="dxa"/>
-            <w:vMerge/>
-            <w:tcBorders>
-              <w:left w:val="single" w:sz="4" w:space="0" w:color="000000"/>
-              <w:bottom w:val="single" w:sz="4" w:space="0" w:color="000000"/>
+            <w:vMerge w:val="restart"/>
+            <w:tcBorders>
+              <w:top w:val="single" w:sz="4" w:space="0" w:color="000000"/>
+              <w:left w:val="single" w:sz="4" w:space="0" w:color="000000"/>
               <w:right w:val="single" w:sz="4" w:space="0" w:color="000000"/>
             </w:tcBorders>
             <w:shd w:val="clear" w:color="auto" w:fill="00B050"/>
@@ -1928,6 +1899,14 @@
                 <w:color w:val="000000"/>
               </w:rPr>
             </w:pPr>
+            <w:r>
+              <w:rPr>
+                <w:rFonts w:ascii="Times New Roman" w:hAnsi="Times New Roman" w:cs="Times New Roman"/>
+                <w:i w:val="0"/>
+                <w:color w:val="000000"/>
+              </w:rPr>
+              <w:t>Felülvizsgálva</w:t>
+            </w:r>
           </w:p>
         </w:tc>
       </w:tr>
@@ -1944,30 +1923,21 @@
               <w:bottom w:val="single" w:sz="4" w:space="0" w:color="000000"/>
               <w:right w:val="single" w:sz="4" w:space="0" w:color="000000"/>
             </w:tcBorders>
-            <w:shd w:val="clear" w:color="auto" w:fill="E97132" w:themeFill="accent2"/>
-            <w:vAlign w:val="center"/>
-          </w:tcPr>
-          <w:p>
-            <w:pPr>
-              <w:pStyle w:val="magyarazat"/>
-              <w:spacing w:before="60" w:after="60"/>
-              <w:jc w:val="center"/>
-              <w:rPr>
-                <w:rFonts w:ascii="Times New Roman" w:hAnsi="Times New Roman" w:cs="Times New Roman"/>
-                <w:b/>
-                <w:i w:val="0"/>
-                <w:color w:val="auto"/>
-              </w:rPr>
-            </w:pPr>
-            <w:r>
-              <w:rPr>
-                <w:rFonts w:ascii="Times New Roman" w:hAnsi="Times New Roman" w:cs="Times New Roman"/>
-                <w:b/>
-                <w:i w:val="0"/>
-                <w:color w:val="auto"/>
-              </w:rPr>
-              <w:t>GBT002</w:t>
-            </w:r>
+            <w:shd w:val="clear" w:color="auto" w:fill="00B050"/>
+            <w:vAlign w:val="center"/>
+          </w:tcPr>
+          <w:p>
+            <w:pPr>
+              <w:pStyle w:val="magyarazat"/>
+              <w:spacing w:before="60" w:after="60"/>
+              <w:jc w:val="center"/>
+              <w:rPr>
+                <w:rFonts w:ascii="Times New Roman" w:hAnsi="Times New Roman" w:cs="Times New Roman"/>
+                <w:b/>
+                <w:i w:val="0"/>
+                <w:color w:val="auto"/>
+              </w:rPr>
+            </w:pPr>
           </w:p>
         </w:tc>
         <w:tc>
@@ -1979,7 +1949,7 @@
               <w:bottom w:val="single" w:sz="4" w:space="0" w:color="000000"/>
               <w:right w:val="single" w:sz="4" w:space="0" w:color="000000"/>
             </w:tcBorders>
-            <w:shd w:val="clear" w:color="auto" w:fill="E97132" w:themeFill="accent2"/>
+            <w:shd w:val="clear" w:color="auto" w:fill="00B050"/>
             <w:vAlign w:val="center"/>
           </w:tcPr>
           <w:p>
@@ -1999,41 +1969,53 @@
                 <w:i w:val="0"/>
                 <w:color w:val="000000"/>
               </w:rPr>
-              <w:t>A gombatest körönként 1 spórát termel</w:t>
+              <w:t>Igaz.</w:t>
+            </w:r>
+          </w:p>
+          <w:p>
+            <w:pPr>
+              <w:pStyle w:val="magyarazat"/>
+              <w:spacing w:before="60" w:after="60"/>
+              <w:jc w:val="both"/>
+              <w:rPr>
+                <w:rFonts w:ascii="Times New Roman" w:hAnsi="Times New Roman" w:cs="Times New Roman"/>
+                <w:i w:val="0"/>
+                <w:color w:val="000000"/>
+              </w:rPr>
+            </w:pPr>
+            <w:r>
+              <w:rPr>
+                <w:rFonts w:ascii="Times New Roman" w:hAnsi="Times New Roman" w:cs="Times New Roman"/>
+                <w:i w:val="0"/>
+                <w:color w:val="000000"/>
+              </w:rPr>
+              <w:t>Felülvizsgálat ideje: 2025.04.10.</w:t>
             </w:r>
           </w:p>
         </w:tc>
         <w:tc>
           <w:tcPr>
             <w:tcW w:w="1985" w:type="dxa"/>
-            <w:vMerge w:val="restart"/>
-            <w:tcBorders>
-              <w:top w:val="single" w:sz="4" w:space="0" w:color="000000"/>
-              <w:left w:val="single" w:sz="4" w:space="0" w:color="000000"/>
-              <w:right w:val="single" w:sz="4" w:space="0" w:color="000000"/>
-            </w:tcBorders>
-            <w:shd w:val="clear" w:color="auto" w:fill="E97132" w:themeFill="accent2"/>
-            <w:vAlign w:val="center"/>
-          </w:tcPr>
-          <w:p>
-            <w:pPr>
-              <w:pStyle w:val="magyarazat"/>
-              <w:spacing w:before="60" w:after="60"/>
-              <w:jc w:val="center"/>
-              <w:rPr>
-                <w:rFonts w:ascii="Times New Roman" w:hAnsi="Times New Roman" w:cs="Times New Roman"/>
-                <w:i w:val="0"/>
-                <w:color w:val="000000"/>
-              </w:rPr>
-            </w:pPr>
-            <w:r>
-              <w:rPr>
-                <w:rFonts w:ascii="Times New Roman" w:hAnsi="Times New Roman" w:cs="Times New Roman"/>
-                <w:i w:val="0"/>
-                <w:color w:val="000000"/>
-              </w:rPr>
-              <w:t>Felülvizsgálva</w:t>
-            </w:r>
+            <w:vMerge/>
+            <w:tcBorders>
+              <w:left w:val="single" w:sz="4" w:space="0" w:color="000000"/>
+              <w:bottom w:val="single" w:sz="4" w:space="0" w:color="000000"/>
+              <w:right w:val="single" w:sz="4" w:space="0" w:color="000000"/>
+            </w:tcBorders>
+            <w:shd w:val="clear" w:color="auto" w:fill="00B050"/>
+            <w:vAlign w:val="center"/>
+          </w:tcPr>
+          <w:p>
+            <w:pPr>
+              <w:pStyle w:val="magyarazat"/>
+              <w:spacing w:before="60" w:after="60"/>
+              <w:jc w:val="center"/>
+              <w:rPr>
+                <w:rFonts w:ascii="Times New Roman" w:hAnsi="Times New Roman" w:cs="Times New Roman"/>
+                <w:i w:val="0"/>
+                <w:color w:val="000000"/>
+              </w:rPr>
+            </w:pPr>
           </w:p>
         </w:tc>
       </w:tr>
@@ -2065,6 +2047,15 @@
                 <w:color w:val="auto"/>
               </w:rPr>
             </w:pPr>
+            <w:r>
+              <w:rPr>
+                <w:rFonts w:ascii="Times New Roman" w:hAnsi="Times New Roman" w:cs="Times New Roman"/>
+                <w:b/>
+                <w:i w:val="0"/>
+                <w:color w:val="auto"/>
+              </w:rPr>
+              <w:t>GBT002</w:t>
+            </w:r>
           </w:p>
         </w:tc>
         <w:tc>
@@ -2096,115 +2087,17 @@
                 <w:i w:val="0"/>
                 <w:color w:val="000000"/>
               </w:rPr>
-              <w:t>Igaz.</w:t>
-            </w:r>
-          </w:p>
-          <w:p>
-            <w:pPr>
-              <w:pStyle w:val="magyarazat"/>
-              <w:spacing w:before="60" w:after="60"/>
-              <w:jc w:val="both"/>
-              <w:rPr>
-                <w:rFonts w:ascii="Times New Roman" w:hAnsi="Times New Roman" w:cs="Times New Roman"/>
-                <w:i w:val="0"/>
-                <w:color w:val="000000"/>
-              </w:rPr>
-            </w:pPr>
-            <w:r>
-              <w:rPr>
-                <w:rFonts w:ascii="Times New Roman" w:hAnsi="Times New Roman" w:cs="Times New Roman"/>
-                <w:i w:val="0"/>
-                <w:color w:val="000000"/>
-              </w:rPr>
-              <w:t>Felülvizsgálat ideje: 2025.04.10.</w:t>
-            </w:r>
-          </w:p>
-          <w:p>
-            <w:pPr>
-              <w:pStyle w:val="magyarazat"/>
-              <w:spacing w:before="60" w:after="60"/>
-              <w:jc w:val="both"/>
-              <w:rPr>
-                <w:rFonts w:ascii="Times New Roman" w:hAnsi="Times New Roman" w:cs="Times New Roman"/>
-                <w:i w:val="0"/>
-                <w:color w:val="000000"/>
-              </w:rPr>
-            </w:pPr>
-          </w:p>
-          <w:p>
-            <w:pPr>
-              <w:pStyle w:val="magyarazat"/>
-              <w:spacing w:before="60" w:after="60"/>
-              <w:jc w:val="both"/>
-              <w:rPr>
-                <w:rFonts w:ascii="Times New Roman" w:hAnsi="Times New Roman" w:cs="Times New Roman"/>
-                <w:i w:val="0"/>
-                <w:color w:val="000000"/>
-              </w:rPr>
-            </w:pPr>
-            <w:r>
-              <w:rPr>
-                <w:rFonts w:ascii="Times New Roman" w:hAnsi="Times New Roman" w:cs="Times New Roman"/>
-                <w:i w:val="0"/>
-                <w:color w:val="000000"/>
-              </w:rPr>
-              <w:t xml:space="preserve">A spóra a </w:t>
-            </w:r>
-            <w:proofErr w:type="spellStart"/>
-            <w:r>
-              <w:rPr>
-                <w:rFonts w:ascii="Times New Roman" w:hAnsi="Times New Roman" w:cs="Times New Roman"/>
-                <w:i w:val="0"/>
-                <w:color w:val="000000"/>
-              </w:rPr>
-              <w:t>turn</w:t>
-            </w:r>
-            <w:proofErr w:type="spellEnd"/>
-            <w:r>
-              <w:rPr>
-                <w:rFonts w:ascii="Times New Roman" w:hAnsi="Times New Roman" w:cs="Times New Roman"/>
-                <w:i w:val="0"/>
-                <w:color w:val="000000"/>
-              </w:rPr>
-              <w:t xml:space="preserve"> kezdetekor termelődik, de csak a 2. körben termelődik először</w:t>
-            </w:r>
-            <w:r>
-              <w:rPr>
-                <w:rFonts w:ascii="Times New Roman" w:hAnsi="Times New Roman" w:cs="Times New Roman"/>
-                <w:i w:val="0"/>
-                <w:color w:val="000000"/>
-              </w:rPr>
-              <w:t xml:space="preserve"> – legalábbis a teszteseteknél az utóbbi esetben ez volt.</w:t>
-            </w:r>
-          </w:p>
-          <w:p>
-            <w:pPr>
-              <w:pStyle w:val="magyarazat"/>
-              <w:spacing w:before="60" w:after="60"/>
-              <w:jc w:val="both"/>
-              <w:rPr>
-                <w:rFonts w:ascii="Times New Roman" w:hAnsi="Times New Roman" w:cs="Times New Roman"/>
-                <w:i w:val="0"/>
-                <w:color w:val="000000"/>
-              </w:rPr>
-            </w:pPr>
-            <w:r>
-              <w:rPr>
-                <w:rFonts w:ascii="Times New Roman" w:hAnsi="Times New Roman" w:cs="Times New Roman"/>
-                <w:i w:val="0"/>
-                <w:color w:val="000000"/>
-              </w:rPr>
-              <w:t>Kiegészítve: 2025.04.11.</w:t>
+              <w:t>A gombatest körönként 1 spórát termel</w:t>
             </w:r>
           </w:p>
         </w:tc>
         <w:tc>
           <w:tcPr>
             <w:tcW w:w="1985" w:type="dxa"/>
-            <w:vMerge/>
-            <w:tcBorders>
-              <w:left w:val="single" w:sz="4" w:space="0" w:color="000000"/>
-              <w:bottom w:val="single" w:sz="4" w:space="0" w:color="000000"/>
+            <w:vMerge w:val="restart"/>
+            <w:tcBorders>
+              <w:top w:val="single" w:sz="4" w:space="0" w:color="000000"/>
+              <w:left w:val="single" w:sz="4" w:space="0" w:color="000000"/>
               <w:right w:val="single" w:sz="4" w:space="0" w:color="000000"/>
             </w:tcBorders>
             <w:shd w:val="clear" w:color="auto" w:fill="E97132" w:themeFill="accent2"/>
@@ -2221,6 +2114,14 @@
                 <w:color w:val="000000"/>
               </w:rPr>
             </w:pPr>
+            <w:r>
+              <w:rPr>
+                <w:rFonts w:ascii="Times New Roman" w:hAnsi="Times New Roman" w:cs="Times New Roman"/>
+                <w:i w:val="0"/>
+                <w:color w:val="000000"/>
+              </w:rPr>
+              <w:t>Felülvizsgálva</w:t>
+            </w:r>
           </w:p>
         </w:tc>
       </w:tr>
@@ -2237,30 +2138,21 @@
               <w:bottom w:val="single" w:sz="4" w:space="0" w:color="000000"/>
               <w:right w:val="single" w:sz="4" w:space="0" w:color="000000"/>
             </w:tcBorders>
-            <w:shd w:val="clear" w:color="auto" w:fill="00B050"/>
-            <w:vAlign w:val="center"/>
-          </w:tcPr>
-          <w:p>
-            <w:pPr>
-              <w:pStyle w:val="magyarazat"/>
-              <w:spacing w:before="60" w:after="60"/>
-              <w:jc w:val="center"/>
-              <w:rPr>
-                <w:rFonts w:ascii="Times New Roman" w:hAnsi="Times New Roman" w:cs="Times New Roman"/>
-                <w:b/>
-                <w:i w:val="0"/>
-                <w:color w:val="auto"/>
-              </w:rPr>
-            </w:pPr>
-            <w:r>
-              <w:rPr>
-                <w:rFonts w:ascii="Times New Roman" w:hAnsi="Times New Roman" w:cs="Times New Roman"/>
-                <w:b/>
-                <w:i w:val="0"/>
-                <w:color w:val="auto"/>
-              </w:rPr>
-              <w:t>GTB003</w:t>
-            </w:r>
+            <w:shd w:val="clear" w:color="auto" w:fill="E97132" w:themeFill="accent2"/>
+            <w:vAlign w:val="center"/>
+          </w:tcPr>
+          <w:p>
+            <w:pPr>
+              <w:pStyle w:val="magyarazat"/>
+              <w:spacing w:before="60" w:after="60"/>
+              <w:jc w:val="center"/>
+              <w:rPr>
+                <w:rFonts w:ascii="Times New Roman" w:hAnsi="Times New Roman" w:cs="Times New Roman"/>
+                <w:b/>
+                <w:i w:val="0"/>
+                <w:color w:val="auto"/>
+              </w:rPr>
+            </w:pPr>
           </w:p>
         </w:tc>
         <w:tc>
@@ -2272,7 +2164,7 @@
               <w:bottom w:val="single" w:sz="4" w:space="0" w:color="000000"/>
               <w:right w:val="single" w:sz="4" w:space="0" w:color="000000"/>
             </w:tcBorders>
-            <w:shd w:val="clear" w:color="auto" w:fill="00B050"/>
+            <w:shd w:val="clear" w:color="auto" w:fill="E97132" w:themeFill="accent2"/>
             <w:vAlign w:val="center"/>
           </w:tcPr>
           <w:p>
@@ -2292,41 +2184,121 @@
                 <w:i w:val="0"/>
                 <w:color w:val="000000"/>
               </w:rPr>
-              <w:t>A gombatest kilőheti a felgyülemlett spórákat.</w:t>
+              <w:t>Igaz.</w:t>
+            </w:r>
+          </w:p>
+          <w:p>
+            <w:pPr>
+              <w:pStyle w:val="magyarazat"/>
+              <w:spacing w:before="60" w:after="60"/>
+              <w:jc w:val="both"/>
+              <w:rPr>
+                <w:rFonts w:ascii="Times New Roman" w:hAnsi="Times New Roman" w:cs="Times New Roman"/>
+                <w:i w:val="0"/>
+                <w:color w:val="000000"/>
+              </w:rPr>
+            </w:pPr>
+            <w:r>
+              <w:rPr>
+                <w:rFonts w:ascii="Times New Roman" w:hAnsi="Times New Roman" w:cs="Times New Roman"/>
+                <w:i w:val="0"/>
+                <w:color w:val="000000"/>
+              </w:rPr>
+              <w:t>Felülvizsgálat ideje: 2025.04.10.</w:t>
+            </w:r>
+          </w:p>
+          <w:p>
+            <w:pPr>
+              <w:pStyle w:val="magyarazat"/>
+              <w:spacing w:before="60" w:after="60"/>
+              <w:jc w:val="both"/>
+              <w:rPr>
+                <w:rFonts w:ascii="Times New Roman" w:hAnsi="Times New Roman" w:cs="Times New Roman"/>
+                <w:i w:val="0"/>
+                <w:color w:val="000000"/>
+              </w:rPr>
+            </w:pPr>
+          </w:p>
+          <w:p>
+            <w:pPr>
+              <w:pStyle w:val="magyarazat"/>
+              <w:spacing w:before="60" w:after="60"/>
+              <w:jc w:val="both"/>
+              <w:rPr>
+                <w:rFonts w:ascii="Times New Roman" w:hAnsi="Times New Roman" w:cs="Times New Roman"/>
+                <w:i w:val="0"/>
+                <w:color w:val="000000"/>
+              </w:rPr>
+            </w:pPr>
+            <w:r>
+              <w:rPr>
+                <w:rFonts w:ascii="Times New Roman" w:hAnsi="Times New Roman" w:cs="Times New Roman"/>
+                <w:i w:val="0"/>
+                <w:color w:val="000000"/>
+              </w:rPr>
+              <w:t xml:space="preserve">A spóra a </w:t>
+            </w:r>
+            <w:r>
+              <w:rPr>
+                <w:rFonts w:ascii="Times New Roman" w:hAnsi="Times New Roman" w:cs="Times New Roman"/>
+                <w:i w:val="0"/>
+                <w:color w:val="000000"/>
+              </w:rPr>
+              <w:t>turn kezdetekor termelődik, de csak a 2. körben termelődik először</w:t>
+            </w:r>
+            <w:r>
+              <w:rPr>
+                <w:rFonts w:ascii="Times New Roman" w:hAnsi="Times New Roman" w:cs="Times New Roman"/>
+                <w:i w:val="0"/>
+                <w:color w:val="000000"/>
+              </w:rPr>
+              <w:t xml:space="preserve"> – legalábbis a teszteseteknél az utóbbi esetben ez volt.</w:t>
+            </w:r>
+          </w:p>
+          <w:p>
+            <w:pPr>
+              <w:pStyle w:val="magyarazat"/>
+              <w:spacing w:before="60" w:after="60"/>
+              <w:jc w:val="both"/>
+              <w:rPr>
+                <w:rFonts w:ascii="Times New Roman" w:hAnsi="Times New Roman" w:cs="Times New Roman"/>
+                <w:i w:val="0"/>
+                <w:color w:val="000000"/>
+              </w:rPr>
+            </w:pPr>
+            <w:r>
+              <w:rPr>
+                <w:rFonts w:ascii="Times New Roman" w:hAnsi="Times New Roman" w:cs="Times New Roman"/>
+                <w:i w:val="0"/>
+                <w:color w:val="000000"/>
+              </w:rPr>
+              <w:t>Kiegészítve: 2025.04.11.</w:t>
             </w:r>
           </w:p>
         </w:tc>
         <w:tc>
           <w:tcPr>
             <w:tcW w:w="1985" w:type="dxa"/>
-            <w:vMerge w:val="restart"/>
-            <w:tcBorders>
-              <w:top w:val="single" w:sz="4" w:space="0" w:color="000000"/>
-              <w:left w:val="single" w:sz="4" w:space="0" w:color="000000"/>
-              <w:right w:val="single" w:sz="4" w:space="0" w:color="000000"/>
-            </w:tcBorders>
-            <w:shd w:val="clear" w:color="auto" w:fill="00B050"/>
-            <w:vAlign w:val="center"/>
-          </w:tcPr>
-          <w:p>
-            <w:pPr>
-              <w:pStyle w:val="magyarazat"/>
-              <w:spacing w:before="60" w:after="60"/>
-              <w:jc w:val="center"/>
-              <w:rPr>
-                <w:rFonts w:ascii="Times New Roman" w:hAnsi="Times New Roman" w:cs="Times New Roman"/>
-                <w:i w:val="0"/>
-                <w:color w:val="000000"/>
-              </w:rPr>
-            </w:pPr>
-            <w:r>
-              <w:rPr>
-                <w:rFonts w:ascii="Times New Roman" w:hAnsi="Times New Roman" w:cs="Times New Roman"/>
-                <w:i w:val="0"/>
-                <w:color w:val="000000"/>
-              </w:rPr>
-              <w:t>Felülvizsgálva</w:t>
-            </w:r>
+            <w:vMerge/>
+            <w:tcBorders>
+              <w:left w:val="single" w:sz="4" w:space="0" w:color="000000"/>
+              <w:bottom w:val="single" w:sz="4" w:space="0" w:color="000000"/>
+              <w:right w:val="single" w:sz="4" w:space="0" w:color="000000"/>
+            </w:tcBorders>
+            <w:shd w:val="clear" w:color="auto" w:fill="E97132" w:themeFill="accent2"/>
+            <w:vAlign w:val="center"/>
+          </w:tcPr>
+          <w:p>
+            <w:pPr>
+              <w:pStyle w:val="magyarazat"/>
+              <w:spacing w:before="60" w:after="60"/>
+              <w:jc w:val="center"/>
+              <w:rPr>
+                <w:rFonts w:ascii="Times New Roman" w:hAnsi="Times New Roman" w:cs="Times New Roman"/>
+                <w:i w:val="0"/>
+                <w:color w:val="000000"/>
+              </w:rPr>
+            </w:pPr>
           </w:p>
         </w:tc>
       </w:tr>
@@ -2358,6 +2330,15 @@
                 <w:color w:val="auto"/>
               </w:rPr>
             </w:pPr>
+            <w:r>
+              <w:rPr>
+                <w:rFonts w:ascii="Times New Roman" w:hAnsi="Times New Roman" w:cs="Times New Roman"/>
+                <w:b/>
+                <w:i w:val="0"/>
+                <w:color w:val="auto"/>
+              </w:rPr>
+              <w:t>GTB003</w:t>
+            </w:r>
           </w:p>
         </w:tc>
         <w:tc>
@@ -2389,37 +2370,17 @@
                 <w:i w:val="0"/>
                 <w:color w:val="000000"/>
               </w:rPr>
-              <w:t xml:space="preserve">Igaz, pontosabban úgy igaz, hogy a kilövés során a gombatest az összes felgyülemlett spóráját kilövi. </w:t>
-            </w:r>
-          </w:p>
-          <w:p>
-            <w:pPr>
-              <w:pStyle w:val="magyarazat"/>
-              <w:spacing w:before="60" w:after="60"/>
-              <w:jc w:val="both"/>
-              <w:rPr>
-                <w:rFonts w:ascii="Times New Roman" w:hAnsi="Times New Roman" w:cs="Times New Roman"/>
-                <w:i w:val="0"/>
-                <w:color w:val="000000"/>
-              </w:rPr>
-            </w:pPr>
-            <w:r>
-              <w:rPr>
-                <w:rFonts w:ascii="Times New Roman" w:hAnsi="Times New Roman" w:cs="Times New Roman"/>
-                <w:i w:val="0"/>
-                <w:color w:val="000000"/>
-              </w:rPr>
-              <w:t>Felülvizsgálat ideje: 2025.04.10.</w:t>
+              <w:t>A gombatest kilőheti a felgyülemlett spórákat.</w:t>
             </w:r>
           </w:p>
         </w:tc>
         <w:tc>
           <w:tcPr>
             <w:tcW w:w="1985" w:type="dxa"/>
-            <w:vMerge/>
-            <w:tcBorders>
-              <w:left w:val="single" w:sz="4" w:space="0" w:color="000000"/>
-              <w:bottom w:val="single" w:sz="4" w:space="0" w:color="000000"/>
+            <w:vMerge w:val="restart"/>
+            <w:tcBorders>
+              <w:top w:val="single" w:sz="4" w:space="0" w:color="000000"/>
+              <w:left w:val="single" w:sz="4" w:space="0" w:color="000000"/>
               <w:right w:val="single" w:sz="4" w:space="0" w:color="000000"/>
             </w:tcBorders>
             <w:shd w:val="clear" w:color="auto" w:fill="00B050"/>
@@ -2436,6 +2397,14 @@
                 <w:color w:val="000000"/>
               </w:rPr>
             </w:pPr>
+            <w:r>
+              <w:rPr>
+                <w:rFonts w:ascii="Times New Roman" w:hAnsi="Times New Roman" w:cs="Times New Roman"/>
+                <w:i w:val="0"/>
+                <w:color w:val="000000"/>
+              </w:rPr>
+              <w:t>Felülvizsgálva</w:t>
+            </w:r>
           </w:p>
         </w:tc>
       </w:tr>
@@ -2452,30 +2421,21 @@
               <w:bottom w:val="single" w:sz="4" w:space="0" w:color="000000"/>
               <w:right w:val="single" w:sz="4" w:space="0" w:color="000000"/>
             </w:tcBorders>
-            <w:shd w:val="clear" w:color="auto" w:fill="E97132" w:themeFill="accent2"/>
-            <w:vAlign w:val="center"/>
-          </w:tcPr>
-          <w:p>
-            <w:pPr>
-              <w:pStyle w:val="magyarazat"/>
-              <w:spacing w:before="60" w:after="60"/>
-              <w:jc w:val="center"/>
-              <w:rPr>
-                <w:rFonts w:ascii="Times New Roman" w:hAnsi="Times New Roman" w:cs="Times New Roman"/>
-                <w:b/>
-                <w:i w:val="0"/>
-                <w:color w:val="auto"/>
-              </w:rPr>
-            </w:pPr>
-            <w:r>
-              <w:rPr>
-                <w:rFonts w:ascii="Times New Roman" w:hAnsi="Times New Roman" w:cs="Times New Roman"/>
-                <w:b/>
-                <w:i w:val="0"/>
-                <w:color w:val="auto"/>
-              </w:rPr>
-              <w:t>GBT004</w:t>
-            </w:r>
+            <w:shd w:val="clear" w:color="auto" w:fill="00B050"/>
+            <w:vAlign w:val="center"/>
+          </w:tcPr>
+          <w:p>
+            <w:pPr>
+              <w:pStyle w:val="magyarazat"/>
+              <w:spacing w:before="60" w:after="60"/>
+              <w:jc w:val="center"/>
+              <w:rPr>
+                <w:rFonts w:ascii="Times New Roman" w:hAnsi="Times New Roman" w:cs="Times New Roman"/>
+                <w:b/>
+                <w:i w:val="0"/>
+                <w:color w:val="auto"/>
+              </w:rPr>
+            </w:pPr>
           </w:p>
         </w:tc>
         <w:tc>
@@ -2487,7 +2447,7 @@
               <w:bottom w:val="single" w:sz="4" w:space="0" w:color="000000"/>
               <w:right w:val="single" w:sz="4" w:space="0" w:color="000000"/>
             </w:tcBorders>
-            <w:shd w:val="clear" w:color="auto" w:fill="E97132" w:themeFill="accent2"/>
+            <w:shd w:val="clear" w:color="auto" w:fill="00B050"/>
             <w:vAlign w:val="center"/>
           </w:tcPr>
           <w:p>
@@ -2507,41 +2467,53 @@
                 <w:i w:val="0"/>
                 <w:color w:val="000000"/>
               </w:rPr>
-              <w:t>A gombatest a harmadik spórakilövése után azonnal elpusztul.</w:t>
+              <w:t xml:space="preserve">Igaz, pontosabban úgy igaz, hogy a kilövés során a gombatest az összes felgyülemlett spóráját kilövi. </w:t>
+            </w:r>
+          </w:p>
+          <w:p>
+            <w:pPr>
+              <w:pStyle w:val="magyarazat"/>
+              <w:spacing w:before="60" w:after="60"/>
+              <w:jc w:val="both"/>
+              <w:rPr>
+                <w:rFonts w:ascii="Times New Roman" w:hAnsi="Times New Roman" w:cs="Times New Roman"/>
+                <w:i w:val="0"/>
+                <w:color w:val="000000"/>
+              </w:rPr>
+            </w:pPr>
+            <w:r>
+              <w:rPr>
+                <w:rFonts w:ascii="Times New Roman" w:hAnsi="Times New Roman" w:cs="Times New Roman"/>
+                <w:i w:val="0"/>
+                <w:color w:val="000000"/>
+              </w:rPr>
+              <w:t>Felülvizsgálat ideje: 2025.04.10.</w:t>
             </w:r>
           </w:p>
         </w:tc>
         <w:tc>
           <w:tcPr>
             <w:tcW w:w="1985" w:type="dxa"/>
-            <w:vMerge w:val="restart"/>
-            <w:tcBorders>
-              <w:top w:val="single" w:sz="4" w:space="0" w:color="000000"/>
-              <w:left w:val="single" w:sz="4" w:space="0" w:color="000000"/>
-              <w:right w:val="single" w:sz="4" w:space="0" w:color="000000"/>
-            </w:tcBorders>
-            <w:shd w:val="clear" w:color="auto" w:fill="E97132" w:themeFill="accent2"/>
-            <w:vAlign w:val="center"/>
-          </w:tcPr>
-          <w:p>
-            <w:pPr>
-              <w:pStyle w:val="magyarazat"/>
-              <w:spacing w:before="60" w:after="60"/>
-              <w:jc w:val="center"/>
-              <w:rPr>
-                <w:rFonts w:ascii="Times New Roman" w:hAnsi="Times New Roman" w:cs="Times New Roman"/>
-                <w:i w:val="0"/>
-                <w:color w:val="000000"/>
-              </w:rPr>
-            </w:pPr>
-            <w:r>
-              <w:rPr>
-                <w:rFonts w:ascii="Times New Roman" w:hAnsi="Times New Roman" w:cs="Times New Roman"/>
-                <w:i w:val="0"/>
-                <w:color w:val="000000"/>
-              </w:rPr>
-              <w:t>Felülvizsgálva</w:t>
-            </w:r>
+            <w:vMerge/>
+            <w:tcBorders>
+              <w:left w:val="single" w:sz="4" w:space="0" w:color="000000"/>
+              <w:bottom w:val="single" w:sz="4" w:space="0" w:color="000000"/>
+              <w:right w:val="single" w:sz="4" w:space="0" w:color="000000"/>
+            </w:tcBorders>
+            <w:shd w:val="clear" w:color="auto" w:fill="00B050"/>
+            <w:vAlign w:val="center"/>
+          </w:tcPr>
+          <w:p>
+            <w:pPr>
+              <w:pStyle w:val="magyarazat"/>
+              <w:spacing w:before="60" w:after="60"/>
+              <w:jc w:val="center"/>
+              <w:rPr>
+                <w:rFonts w:ascii="Times New Roman" w:hAnsi="Times New Roman" w:cs="Times New Roman"/>
+                <w:i w:val="0"/>
+                <w:color w:val="000000"/>
+              </w:rPr>
+            </w:pPr>
           </w:p>
         </w:tc>
       </w:tr>
@@ -2573,6 +2545,15 @@
                 <w:color w:val="auto"/>
               </w:rPr>
             </w:pPr>
+            <w:r>
+              <w:rPr>
+                <w:rFonts w:ascii="Times New Roman" w:hAnsi="Times New Roman" w:cs="Times New Roman"/>
+                <w:b/>
+                <w:i w:val="0"/>
+                <w:color w:val="auto"/>
+              </w:rPr>
+              <w:t>GBT004</w:t>
+            </w:r>
           </w:p>
         </w:tc>
         <w:tc>
@@ -2604,37 +2585,17 @@
                 <w:i w:val="0"/>
                 <w:color w:val="000000"/>
               </w:rPr>
-              <w:t>Igaz azzal, hogy az elpusztul helyett az inaktívvá válás terminológiát használjuk.</w:t>
-            </w:r>
-          </w:p>
-          <w:p>
-            <w:pPr>
-              <w:pStyle w:val="magyarazat"/>
-              <w:spacing w:before="60" w:after="60"/>
-              <w:jc w:val="both"/>
-              <w:rPr>
-                <w:rFonts w:ascii="Times New Roman" w:hAnsi="Times New Roman" w:cs="Times New Roman"/>
-                <w:i w:val="0"/>
-                <w:color w:val="000000"/>
-              </w:rPr>
-            </w:pPr>
-            <w:r>
-              <w:rPr>
-                <w:rFonts w:ascii="Times New Roman" w:hAnsi="Times New Roman" w:cs="Times New Roman"/>
-                <w:i w:val="0"/>
-                <w:color w:val="000000"/>
-              </w:rPr>
-              <w:t>Felülvizsgálat ideje: 2025.04.10.</w:t>
+              <w:t>A gombatest a harmadik spórakilövése után azonnal elpusztul.</w:t>
             </w:r>
           </w:p>
         </w:tc>
         <w:tc>
           <w:tcPr>
             <w:tcW w:w="1985" w:type="dxa"/>
-            <w:vMerge/>
-            <w:tcBorders>
-              <w:left w:val="single" w:sz="4" w:space="0" w:color="000000"/>
-              <w:bottom w:val="single" w:sz="4" w:space="0" w:color="000000"/>
+            <w:vMerge w:val="restart"/>
+            <w:tcBorders>
+              <w:top w:val="single" w:sz="4" w:space="0" w:color="000000"/>
+              <w:left w:val="single" w:sz="4" w:space="0" w:color="000000"/>
               <w:right w:val="single" w:sz="4" w:space="0" w:color="000000"/>
             </w:tcBorders>
             <w:shd w:val="clear" w:color="auto" w:fill="E97132" w:themeFill="accent2"/>
@@ -2651,6 +2612,14 @@
                 <w:color w:val="000000"/>
               </w:rPr>
             </w:pPr>
+            <w:r>
+              <w:rPr>
+                <w:rFonts w:ascii="Times New Roman" w:hAnsi="Times New Roman" w:cs="Times New Roman"/>
+                <w:i w:val="0"/>
+                <w:color w:val="000000"/>
+              </w:rPr>
+              <w:t>Felülvizsgálva</w:t>
+            </w:r>
           </w:p>
         </w:tc>
       </w:tr>
@@ -2667,30 +2636,21 @@
               <w:bottom w:val="single" w:sz="4" w:space="0" w:color="000000"/>
               <w:right w:val="single" w:sz="4" w:space="0" w:color="000000"/>
             </w:tcBorders>
-            <w:shd w:val="clear" w:color="auto" w:fill="00B050"/>
-            <w:vAlign w:val="center"/>
-          </w:tcPr>
-          <w:p>
-            <w:pPr>
-              <w:pStyle w:val="magyarazat"/>
-              <w:spacing w:before="60" w:after="60"/>
-              <w:jc w:val="center"/>
-              <w:rPr>
-                <w:rFonts w:ascii="Times New Roman" w:hAnsi="Times New Roman" w:cs="Times New Roman"/>
-                <w:b/>
-                <w:i w:val="0"/>
-                <w:color w:val="auto"/>
-              </w:rPr>
-            </w:pPr>
-            <w:r>
-              <w:rPr>
-                <w:rFonts w:ascii="Times New Roman" w:hAnsi="Times New Roman" w:cs="Times New Roman"/>
-                <w:b/>
-                <w:i w:val="0"/>
-                <w:color w:val="auto"/>
-              </w:rPr>
-              <w:t>GBT005</w:t>
-            </w:r>
+            <w:shd w:val="clear" w:color="auto" w:fill="E97132" w:themeFill="accent2"/>
+            <w:vAlign w:val="center"/>
+          </w:tcPr>
+          <w:p>
+            <w:pPr>
+              <w:pStyle w:val="magyarazat"/>
+              <w:spacing w:before="60" w:after="60"/>
+              <w:jc w:val="center"/>
+              <w:rPr>
+                <w:rFonts w:ascii="Times New Roman" w:hAnsi="Times New Roman" w:cs="Times New Roman"/>
+                <w:b/>
+                <w:i w:val="0"/>
+                <w:color w:val="auto"/>
+              </w:rPr>
+            </w:pPr>
           </w:p>
         </w:tc>
         <w:tc>
@@ -2702,7 +2662,7 @@
               <w:bottom w:val="single" w:sz="4" w:space="0" w:color="000000"/>
               <w:right w:val="single" w:sz="4" w:space="0" w:color="000000"/>
             </w:tcBorders>
-            <w:shd w:val="clear" w:color="auto" w:fill="00B050"/>
+            <w:shd w:val="clear" w:color="auto" w:fill="E97132" w:themeFill="accent2"/>
             <w:vAlign w:val="center"/>
           </w:tcPr>
           <w:p>
@@ -2722,41 +2682,122 @@
                 <w:i w:val="0"/>
                 <w:color w:val="000000"/>
               </w:rPr>
-              <w:t>A gombatest maradék kilövéseinek számát egy számlátó jelzi.</w:t>
+              <w:t>Igaz azzal, hogy az elpusztul helyett az inaktívvá válás terminológiát használjuk.</w:t>
+            </w:r>
+            <w:r>
+              <w:rPr>
+                <w:rFonts w:ascii="Times New Roman" w:hAnsi="Times New Roman" w:cs="Times New Roman"/>
+                <w:i w:val="0"/>
+                <w:color w:val="000000"/>
+              </w:rPr>
+              <w:t xml:space="preserve"> </w:t>
+            </w:r>
+          </w:p>
+          <w:p>
+            <w:pPr>
+              <w:pStyle w:val="magyarazat"/>
+              <w:spacing w:before="60" w:after="60"/>
+              <w:jc w:val="both"/>
+              <w:rPr>
+                <w:rFonts w:ascii="Times New Roman" w:hAnsi="Times New Roman" w:cs="Times New Roman"/>
+                <w:i w:val="0"/>
+                <w:color w:val="000000"/>
+              </w:rPr>
+            </w:pPr>
+            <w:r>
+              <w:rPr>
+                <w:rFonts w:ascii="Times New Roman" w:hAnsi="Times New Roman" w:cs="Times New Roman"/>
+                <w:i w:val="0"/>
+                <w:color w:val="000000"/>
+              </w:rPr>
+              <w:t>Felülvizsgálat ideje: 2025.04.10.</w:t>
+            </w:r>
+          </w:p>
+          <w:p>
+            <w:pPr>
+              <w:pStyle w:val="magyarazat"/>
+              <w:spacing w:before="60" w:after="60"/>
+              <w:jc w:val="both"/>
+              <w:rPr>
+                <w:rFonts w:ascii="Times New Roman" w:hAnsi="Times New Roman" w:cs="Times New Roman"/>
+                <w:i w:val="0"/>
+                <w:color w:val="000000"/>
+              </w:rPr>
+            </w:pPr>
+          </w:p>
+          <w:p>
+            <w:pPr>
+              <w:pStyle w:val="magyarazat"/>
+              <w:spacing w:before="60" w:after="60"/>
+              <w:jc w:val="both"/>
+              <w:rPr>
+                <w:rFonts w:ascii="Times New Roman" w:hAnsi="Times New Roman" w:cs="Times New Roman"/>
+                <w:i w:val="0"/>
+                <w:color w:val="000000"/>
+              </w:rPr>
+            </w:pPr>
+            <w:r>
+              <w:rPr>
+                <w:rFonts w:ascii="Times New Roman" w:hAnsi="Times New Roman" w:cs="Times New Roman"/>
+                <w:i w:val="0"/>
+                <w:color w:val="000000"/>
+              </w:rPr>
+              <w:lastRenderedPageBreak/>
+              <w:t>Az inaktivitás abban nyilvánul meg, hogy a remainingEjects értéke 0.</w:t>
+            </w:r>
+          </w:p>
+          <w:p>
+            <w:pPr>
+              <w:pStyle w:val="magyarazat"/>
+              <w:spacing w:before="60" w:after="60"/>
+              <w:jc w:val="both"/>
+              <w:rPr>
+                <w:rFonts w:ascii="Times New Roman" w:hAnsi="Times New Roman" w:cs="Times New Roman"/>
+                <w:i w:val="0"/>
+                <w:color w:val="000000"/>
+              </w:rPr>
+            </w:pPr>
+            <w:r>
+              <w:rPr>
+                <w:rFonts w:ascii="Times New Roman" w:hAnsi="Times New Roman" w:cs="Times New Roman"/>
+                <w:i w:val="0"/>
+                <w:color w:val="000000"/>
+              </w:rPr>
+              <w:t>Felülvizsgálat ideje: 2025.04.1</w:t>
+            </w:r>
+            <w:r>
+              <w:rPr>
+                <w:rFonts w:ascii="Times New Roman" w:hAnsi="Times New Roman" w:cs="Times New Roman"/>
+                <w:i w:val="0"/>
+                <w:color w:val="000000"/>
+              </w:rPr>
+              <w:t>2.</w:t>
             </w:r>
           </w:p>
         </w:tc>
         <w:tc>
           <w:tcPr>
             <w:tcW w:w="1985" w:type="dxa"/>
-            <w:vMerge w:val="restart"/>
-            <w:tcBorders>
-              <w:top w:val="single" w:sz="4" w:space="0" w:color="000000"/>
-              <w:left w:val="single" w:sz="4" w:space="0" w:color="000000"/>
-              <w:right w:val="single" w:sz="4" w:space="0" w:color="000000"/>
-            </w:tcBorders>
-            <w:shd w:val="clear" w:color="auto" w:fill="00B050"/>
-            <w:vAlign w:val="center"/>
-          </w:tcPr>
-          <w:p>
-            <w:pPr>
-              <w:pStyle w:val="magyarazat"/>
-              <w:spacing w:before="60" w:after="60"/>
-              <w:jc w:val="center"/>
-              <w:rPr>
-                <w:rFonts w:ascii="Times New Roman" w:hAnsi="Times New Roman" w:cs="Times New Roman"/>
-                <w:i w:val="0"/>
-                <w:color w:val="000000"/>
-              </w:rPr>
-            </w:pPr>
-            <w:r>
-              <w:rPr>
-                <w:rFonts w:ascii="Times New Roman" w:hAnsi="Times New Roman" w:cs="Times New Roman"/>
-                <w:i w:val="0"/>
-                <w:color w:val="000000"/>
-              </w:rPr>
-              <w:t>Felülvizsgálva</w:t>
-            </w:r>
+            <w:vMerge/>
+            <w:tcBorders>
+              <w:left w:val="single" w:sz="4" w:space="0" w:color="000000"/>
+              <w:bottom w:val="single" w:sz="4" w:space="0" w:color="000000"/>
+              <w:right w:val="single" w:sz="4" w:space="0" w:color="000000"/>
+            </w:tcBorders>
+            <w:shd w:val="clear" w:color="auto" w:fill="E97132" w:themeFill="accent2"/>
+            <w:vAlign w:val="center"/>
+          </w:tcPr>
+          <w:p>
+            <w:pPr>
+              <w:pStyle w:val="magyarazat"/>
+              <w:spacing w:before="60" w:after="60"/>
+              <w:jc w:val="center"/>
+              <w:rPr>
+                <w:rFonts w:ascii="Times New Roman" w:hAnsi="Times New Roman" w:cs="Times New Roman"/>
+                <w:i w:val="0"/>
+                <w:color w:val="000000"/>
+              </w:rPr>
+            </w:pPr>
           </w:p>
         </w:tc>
       </w:tr>
@@ -2788,6 +2829,15 @@
                 <w:color w:val="auto"/>
               </w:rPr>
             </w:pPr>
+            <w:r>
+              <w:rPr>
+                <w:rFonts w:ascii="Times New Roman" w:hAnsi="Times New Roman" w:cs="Times New Roman"/>
+                <w:b/>
+                <w:i w:val="0"/>
+                <w:color w:val="auto"/>
+              </w:rPr>
+              <w:t>GBT005</w:t>
+            </w:r>
           </w:p>
         </w:tc>
         <w:tc>
@@ -2819,38 +2869,17 @@
                 <w:i w:val="0"/>
                 <w:color w:val="000000"/>
               </w:rPr>
-              <w:t>Igaz.</w:t>
-            </w:r>
-          </w:p>
-          <w:p>
-            <w:pPr>
-              <w:pStyle w:val="magyarazat"/>
-              <w:spacing w:before="60" w:after="60"/>
-              <w:jc w:val="both"/>
-              <w:rPr>
-                <w:rFonts w:ascii="Times New Roman" w:hAnsi="Times New Roman" w:cs="Times New Roman"/>
-                <w:i w:val="0"/>
-                <w:color w:val="000000"/>
-              </w:rPr>
-            </w:pPr>
-            <w:r>
-              <w:rPr>
-                <w:rFonts w:ascii="Times New Roman" w:hAnsi="Times New Roman" w:cs="Times New Roman"/>
-                <w:i w:val="0"/>
-                <w:color w:val="000000"/>
-              </w:rPr>
-              <w:lastRenderedPageBreak/>
-              <w:t>Felülvizsgálat ideje: 2025.04.10.</w:t>
+              <w:t>A gombatest maradék kilövéseinek számát egy számlátó jelzi.</w:t>
             </w:r>
           </w:p>
         </w:tc>
         <w:tc>
           <w:tcPr>
             <w:tcW w:w="1985" w:type="dxa"/>
-            <w:vMerge/>
-            <w:tcBorders>
-              <w:left w:val="single" w:sz="4" w:space="0" w:color="000000"/>
-              <w:bottom w:val="single" w:sz="4" w:space="0" w:color="000000"/>
+            <w:vMerge w:val="restart"/>
+            <w:tcBorders>
+              <w:top w:val="single" w:sz="4" w:space="0" w:color="000000"/>
+              <w:left w:val="single" w:sz="4" w:space="0" w:color="000000"/>
               <w:right w:val="single" w:sz="4" w:space="0" w:color="000000"/>
             </w:tcBorders>
             <w:shd w:val="clear" w:color="auto" w:fill="00B050"/>
@@ -2867,6 +2896,14 @@
                 <w:color w:val="000000"/>
               </w:rPr>
             </w:pPr>
+            <w:r>
+              <w:rPr>
+                <w:rFonts w:ascii="Times New Roman" w:hAnsi="Times New Roman" w:cs="Times New Roman"/>
+                <w:i w:val="0"/>
+                <w:color w:val="000000"/>
+              </w:rPr>
+              <w:t>Felülvizsgálva</w:t>
+            </w:r>
           </w:p>
         </w:tc>
       </w:tr>
@@ -2883,32 +2920,21 @@
               <w:bottom w:val="single" w:sz="4" w:space="0" w:color="000000"/>
               <w:right w:val="single" w:sz="4" w:space="0" w:color="000000"/>
             </w:tcBorders>
-            <w:shd w:val="clear" w:color="auto" w:fill="E97132" w:themeFill="accent2"/>
-            <w:vAlign w:val="center"/>
-          </w:tcPr>
-          <w:p>
-            <w:pPr>
-              <w:pStyle w:val="magyarazat"/>
-              <w:spacing w:before="60" w:after="60"/>
-              <w:jc w:val="center"/>
-              <w:rPr>
-                <w:rFonts w:ascii="Times New Roman" w:hAnsi="Times New Roman" w:cs="Times New Roman"/>
-                <w:b/>
-                <w:i w:val="0"/>
-                <w:strike/>
-                <w:color w:val="auto"/>
-              </w:rPr>
-            </w:pPr>
-            <w:r>
-              <w:rPr>
-                <w:rFonts w:ascii="Times New Roman" w:hAnsi="Times New Roman" w:cs="Times New Roman"/>
-                <w:b/>
-                <w:i w:val="0"/>
-                <w:strike/>
-                <w:color w:val="auto"/>
-              </w:rPr>
-              <w:t>GBT006</w:t>
-            </w:r>
+            <w:shd w:val="clear" w:color="auto" w:fill="00B050"/>
+            <w:vAlign w:val="center"/>
+          </w:tcPr>
+          <w:p>
+            <w:pPr>
+              <w:pStyle w:val="magyarazat"/>
+              <w:spacing w:before="60" w:after="60"/>
+              <w:jc w:val="center"/>
+              <w:rPr>
+                <w:rFonts w:ascii="Times New Roman" w:hAnsi="Times New Roman" w:cs="Times New Roman"/>
+                <w:b/>
+                <w:i w:val="0"/>
+                <w:color w:val="auto"/>
+              </w:rPr>
+            </w:pPr>
           </w:p>
         </w:tc>
         <w:tc>
@@ -2920,7 +2946,7 @@
               <w:bottom w:val="single" w:sz="4" w:space="0" w:color="000000"/>
               <w:right w:val="single" w:sz="4" w:space="0" w:color="000000"/>
             </w:tcBorders>
-            <w:shd w:val="clear" w:color="auto" w:fill="E97132" w:themeFill="accent2"/>
+            <w:shd w:val="clear" w:color="auto" w:fill="00B050"/>
             <w:vAlign w:val="center"/>
           </w:tcPr>
           <w:p>
@@ -2931,52 +2957,62 @@
               <w:rPr>
                 <w:rFonts w:ascii="Times New Roman" w:hAnsi="Times New Roman" w:cs="Times New Roman"/>
                 <w:i w:val="0"/>
-                <w:strike/>
-                <w:color w:val="000000"/>
-              </w:rPr>
-            </w:pPr>
-            <w:r>
-              <w:rPr>
-                <w:rFonts w:ascii="Times New Roman" w:hAnsi="Times New Roman" w:cs="Times New Roman"/>
-                <w:i w:val="0"/>
-                <w:strike/>
-                <w:color w:val="000000"/>
-              </w:rPr>
-              <w:t>Amikor a gombatest létrejön, véletlenszerűen erős vagy gyenge, a gyenge csak a szomszédokra tud spórát lőni, az erős a szomszédok szomszédjára is tud.</w:t>
+                <w:color w:val="000000"/>
+              </w:rPr>
+            </w:pPr>
+            <w:r>
+              <w:rPr>
+                <w:rFonts w:ascii="Times New Roman" w:hAnsi="Times New Roman" w:cs="Times New Roman"/>
+                <w:i w:val="0"/>
+                <w:color w:val="000000"/>
+              </w:rPr>
+              <w:t>Igaz.</w:t>
+            </w:r>
+          </w:p>
+          <w:p>
+            <w:pPr>
+              <w:pStyle w:val="magyarazat"/>
+              <w:spacing w:before="60" w:after="60"/>
+              <w:jc w:val="both"/>
+              <w:rPr>
+                <w:rFonts w:ascii="Times New Roman" w:hAnsi="Times New Roman" w:cs="Times New Roman"/>
+                <w:i w:val="0"/>
+                <w:color w:val="000000"/>
+              </w:rPr>
+            </w:pPr>
+            <w:r>
+              <w:rPr>
+                <w:rFonts w:ascii="Times New Roman" w:hAnsi="Times New Roman" w:cs="Times New Roman"/>
+                <w:i w:val="0"/>
+                <w:color w:val="000000"/>
+              </w:rPr>
+              <w:t>Felülvizsgálat ideje: 2025.04.10.</w:t>
             </w:r>
           </w:p>
         </w:tc>
         <w:tc>
           <w:tcPr>
             <w:tcW w:w="1985" w:type="dxa"/>
-            <w:vMerge w:val="restart"/>
-            <w:tcBorders>
-              <w:top w:val="single" w:sz="4" w:space="0" w:color="000000"/>
-              <w:left w:val="single" w:sz="4" w:space="0" w:color="000000"/>
-              <w:right w:val="single" w:sz="4" w:space="0" w:color="000000"/>
-            </w:tcBorders>
-            <w:shd w:val="clear" w:color="auto" w:fill="E97132" w:themeFill="accent2"/>
-            <w:vAlign w:val="center"/>
-          </w:tcPr>
-          <w:p>
-            <w:pPr>
-              <w:pStyle w:val="magyarazat"/>
-              <w:spacing w:before="60" w:after="60"/>
-              <w:jc w:val="center"/>
-              <w:rPr>
-                <w:rFonts w:ascii="Times New Roman" w:hAnsi="Times New Roman" w:cs="Times New Roman"/>
-                <w:i w:val="0"/>
-                <w:color w:val="000000"/>
-              </w:rPr>
-            </w:pPr>
-            <w:r>
-              <w:rPr>
-                <w:rFonts w:ascii="Times New Roman" w:hAnsi="Times New Roman" w:cs="Times New Roman"/>
-                <w:i w:val="0"/>
-                <w:color w:val="000000"/>
-              </w:rPr>
-              <w:t>Felülvizsgálva</w:t>
-            </w:r>
+            <w:vMerge/>
+            <w:tcBorders>
+              <w:left w:val="single" w:sz="4" w:space="0" w:color="000000"/>
+              <w:bottom w:val="single" w:sz="4" w:space="0" w:color="000000"/>
+              <w:right w:val="single" w:sz="4" w:space="0" w:color="000000"/>
+            </w:tcBorders>
+            <w:shd w:val="clear" w:color="auto" w:fill="00B050"/>
+            <w:vAlign w:val="center"/>
+          </w:tcPr>
+          <w:p>
+            <w:pPr>
+              <w:pStyle w:val="magyarazat"/>
+              <w:spacing w:before="60" w:after="60"/>
+              <w:jc w:val="center"/>
+              <w:rPr>
+                <w:rFonts w:ascii="Times New Roman" w:hAnsi="Times New Roman" w:cs="Times New Roman"/>
+                <w:i w:val="0"/>
+                <w:color w:val="000000"/>
+              </w:rPr>
+            </w:pPr>
           </w:p>
         </w:tc>
       </w:tr>
@@ -3005,9 +3041,20 @@
                 <w:rFonts w:ascii="Times New Roman" w:hAnsi="Times New Roman" w:cs="Times New Roman"/>
                 <w:b/>
                 <w:i w:val="0"/>
-                <w:color w:val="auto"/>
-              </w:rPr>
-            </w:pPr>
+                <w:strike/>
+                <w:color w:val="auto"/>
+              </w:rPr>
+            </w:pPr>
+            <w:r>
+              <w:rPr>
+                <w:rFonts w:ascii="Times New Roman" w:hAnsi="Times New Roman" w:cs="Times New Roman"/>
+                <w:b/>
+                <w:i w:val="0"/>
+                <w:strike/>
+                <w:color w:val="auto"/>
+              </w:rPr>
+              <w:t>GBT006</w:t>
+            </w:r>
           </w:p>
         </w:tc>
         <w:tc>
@@ -3030,46 +3077,28 @@
               <w:rPr>
                 <w:rFonts w:ascii="Times New Roman" w:hAnsi="Times New Roman" w:cs="Times New Roman"/>
                 <w:i w:val="0"/>
-                <w:color w:val="000000"/>
-              </w:rPr>
-            </w:pPr>
-            <w:r>
-              <w:rPr>
-                <w:rFonts w:ascii="Times New Roman" w:hAnsi="Times New Roman" w:cs="Times New Roman"/>
-                <w:i w:val="0"/>
-                <w:color w:val="000000"/>
-              </w:rPr>
-              <w:t>Nem igaz. Nincs szín szerinti különbségtétel.</w:t>
-            </w:r>
-          </w:p>
-          <w:p>
-            <w:pPr>
-              <w:pStyle w:val="magyarazat"/>
-              <w:spacing w:before="60" w:after="60"/>
-              <w:jc w:val="both"/>
-              <w:rPr>
-                <w:rFonts w:ascii="Times New Roman" w:hAnsi="Times New Roman" w:cs="Times New Roman"/>
-                <w:i w:val="0"/>
-                <w:color w:val="000000"/>
-              </w:rPr>
-            </w:pPr>
-            <w:r>
-              <w:rPr>
-                <w:rFonts w:ascii="Times New Roman" w:hAnsi="Times New Roman" w:cs="Times New Roman"/>
-                <w:i w:val="0"/>
-                <w:color w:val="000000"/>
-              </w:rPr>
-              <w:t>Felülvizsgálat ideje: 2025.04.10.</w:t>
+                <w:strike/>
+                <w:color w:val="000000"/>
+              </w:rPr>
+            </w:pPr>
+            <w:r>
+              <w:rPr>
+                <w:rFonts w:ascii="Times New Roman" w:hAnsi="Times New Roman" w:cs="Times New Roman"/>
+                <w:i w:val="0"/>
+                <w:strike/>
+                <w:color w:val="000000"/>
+              </w:rPr>
+              <w:t>Amikor a gombatest létrejön, véletlenszerűen erős vagy gyenge, a gyenge csak a szomszédokra tud spórát lőni, az erős a szomszédok szomszédjára is tud.</w:t>
             </w:r>
           </w:p>
         </w:tc>
         <w:tc>
           <w:tcPr>
             <w:tcW w:w="1985" w:type="dxa"/>
-            <w:vMerge/>
-            <w:tcBorders>
-              <w:left w:val="single" w:sz="4" w:space="0" w:color="000000"/>
-              <w:bottom w:val="single" w:sz="4" w:space="0" w:color="000000"/>
+            <w:vMerge w:val="restart"/>
+            <w:tcBorders>
+              <w:top w:val="single" w:sz="4" w:space="0" w:color="000000"/>
+              <w:left w:val="single" w:sz="4" w:space="0" w:color="000000"/>
               <w:right w:val="single" w:sz="4" w:space="0" w:color="000000"/>
             </w:tcBorders>
             <w:shd w:val="clear" w:color="auto" w:fill="E97132" w:themeFill="accent2"/>
@@ -3086,6 +3115,14 @@
                 <w:color w:val="000000"/>
               </w:rPr>
             </w:pPr>
+            <w:r>
+              <w:rPr>
+                <w:rFonts w:ascii="Times New Roman" w:hAnsi="Times New Roman" w:cs="Times New Roman"/>
+                <w:i w:val="0"/>
+                <w:color w:val="000000"/>
+              </w:rPr>
+              <w:t>Felülvizsgálva</w:t>
+            </w:r>
           </w:p>
         </w:tc>
       </w:tr>
@@ -3102,30 +3139,21 @@
               <w:bottom w:val="single" w:sz="4" w:space="0" w:color="000000"/>
               <w:right w:val="single" w:sz="4" w:space="0" w:color="000000"/>
             </w:tcBorders>
-            <w:shd w:val="clear" w:color="auto" w:fill="00B050"/>
-            <w:vAlign w:val="center"/>
-          </w:tcPr>
-          <w:p>
-            <w:pPr>
-              <w:pStyle w:val="magyarazat"/>
-              <w:spacing w:before="60" w:after="60"/>
-              <w:jc w:val="center"/>
-              <w:rPr>
-                <w:rFonts w:ascii="Times New Roman" w:hAnsi="Times New Roman" w:cs="Times New Roman"/>
-                <w:b/>
-                <w:i w:val="0"/>
-                <w:color w:val="auto"/>
-              </w:rPr>
-            </w:pPr>
-            <w:r>
-              <w:rPr>
-                <w:rFonts w:ascii="Times New Roman" w:hAnsi="Times New Roman" w:cs="Times New Roman"/>
-                <w:b/>
-                <w:i w:val="0"/>
-                <w:color w:val="auto"/>
-              </w:rPr>
-              <w:t>GBT007</w:t>
-            </w:r>
+            <w:shd w:val="clear" w:color="auto" w:fill="E97132" w:themeFill="accent2"/>
+            <w:vAlign w:val="center"/>
+          </w:tcPr>
+          <w:p>
+            <w:pPr>
+              <w:pStyle w:val="magyarazat"/>
+              <w:spacing w:before="60" w:after="60"/>
+              <w:jc w:val="center"/>
+              <w:rPr>
+                <w:rFonts w:ascii="Times New Roman" w:hAnsi="Times New Roman" w:cs="Times New Roman"/>
+                <w:b/>
+                <w:i w:val="0"/>
+                <w:color w:val="auto"/>
+              </w:rPr>
+            </w:pPr>
           </w:p>
         </w:tc>
         <w:tc>
@@ -3137,7 +3165,7 @@
               <w:bottom w:val="single" w:sz="4" w:space="0" w:color="000000"/>
               <w:right w:val="single" w:sz="4" w:space="0" w:color="000000"/>
             </w:tcBorders>
-            <w:shd w:val="clear" w:color="auto" w:fill="00B050"/>
+            <w:shd w:val="clear" w:color="auto" w:fill="E97132" w:themeFill="accent2"/>
             <w:vAlign w:val="center"/>
           </w:tcPr>
           <w:p>
@@ -3157,41 +3185,53 @@
                 <w:i w:val="0"/>
                 <w:color w:val="000000"/>
               </w:rPr>
-              <w:t>A felgyülemlett spórák számát jelzi egy vizuális számláló</w:t>
+              <w:t>Nem igaz. Nincs szín szerinti különbségtétel.</w:t>
+            </w:r>
+          </w:p>
+          <w:p>
+            <w:pPr>
+              <w:pStyle w:val="magyarazat"/>
+              <w:spacing w:before="60" w:after="60"/>
+              <w:jc w:val="both"/>
+              <w:rPr>
+                <w:rFonts w:ascii="Times New Roman" w:hAnsi="Times New Roman" w:cs="Times New Roman"/>
+                <w:i w:val="0"/>
+                <w:color w:val="000000"/>
+              </w:rPr>
+            </w:pPr>
+            <w:r>
+              <w:rPr>
+                <w:rFonts w:ascii="Times New Roman" w:hAnsi="Times New Roman" w:cs="Times New Roman"/>
+                <w:i w:val="0"/>
+                <w:color w:val="000000"/>
+              </w:rPr>
+              <w:t>Felülvizsgálat ideje: 2025.04.10.</w:t>
             </w:r>
           </w:p>
         </w:tc>
         <w:tc>
           <w:tcPr>
             <w:tcW w:w="1985" w:type="dxa"/>
-            <w:vMerge w:val="restart"/>
-            <w:tcBorders>
-              <w:top w:val="single" w:sz="4" w:space="0" w:color="000000"/>
-              <w:left w:val="single" w:sz="4" w:space="0" w:color="000000"/>
-              <w:right w:val="single" w:sz="4" w:space="0" w:color="000000"/>
-            </w:tcBorders>
-            <w:shd w:val="clear" w:color="auto" w:fill="00B050"/>
-            <w:vAlign w:val="center"/>
-          </w:tcPr>
-          <w:p>
-            <w:pPr>
-              <w:pStyle w:val="magyarazat"/>
-              <w:spacing w:before="60" w:after="60"/>
-              <w:jc w:val="center"/>
-              <w:rPr>
-                <w:rFonts w:ascii="Times New Roman" w:hAnsi="Times New Roman" w:cs="Times New Roman"/>
-                <w:i w:val="0"/>
-                <w:color w:val="000000"/>
-              </w:rPr>
-            </w:pPr>
-            <w:r>
-              <w:rPr>
-                <w:rFonts w:ascii="Times New Roman" w:hAnsi="Times New Roman" w:cs="Times New Roman"/>
-                <w:i w:val="0"/>
-                <w:color w:val="000000"/>
-              </w:rPr>
-              <w:t>További felülvizsgálatot igényel</w:t>
-            </w:r>
+            <w:vMerge/>
+            <w:tcBorders>
+              <w:left w:val="single" w:sz="4" w:space="0" w:color="000000"/>
+              <w:bottom w:val="single" w:sz="4" w:space="0" w:color="000000"/>
+              <w:right w:val="single" w:sz="4" w:space="0" w:color="000000"/>
+            </w:tcBorders>
+            <w:shd w:val="clear" w:color="auto" w:fill="E97132" w:themeFill="accent2"/>
+            <w:vAlign w:val="center"/>
+          </w:tcPr>
+          <w:p>
+            <w:pPr>
+              <w:pStyle w:val="magyarazat"/>
+              <w:spacing w:before="60" w:after="60"/>
+              <w:jc w:val="center"/>
+              <w:rPr>
+                <w:rFonts w:ascii="Times New Roman" w:hAnsi="Times New Roman" w:cs="Times New Roman"/>
+                <w:i w:val="0"/>
+                <w:color w:val="000000"/>
+              </w:rPr>
+            </w:pPr>
           </w:p>
         </w:tc>
       </w:tr>
@@ -3223,6 +3263,15 @@
                 <w:color w:val="auto"/>
               </w:rPr>
             </w:pPr>
+            <w:r>
+              <w:rPr>
+                <w:rFonts w:ascii="Times New Roman" w:hAnsi="Times New Roman" w:cs="Times New Roman"/>
+                <w:b/>
+                <w:i w:val="0"/>
+                <w:color w:val="auto"/>
+              </w:rPr>
+              <w:t>GBT007</w:t>
+            </w:r>
           </w:p>
         </w:tc>
         <w:tc>
@@ -3254,37 +3303,17 @@
                 <w:i w:val="0"/>
                 <w:color w:val="000000"/>
               </w:rPr>
-              <w:t>Nem tudjuk előre, mert még nem tart ott a kidolgozás.</w:t>
-            </w:r>
-          </w:p>
-          <w:p>
-            <w:pPr>
-              <w:pStyle w:val="magyarazat"/>
-              <w:spacing w:before="60" w:after="60"/>
-              <w:jc w:val="both"/>
-              <w:rPr>
-                <w:rFonts w:ascii="Times New Roman" w:hAnsi="Times New Roman" w:cs="Times New Roman"/>
-                <w:i w:val="0"/>
-                <w:color w:val="000000"/>
-              </w:rPr>
-            </w:pPr>
-            <w:r>
-              <w:rPr>
-                <w:rFonts w:ascii="Times New Roman" w:hAnsi="Times New Roman" w:cs="Times New Roman"/>
-                <w:i w:val="0"/>
-                <w:color w:val="000000"/>
-              </w:rPr>
-              <w:t>Felülvizsgálat ideje: 2025.04.10.</w:t>
+              <w:t>A felgyülemlett spórák számát jelzi egy vizuális számláló</w:t>
             </w:r>
           </w:p>
         </w:tc>
         <w:tc>
           <w:tcPr>
             <w:tcW w:w="1985" w:type="dxa"/>
-            <w:vMerge/>
-            <w:tcBorders>
-              <w:left w:val="single" w:sz="4" w:space="0" w:color="000000"/>
-              <w:bottom w:val="single" w:sz="4" w:space="0" w:color="000000"/>
+            <w:vMerge w:val="restart"/>
+            <w:tcBorders>
+              <w:top w:val="single" w:sz="4" w:space="0" w:color="000000"/>
+              <w:left w:val="single" w:sz="4" w:space="0" w:color="000000"/>
               <w:right w:val="single" w:sz="4" w:space="0" w:color="000000"/>
             </w:tcBorders>
             <w:shd w:val="clear" w:color="auto" w:fill="00B050"/>
@@ -3301,6 +3330,14 @@
                 <w:color w:val="000000"/>
               </w:rPr>
             </w:pPr>
+            <w:r>
+              <w:rPr>
+                <w:rFonts w:ascii="Times New Roman" w:hAnsi="Times New Roman" w:cs="Times New Roman"/>
+                <w:i w:val="0"/>
+                <w:color w:val="000000"/>
+              </w:rPr>
+              <w:t>További felülvizsgálatot igényel</w:t>
+            </w:r>
           </w:p>
         </w:tc>
       </w:tr>
@@ -3317,29 +3354,21 @@
               <w:bottom w:val="single" w:sz="4" w:space="0" w:color="000000"/>
               <w:right w:val="single" w:sz="4" w:space="0" w:color="000000"/>
             </w:tcBorders>
-            <w:vAlign w:val="center"/>
-          </w:tcPr>
-          <w:p>
-            <w:pPr>
-              <w:pStyle w:val="magyarazat"/>
-              <w:spacing w:before="60" w:after="60"/>
-              <w:jc w:val="center"/>
-              <w:rPr>
-                <w:rFonts w:ascii="Times New Roman" w:hAnsi="Times New Roman" w:cs="Times New Roman"/>
-                <w:b/>
-                <w:i w:val="0"/>
-                <w:color w:val="auto"/>
-              </w:rPr>
-            </w:pPr>
-            <w:r>
-              <w:rPr>
-                <w:rFonts w:ascii="Times New Roman" w:hAnsi="Times New Roman" w:cs="Times New Roman"/>
-                <w:b/>
-                <w:i w:val="0"/>
-                <w:color w:val="auto"/>
-              </w:rPr>
-              <w:t>GBT008</w:t>
-            </w:r>
+            <w:shd w:val="clear" w:color="auto" w:fill="00B050"/>
+            <w:vAlign w:val="center"/>
+          </w:tcPr>
+          <w:p>
+            <w:pPr>
+              <w:pStyle w:val="magyarazat"/>
+              <w:spacing w:before="60" w:after="60"/>
+              <w:jc w:val="center"/>
+              <w:rPr>
+                <w:rFonts w:ascii="Times New Roman" w:hAnsi="Times New Roman" w:cs="Times New Roman"/>
+                <w:b/>
+                <w:i w:val="0"/>
+                <w:color w:val="auto"/>
+              </w:rPr>
+            </w:pPr>
           </w:p>
         </w:tc>
         <w:tc>
@@ -3351,6 +3380,7 @@
               <w:bottom w:val="single" w:sz="4" w:space="0" w:color="000000"/>
               <w:right w:val="single" w:sz="4" w:space="0" w:color="000000"/>
             </w:tcBorders>
+            <w:shd w:val="clear" w:color="auto" w:fill="00B050"/>
             <w:vAlign w:val="center"/>
           </w:tcPr>
           <w:p>
@@ -3370,40 +3400,53 @@
                 <w:i w:val="0"/>
                 <w:color w:val="000000"/>
               </w:rPr>
-              <w:t>Ha egy tektonon van gombatest, akkor nem lehet rá gombafonalat tenni.</w:t>
+              <w:t>Nem tudjuk előre, mert még nem tart ott a kidolgozás.</w:t>
+            </w:r>
+          </w:p>
+          <w:p>
+            <w:pPr>
+              <w:pStyle w:val="magyarazat"/>
+              <w:spacing w:before="60" w:after="60"/>
+              <w:jc w:val="both"/>
+              <w:rPr>
+                <w:rFonts w:ascii="Times New Roman" w:hAnsi="Times New Roman" w:cs="Times New Roman"/>
+                <w:i w:val="0"/>
+                <w:color w:val="000000"/>
+              </w:rPr>
+            </w:pPr>
+            <w:r>
+              <w:rPr>
+                <w:rFonts w:ascii="Times New Roman" w:hAnsi="Times New Roman" w:cs="Times New Roman"/>
+                <w:i w:val="0"/>
+                <w:color w:val="000000"/>
+              </w:rPr>
+              <w:t>Felülvizsgálat ideje: 2025.04.10.</w:t>
             </w:r>
           </w:p>
         </w:tc>
         <w:tc>
           <w:tcPr>
             <w:tcW w:w="1985" w:type="dxa"/>
-            <w:tcBorders>
-              <w:top w:val="single" w:sz="4" w:space="0" w:color="000000"/>
-              <w:left w:val="single" w:sz="4" w:space="0" w:color="000000"/>
-              <w:bottom w:val="single" w:sz="4" w:space="0" w:color="000000"/>
-              <w:right w:val="single" w:sz="4" w:space="0" w:color="000000"/>
-            </w:tcBorders>
-            <w:vAlign w:val="center"/>
-          </w:tcPr>
-          <w:p>
-            <w:pPr>
-              <w:pStyle w:val="magyarazat"/>
-              <w:spacing w:before="60" w:after="60"/>
-              <w:jc w:val="center"/>
-              <w:rPr>
-                <w:rFonts w:ascii="Times New Roman" w:hAnsi="Times New Roman" w:cs="Times New Roman"/>
-                <w:i w:val="0"/>
-                <w:color w:val="000000"/>
-              </w:rPr>
-            </w:pPr>
-            <w:r>
-              <w:rPr>
-                <w:rFonts w:ascii="Times New Roman" w:hAnsi="Times New Roman" w:cs="Times New Roman"/>
-                <w:i w:val="0"/>
-                <w:color w:val="000000"/>
-              </w:rPr>
-              <w:t>nem igaz</w:t>
-            </w:r>
+            <w:vMerge/>
+            <w:tcBorders>
+              <w:left w:val="single" w:sz="4" w:space="0" w:color="000000"/>
+              <w:bottom w:val="single" w:sz="4" w:space="0" w:color="000000"/>
+              <w:right w:val="single" w:sz="4" w:space="0" w:color="000000"/>
+            </w:tcBorders>
+            <w:shd w:val="clear" w:color="auto" w:fill="00B050"/>
+            <w:vAlign w:val="center"/>
+          </w:tcPr>
+          <w:p>
+            <w:pPr>
+              <w:pStyle w:val="magyarazat"/>
+              <w:spacing w:before="60" w:after="60"/>
+              <w:jc w:val="center"/>
+              <w:rPr>
+                <w:rFonts w:ascii="Times New Roman" w:hAnsi="Times New Roman" w:cs="Times New Roman"/>
+                <w:i w:val="0"/>
+                <w:color w:val="000000"/>
+              </w:rPr>
+            </w:pPr>
           </w:p>
         </w:tc>
       </w:tr>
@@ -3441,7 +3484,7 @@
                 <w:i w:val="0"/>
                 <w:color w:val="auto"/>
               </w:rPr>
-              <w:t>GBT009</w:t>
+              <w:t>GBT008</w:t>
             </w:r>
           </w:p>
         </w:tc>
@@ -3473,7 +3516,7 @@
                 <w:i w:val="0"/>
                 <w:color w:val="000000"/>
               </w:rPr>
-              <w:t>Ha egy tektonon tektontörés következik be és rajta van egy gombatest, a rajta lévő gombatest véletlenszerűen az egyik tektonra kerül.</w:t>
+              <w:t>Ha egy tektonon van gombatest, akkor nem lehet rá gombafonalat tenni.</w:t>
             </w:r>
           </w:p>
         </w:tc>
@@ -3505,7 +3548,7 @@
                 <w:i w:val="0"/>
                 <w:color w:val="000000"/>
               </w:rPr>
-              <w:t>kettétört tektonon marad</w:t>
+              <w:t>nem igaz</w:t>
             </w:r>
           </w:p>
         </w:tc>
@@ -3544,7 +3587,7 @@
                 <w:i w:val="0"/>
                 <w:color w:val="auto"/>
               </w:rPr>
-              <w:t>GBT010</w:t>
+              <w:t>GBT009</w:t>
             </w:r>
           </w:p>
         </w:tc>
@@ -3563,19 +3606,20 @@
             <w:pPr>
               <w:pStyle w:val="magyarazat"/>
               <w:spacing w:before="60" w:after="60"/>
-              <w:rPr>
-                <w:rFonts w:ascii="Times New Roman" w:hAnsi="Times New Roman" w:cs="Times New Roman"/>
-                <w:i w:val="0"/>
-                <w:color w:val="000000"/>
-              </w:rPr>
-            </w:pPr>
-            <w:r>
-              <w:rPr>
-                <w:rFonts w:ascii="Times New Roman" w:hAnsi="Times New Roman" w:cs="Times New Roman"/>
-                <w:i w:val="0"/>
-                <w:color w:val="000000"/>
-              </w:rPr>
-              <w:t>Fekete színű egy gombatest, ha már nem él.</w:t>
+              <w:jc w:val="both"/>
+              <w:rPr>
+                <w:rFonts w:ascii="Times New Roman" w:hAnsi="Times New Roman" w:cs="Times New Roman"/>
+                <w:i w:val="0"/>
+                <w:color w:val="000000"/>
+              </w:rPr>
+            </w:pPr>
+            <w:r>
+              <w:rPr>
+                <w:rFonts w:ascii="Times New Roman" w:hAnsi="Times New Roman" w:cs="Times New Roman"/>
+                <w:i w:val="0"/>
+                <w:color w:val="000000"/>
+              </w:rPr>
+              <w:t>Ha egy tektonon tektontörés következik be és rajta van egy gombatest, a rajta lévő gombatest véletlenszerűen az egyik tektonra kerül.</w:t>
             </w:r>
           </w:p>
         </w:tc>
@@ -3607,15 +3651,7 @@
                 <w:i w:val="0"/>
                 <w:color w:val="000000"/>
               </w:rPr>
-              <w:t>a színeket kilőttük</w:t>
-            </w:r>
-            <w:r>
-              <w:rPr>
-                <w:rFonts w:ascii="Times New Roman" w:hAnsi="Times New Roman" w:cs="Times New Roman"/>
-                <w:i w:val="0"/>
-                <w:color w:val="000000"/>
-              </w:rPr>
-              <w:t>, de egy gombatest tud inaktívvá válni</w:t>
+              <w:t>kettétört tektonon marad</w:t>
             </w:r>
           </w:p>
         </w:tc>
@@ -3654,7 +3690,7 @@
                 <w:i w:val="0"/>
                 <w:color w:val="auto"/>
               </w:rPr>
-              <w:t>GBF001</w:t>
+              <w:t>GBT010</w:t>
             </w:r>
           </w:p>
         </w:tc>
@@ -3673,20 +3709,19 @@
             <w:pPr>
               <w:pStyle w:val="magyarazat"/>
               <w:spacing w:before="60" w:after="60"/>
-              <w:jc w:val="both"/>
-              <w:rPr>
-                <w:rFonts w:ascii="Times New Roman" w:hAnsi="Times New Roman" w:cs="Times New Roman"/>
-                <w:i w:val="0"/>
-                <w:color w:val="000000"/>
-              </w:rPr>
-            </w:pPr>
-            <w:r>
-              <w:rPr>
-                <w:rFonts w:ascii="Times New Roman" w:hAnsi="Times New Roman" w:cs="Times New Roman"/>
-                <w:i w:val="0"/>
-                <w:color w:val="000000"/>
-              </w:rPr>
-              <w:t>Gombafonál gombatestből vagy gombafonálból nőhet ki.</w:t>
+              <w:rPr>
+                <w:rFonts w:ascii="Times New Roman" w:hAnsi="Times New Roman" w:cs="Times New Roman"/>
+                <w:i w:val="0"/>
+                <w:color w:val="000000"/>
+              </w:rPr>
+            </w:pPr>
+            <w:r>
+              <w:rPr>
+                <w:rFonts w:ascii="Times New Roman" w:hAnsi="Times New Roman" w:cs="Times New Roman"/>
+                <w:i w:val="0"/>
+                <w:color w:val="000000"/>
+              </w:rPr>
+              <w:t>Fekete színű egy gombatest, ha már nem él.</w:t>
             </w:r>
           </w:p>
         </w:tc>
@@ -3718,7 +3753,15 @@
                 <w:i w:val="0"/>
                 <w:color w:val="000000"/>
               </w:rPr>
-              <w:t>igaz</w:t>
+              <w:t>a színeket kilőttük</w:t>
+            </w:r>
+            <w:r>
+              <w:rPr>
+                <w:rFonts w:ascii="Times New Roman" w:hAnsi="Times New Roman" w:cs="Times New Roman"/>
+                <w:i w:val="0"/>
+                <w:color w:val="000000"/>
+              </w:rPr>
+              <w:t>, de egy gombatest tud inaktívvá válni</w:t>
             </w:r>
           </w:p>
         </w:tc>
@@ -3757,7 +3800,7 @@
                 <w:i w:val="0"/>
                 <w:color w:val="auto"/>
               </w:rPr>
-              <w:t>GBF002</w:t>
+              <w:t>GBF001</w:t>
             </w:r>
           </w:p>
         </w:tc>
@@ -3789,7 +3832,7 @@
                 <w:i w:val="0"/>
                 <w:color w:val="000000"/>
               </w:rPr>
-              <w:t>A gombafonál 1 kör alatt nő meg olyan tekton irányába, ahol spóra található; ha spóra ezen a tektonon nem található, a növekedéshez 2 kör szükséges.</w:t>
+              <w:t>Gombafonál gombatestből vagy gombafonálból nőhet ki.</w:t>
             </w:r>
           </w:p>
         </w:tc>
@@ -3860,7 +3903,7 @@
                 <w:i w:val="0"/>
                 <w:color w:val="auto"/>
               </w:rPr>
-              <w:t>GBF003</w:t>
+              <w:t>GBF002</w:t>
             </w:r>
           </w:p>
         </w:tc>
@@ -3892,59 +3935,7 @@
                 <w:i w:val="0"/>
                 <w:color w:val="000000"/>
               </w:rPr>
-              <w:t xml:space="preserve">Világoszöld </w:t>
-            </w:r>
-            <w:proofErr w:type="spellStart"/>
-            <w:r>
-              <w:rPr>
-                <w:rFonts w:ascii="Times New Roman" w:hAnsi="Times New Roman" w:cs="Times New Roman"/>
-                <w:i w:val="0"/>
-                <w:color w:val="000000"/>
-              </w:rPr>
-              <w:t>tektonokon</w:t>
-            </w:r>
-            <w:proofErr w:type="spellEnd"/>
-            <w:r>
-              <w:rPr>
-                <w:rFonts w:ascii="Times New Roman" w:hAnsi="Times New Roman" w:cs="Times New Roman"/>
-                <w:i w:val="0"/>
-                <w:color w:val="000000"/>
-              </w:rPr>
-              <w:t xml:space="preserve"> legfeljebb 3 fonál, sötétzöld </w:t>
-            </w:r>
-            <w:proofErr w:type="spellStart"/>
-            <w:r>
-              <w:rPr>
-                <w:rFonts w:ascii="Times New Roman" w:hAnsi="Times New Roman" w:cs="Times New Roman"/>
-                <w:i w:val="0"/>
-                <w:color w:val="000000"/>
-              </w:rPr>
-              <w:t>tek</w:t>
-            </w:r>
-            <w:r>
-              <w:rPr>
-                <w:rFonts w:ascii="Times New Roman" w:hAnsi="Times New Roman" w:cs="Times New Roman"/>
-                <w:i w:val="0"/>
-                <w:color w:val="000000"/>
-              </w:rPr>
-              <w:t>t</w:t>
-            </w:r>
-            <w:r>
-              <w:rPr>
-                <w:rFonts w:ascii="Times New Roman" w:hAnsi="Times New Roman" w:cs="Times New Roman"/>
-                <w:i w:val="0"/>
-                <w:color w:val="000000"/>
-              </w:rPr>
-              <w:t>onokon</w:t>
-            </w:r>
-            <w:proofErr w:type="spellEnd"/>
-            <w:r>
-              <w:rPr>
-                <w:rFonts w:ascii="Times New Roman" w:hAnsi="Times New Roman" w:cs="Times New Roman"/>
-                <w:i w:val="0"/>
-                <w:color w:val="000000"/>
-              </w:rPr>
-              <w:t xml:space="preserve"> legfeljebb 1 fonál növekedhet.</w:t>
+              <w:t>A gombafonál 1 kör alatt nő meg olyan tekton irányába, ahol spóra található; ha spóra ezen a tektonon nem található, a növekedéshez 2 kör szükséges.</w:t>
             </w:r>
           </w:p>
         </w:tc>
@@ -3976,7 +3967,7 @@
                 <w:i w:val="0"/>
                 <w:color w:val="000000"/>
               </w:rPr>
-              <w:t>a színeket kilőttük</w:t>
+              <w:t>igaz</w:t>
             </w:r>
           </w:p>
         </w:tc>
@@ -4015,7 +4006,7 @@
                 <w:i w:val="0"/>
                 <w:color w:val="auto"/>
               </w:rPr>
-              <w:t>GBF004</w:t>
+              <w:t>GBF003</w:t>
             </w:r>
           </w:p>
         </w:tc>
@@ -4041,23 +4032,29 @@
                 <w:color w:val="000000"/>
               </w:rPr>
             </w:pPr>
-            <w:proofErr w:type="spellStart"/>
-            <w:r>
-              <w:rPr>
-                <w:rFonts w:ascii="Times New Roman" w:hAnsi="Times New Roman" w:cs="Times New Roman"/>
-                <w:i w:val="0"/>
-                <w:color w:val="000000"/>
-              </w:rPr>
-              <w:t>Tekontontörés</w:t>
-            </w:r>
-            <w:proofErr w:type="spellEnd"/>
-            <w:r>
-              <w:rPr>
-                <w:rFonts w:ascii="Times New Roman" w:hAnsi="Times New Roman" w:cs="Times New Roman"/>
-                <w:i w:val="0"/>
-                <w:color w:val="000000"/>
-              </w:rPr>
-              <w:t xml:space="preserve"> esetén a tektontörés mentén a gombafonalak elszakadnak</w:t>
+            <w:r>
+              <w:rPr>
+                <w:rFonts w:ascii="Times New Roman" w:hAnsi="Times New Roman" w:cs="Times New Roman"/>
+                <w:i w:val="0"/>
+                <w:color w:val="000000"/>
+              </w:rPr>
+              <w:t>Világoszöld tektonokon legfeljebb 3 fonál, sötétzöld tek</w:t>
+            </w:r>
+            <w:r>
+              <w:rPr>
+                <w:rFonts w:ascii="Times New Roman" w:hAnsi="Times New Roman" w:cs="Times New Roman"/>
+                <w:i w:val="0"/>
+                <w:color w:val="000000"/>
+              </w:rPr>
+              <w:t>t</w:t>
+            </w:r>
+            <w:r>
+              <w:rPr>
+                <w:rFonts w:ascii="Times New Roman" w:hAnsi="Times New Roman" w:cs="Times New Roman"/>
+                <w:i w:val="0"/>
+                <w:color w:val="000000"/>
+              </w:rPr>
+              <w:t>onokon legfeljebb 1 fonál növekedhet.</w:t>
             </w:r>
           </w:p>
         </w:tc>
@@ -4089,16 +4086,7 @@
                 <w:i w:val="0"/>
                 <w:color w:val="000000"/>
               </w:rPr>
-              <w:t xml:space="preserve">Ha a kettétört tektonon van gombafonál, az biztosan elpusztul azonnal. Az összeköttetéses szabály itt is számít, az ilyen </w:t>
-            </w:r>
-            <w:r>
-              <w:rPr>
-                <w:rFonts w:ascii="Times New Roman" w:hAnsi="Times New Roman" w:cs="Times New Roman"/>
-                <w:i w:val="0"/>
-                <w:color w:val="000000"/>
-              </w:rPr>
-              <w:lastRenderedPageBreak/>
-              <w:t>fonál is azonnal elpusztul.</w:t>
+              <w:t>a színeket kilőttük</w:t>
             </w:r>
           </w:p>
         </w:tc>
@@ -4137,98 +4125,80 @@
                 <w:i w:val="0"/>
                 <w:color w:val="auto"/>
               </w:rPr>
+              <w:t>GBF004</w:t>
+            </w:r>
+          </w:p>
+        </w:tc>
+        <w:tc>
+          <w:tcPr>
+            <w:tcW w:w="10348" w:type="dxa"/>
+            <w:tcBorders>
+              <w:top w:val="single" w:sz="4" w:space="0" w:color="000000"/>
+              <w:left w:val="single" w:sz="4" w:space="0" w:color="000000"/>
+              <w:bottom w:val="single" w:sz="4" w:space="0" w:color="000000"/>
+              <w:right w:val="single" w:sz="4" w:space="0" w:color="000000"/>
+            </w:tcBorders>
+            <w:vAlign w:val="center"/>
+          </w:tcPr>
+          <w:p>
+            <w:pPr>
+              <w:pStyle w:val="magyarazat"/>
+              <w:spacing w:before="60" w:after="60"/>
+              <w:jc w:val="both"/>
+              <w:rPr>
+                <w:rFonts w:ascii="Times New Roman" w:hAnsi="Times New Roman" w:cs="Times New Roman"/>
+                <w:i w:val="0"/>
+                <w:color w:val="000000"/>
+              </w:rPr>
+            </w:pPr>
+            <w:r>
+              <w:rPr>
+                <w:rFonts w:ascii="Times New Roman" w:hAnsi="Times New Roman" w:cs="Times New Roman"/>
+                <w:i w:val="0"/>
+                <w:color w:val="000000"/>
+              </w:rPr>
+              <w:t>Tekontontörés esetén a tektontörés mentén a gombafonalak elszakadnak</w:t>
+            </w:r>
+          </w:p>
+        </w:tc>
+        <w:tc>
+          <w:tcPr>
+            <w:tcW w:w="1985" w:type="dxa"/>
+            <w:tcBorders>
+              <w:top w:val="single" w:sz="4" w:space="0" w:color="000000"/>
+              <w:left w:val="single" w:sz="4" w:space="0" w:color="000000"/>
+              <w:bottom w:val="single" w:sz="4" w:space="0" w:color="000000"/>
+              <w:right w:val="single" w:sz="4" w:space="0" w:color="000000"/>
+            </w:tcBorders>
+            <w:vAlign w:val="center"/>
+          </w:tcPr>
+          <w:p>
+            <w:pPr>
+              <w:pStyle w:val="magyarazat"/>
+              <w:spacing w:before="60" w:after="60"/>
+              <w:jc w:val="center"/>
+              <w:rPr>
+                <w:rFonts w:ascii="Times New Roman" w:hAnsi="Times New Roman" w:cs="Times New Roman"/>
+                <w:i w:val="0"/>
+                <w:color w:val="000000"/>
+              </w:rPr>
+            </w:pPr>
+            <w:r>
+              <w:rPr>
+                <w:rFonts w:ascii="Times New Roman" w:hAnsi="Times New Roman" w:cs="Times New Roman"/>
+                <w:i w:val="0"/>
+                <w:color w:val="000000"/>
+              </w:rPr>
+              <w:t xml:space="preserve">Ha a kettétört tektonon van </w:t>
+            </w:r>
+            <w:r>
+              <w:rPr>
+                <w:rFonts w:ascii="Times New Roman" w:hAnsi="Times New Roman" w:cs="Times New Roman"/>
+                <w:i w:val="0"/>
+                <w:color w:val="000000"/>
+              </w:rPr>
               <w:lastRenderedPageBreak/>
-              <w:t>GBF005</w:t>
-            </w:r>
-          </w:p>
-        </w:tc>
-        <w:tc>
-          <w:tcPr>
-            <w:tcW w:w="10348" w:type="dxa"/>
-            <w:tcBorders>
-              <w:top w:val="single" w:sz="4" w:space="0" w:color="000000"/>
-              <w:left w:val="single" w:sz="4" w:space="0" w:color="000000"/>
-              <w:bottom w:val="single" w:sz="4" w:space="0" w:color="000000"/>
-              <w:right w:val="single" w:sz="4" w:space="0" w:color="000000"/>
-            </w:tcBorders>
-            <w:vAlign w:val="center"/>
-          </w:tcPr>
-          <w:p>
-            <w:pPr>
-              <w:pStyle w:val="magyarazat"/>
-              <w:spacing w:before="60" w:after="60"/>
-              <w:jc w:val="both"/>
-              <w:rPr>
-                <w:rFonts w:ascii="Times New Roman" w:hAnsi="Times New Roman" w:cs="Times New Roman"/>
-                <w:i w:val="0"/>
-                <w:color w:val="000000"/>
-              </w:rPr>
-            </w:pPr>
-            <w:r>
-              <w:rPr>
-                <w:rFonts w:ascii="Times New Roman" w:hAnsi="Times New Roman" w:cs="Times New Roman"/>
-                <w:i w:val="0"/>
-                <w:color w:val="000000"/>
-              </w:rPr>
-              <w:t xml:space="preserve">Szürke </w:t>
-            </w:r>
-            <w:proofErr w:type="spellStart"/>
-            <w:r>
-              <w:rPr>
-                <w:rFonts w:ascii="Times New Roman" w:hAnsi="Times New Roman" w:cs="Times New Roman"/>
-                <w:i w:val="0"/>
-                <w:color w:val="000000"/>
-              </w:rPr>
-              <w:t>tektonokon</w:t>
-            </w:r>
-            <w:proofErr w:type="spellEnd"/>
-            <w:r>
-              <w:rPr>
-                <w:rFonts w:ascii="Times New Roman" w:hAnsi="Times New Roman" w:cs="Times New Roman"/>
-                <w:i w:val="0"/>
-                <w:color w:val="000000"/>
-              </w:rPr>
-              <w:t xml:space="preserve"> a gombafonalak 5 kör után felszívódnak </w:t>
-            </w:r>
-          </w:p>
-        </w:tc>
-        <w:tc>
-          <w:tcPr>
-            <w:tcW w:w="1985" w:type="dxa"/>
-            <w:tcBorders>
-              <w:top w:val="single" w:sz="4" w:space="0" w:color="000000"/>
-              <w:left w:val="single" w:sz="4" w:space="0" w:color="000000"/>
-              <w:bottom w:val="single" w:sz="4" w:space="0" w:color="000000"/>
-              <w:right w:val="single" w:sz="4" w:space="0" w:color="000000"/>
-            </w:tcBorders>
-            <w:vAlign w:val="center"/>
-          </w:tcPr>
-          <w:p>
-            <w:pPr>
-              <w:pStyle w:val="magyarazat"/>
-              <w:spacing w:before="60" w:after="60"/>
-              <w:jc w:val="center"/>
-              <w:rPr>
-                <w:rFonts w:ascii="Times New Roman" w:hAnsi="Times New Roman" w:cs="Times New Roman"/>
-                <w:i w:val="0"/>
-                <w:color w:val="000000"/>
-              </w:rPr>
-            </w:pPr>
-            <w:r>
-              <w:rPr>
-                <w:rFonts w:ascii="Times New Roman" w:hAnsi="Times New Roman" w:cs="Times New Roman"/>
-                <w:i w:val="0"/>
-                <w:color w:val="000000"/>
-              </w:rPr>
-              <w:t>a színeket kilőttük</w:t>
-            </w:r>
-            <w:r>
-              <w:rPr>
-                <w:rFonts w:ascii="Times New Roman" w:hAnsi="Times New Roman" w:cs="Times New Roman"/>
-                <w:i w:val="0"/>
-                <w:color w:val="000000"/>
-              </w:rPr>
-              <w:t>, de az Arid ilyen</w:t>
+              <w:t>gombafonál, az biztosan elpusztul azonnal. Az összeköttetéses szabály itt is számít, az ilyen fonál is azonnal elpusztul.</w:t>
             </w:r>
           </w:p>
         </w:tc>
@@ -4267,7 +4237,8 @@
                 <w:i w:val="0"/>
                 <w:color w:val="auto"/>
               </w:rPr>
-              <w:t>GBF006</w:t>
+              <w:lastRenderedPageBreak/>
+              <w:t>GBF005</w:t>
             </w:r>
           </w:p>
         </w:tc>
@@ -4299,7 +4270,7 @@
                 <w:i w:val="0"/>
                 <w:color w:val="000000"/>
               </w:rPr>
-              <w:t>Ha nincs a gombafonál gombatesttel összeköttetésben, akkor elpusztul.</w:t>
+              <w:t xml:space="preserve">Szürke tektonokon a gombafonalak 5 kör után felszívódnak </w:t>
             </w:r>
           </w:p>
         </w:tc>
@@ -4331,20 +4302,16 @@
                 <w:i w:val="0"/>
                 <w:color w:val="000000"/>
               </w:rPr>
-              <w:t xml:space="preserve">igaz, tektontörés esetén azonnal, rovarelvágás esetében nem azonnal, hanem azzal egy időben, amikor az elvágott fonál elpusztul, az idő tekintetében lásd az </w:t>
-            </w:r>
-            <w:proofErr w:type="spellStart"/>
-            <w:proofErr w:type="gramStart"/>
-            <w:r>
-              <w:rPr>
-                <w:rFonts w:ascii="Times New Roman" w:hAnsi="Times New Roman" w:cs="Times New Roman"/>
-                <w:i w:val="0"/>
-                <w:color w:val="000000"/>
-              </w:rPr>
-              <w:t>o.katalógust</w:t>
-            </w:r>
-            <w:proofErr w:type="spellEnd"/>
-            <w:proofErr w:type="gramEnd"/>
+              <w:t>a színeket kilőttük</w:t>
+            </w:r>
+            <w:r>
+              <w:rPr>
+                <w:rFonts w:ascii="Times New Roman" w:hAnsi="Times New Roman" w:cs="Times New Roman"/>
+                <w:i w:val="0"/>
+                <w:color w:val="000000"/>
+              </w:rPr>
+              <w:t>, de az Arid ilyen</w:t>
+            </w:r>
           </w:p>
         </w:tc>
       </w:tr>
@@ -4382,7 +4349,7 @@
                 <w:i w:val="0"/>
                 <w:color w:val="auto"/>
               </w:rPr>
-              <w:t>GBF007</w:t>
+              <w:t>GBF006</w:t>
             </w:r>
           </w:p>
         </w:tc>
@@ -4414,7 +4381,7 @@
                 <w:i w:val="0"/>
                 <w:color w:val="000000"/>
               </w:rPr>
-              <w:t>Zöld tektonon korlátozás nélkül nőhet gombafonál</w:t>
+              <w:t>Ha nincs a gombafonál gombatesttel összeköttetésben, akkor elpusztul.</w:t>
             </w:r>
           </w:p>
         </w:tc>
@@ -4446,7 +4413,7 @@
                 <w:i w:val="0"/>
                 <w:color w:val="000000"/>
               </w:rPr>
-              <w:t>a színeket kilőttük, és ilyen tekton nincs</w:t>
+              <w:t>igaz, tektontörés esetén azonnal, rovarelvágás esetében nem azonnal, hanem azzal egy időben, amikor az elvágott fonál elpusztul, az idő tekintetében lásd az o.katalógust</w:t>
             </w:r>
           </w:p>
         </w:tc>
@@ -4485,7 +4452,7 @@
                 <w:i w:val="0"/>
                 <w:color w:val="auto"/>
               </w:rPr>
-              <w:t>GBF008</w:t>
+              <w:t>GBF007</w:t>
             </w:r>
           </w:p>
         </w:tc>
@@ -4517,7 +4484,7 @@
                 <w:i w:val="0"/>
                 <w:color w:val="000000"/>
               </w:rPr>
-              <w:t>Fekete tektonon nem nőhet gombafonál.</w:t>
+              <w:t>Zöld tektonon korlátozás nélkül nőhet gombafonál</w:t>
             </w:r>
           </w:p>
         </w:tc>
@@ -4549,25 +4516,7 @@
                 <w:i w:val="0"/>
                 <w:color w:val="000000"/>
               </w:rPr>
-              <w:t xml:space="preserve">a színeket kilőttük, a régi </w:t>
-            </w:r>
-            <w:proofErr w:type="spellStart"/>
-            <w:r>
-              <w:rPr>
-                <w:rFonts w:ascii="Times New Roman" w:hAnsi="Times New Roman" w:cs="Times New Roman"/>
-                <w:i w:val="0"/>
-                <w:color w:val="000000"/>
-              </w:rPr>
-              <w:t>Coarse</w:t>
-            </w:r>
-            <w:proofErr w:type="spellEnd"/>
-            <w:r>
-              <w:rPr>
-                <w:rFonts w:ascii="Times New Roman" w:hAnsi="Times New Roman" w:cs="Times New Roman"/>
-                <w:i w:val="0"/>
-                <w:color w:val="000000"/>
-              </w:rPr>
-              <w:t xml:space="preserve"> volt, de mér nincs</w:t>
+              <w:t>a színeket kilőttük, és ilyen tekton nincs</w:t>
             </w:r>
           </w:p>
         </w:tc>
@@ -4606,7 +4555,7 @@
                 <w:i w:val="0"/>
                 <w:color w:val="auto"/>
               </w:rPr>
-              <w:t>GBF009</w:t>
+              <w:t>GBF008</w:t>
             </w:r>
           </w:p>
         </w:tc>
@@ -4638,7 +4587,7 @@
                 <w:i w:val="0"/>
                 <w:color w:val="000000"/>
               </w:rPr>
-              <w:t>Minden csapat fonalai különböző színűek. A színek csapatonként véletlenszerűen kerülnek meghatározásra.</w:t>
+              <w:t>Fekete tektonon nem nőhet gombafonál.</w:t>
             </w:r>
           </w:p>
         </w:tc>
@@ -4670,34 +4619,7 @@
                 <w:i w:val="0"/>
                 <w:color w:val="000000"/>
               </w:rPr>
-              <w:t xml:space="preserve">színek nincsenek, és igazából a fonalaknak nincsenek is jelentőségük a tekintetben </w:t>
-            </w:r>
-            <w:proofErr w:type="gramStart"/>
-            <w:r>
-              <w:rPr>
-                <w:rFonts w:ascii="Times New Roman" w:hAnsi="Times New Roman" w:cs="Times New Roman"/>
-                <w:i w:val="0"/>
-                <w:color w:val="000000"/>
-              </w:rPr>
-              <w:t>h</w:t>
-            </w:r>
-            <w:proofErr w:type="gramEnd"/>
-            <w:r>
-              <w:rPr>
-                <w:rFonts w:ascii="Times New Roman" w:hAnsi="Times New Roman" w:cs="Times New Roman"/>
-                <w:i w:val="0"/>
-                <w:color w:val="000000"/>
-              </w:rPr>
-              <w:t xml:space="preserve"> melyik csapat </w:t>
-            </w:r>
-            <w:r>
-              <w:rPr>
-                <w:rFonts w:ascii="Times New Roman" w:hAnsi="Times New Roman" w:cs="Times New Roman"/>
-                <w:i w:val="0"/>
-                <w:color w:val="000000"/>
-              </w:rPr>
-              <w:lastRenderedPageBreak/>
-              <w:t>gombateste növesztette eredetileg, mert a fonálhálózat összenő</w:t>
+              <w:t>a színeket kilőttük, a régi Coarse volt, de mér nincs</w:t>
             </w:r>
           </w:p>
         </w:tc>
@@ -4737,7 +4659,7 @@
                 <w:color w:val="auto"/>
               </w:rPr>
               <w:lastRenderedPageBreak/>
-              <w:t>GBF010</w:t>
+              <w:t>GBF009</w:t>
             </w:r>
           </w:p>
         </w:tc>
@@ -4769,7 +4691,7 @@
                 <w:i w:val="0"/>
                 <w:color w:val="000000"/>
               </w:rPr>
-              <w:t>Gombafonál szomszédos tektonra növeszthető.</w:t>
+              <w:t>Minden csapat fonalai különböző színűek. A színek csapatonként véletlenszerűen kerülnek meghatározásra.</w:t>
             </w:r>
           </w:p>
         </w:tc>
@@ -4801,7 +4723,7 @@
                 <w:i w:val="0"/>
                 <w:color w:val="000000"/>
               </w:rPr>
-              <w:t>ez igaz</w:t>
+              <w:t>színek nincsenek, és igazából a fonalaknak nincsenek is jelentőségük a tekintetben h melyik csapat gombateste növesztette eredetileg, mert a fonálhálózat összenő</w:t>
             </w:r>
           </w:p>
         </w:tc>
@@ -4833,6 +4755,15 @@
                 <w:color w:val="auto"/>
               </w:rPr>
             </w:pPr>
+            <w:r>
+              <w:rPr>
+                <w:rFonts w:ascii="Times New Roman" w:hAnsi="Times New Roman" w:cs="Times New Roman"/>
+                <w:b/>
+                <w:i w:val="0"/>
+                <w:color w:val="auto"/>
+              </w:rPr>
+              <w:t>GBF010</w:t>
+            </w:r>
           </w:p>
         </w:tc>
         <w:tc>
@@ -4863,18 +4794,102 @@
                 <w:i w:val="0"/>
                 <w:color w:val="000000"/>
               </w:rPr>
-              <w:t xml:space="preserve">ha olyan tektonra akar lőni, amelyikre nem lehet, megmarad neki a </w:t>
-            </w:r>
-            <w:proofErr w:type="spellStart"/>
-            <w:r>
-              <w:rPr>
-                <w:rFonts w:ascii="Times New Roman" w:hAnsi="Times New Roman" w:cs="Times New Roman"/>
-                <w:i w:val="0"/>
-                <w:color w:val="000000"/>
-              </w:rPr>
-              <w:t>remainingejects</w:t>
-            </w:r>
-            <w:proofErr w:type="spellEnd"/>
+              <w:t>Gombafonál szomszédos tektonra növeszthető.</w:t>
+            </w:r>
+          </w:p>
+        </w:tc>
+        <w:tc>
+          <w:tcPr>
+            <w:tcW w:w="1985" w:type="dxa"/>
+            <w:tcBorders>
+              <w:top w:val="single" w:sz="4" w:space="0" w:color="000000"/>
+              <w:left w:val="single" w:sz="4" w:space="0" w:color="000000"/>
+              <w:bottom w:val="single" w:sz="4" w:space="0" w:color="000000"/>
+              <w:right w:val="single" w:sz="4" w:space="0" w:color="000000"/>
+            </w:tcBorders>
+            <w:vAlign w:val="center"/>
+          </w:tcPr>
+          <w:p>
+            <w:pPr>
+              <w:pStyle w:val="magyarazat"/>
+              <w:spacing w:before="60" w:after="60"/>
+              <w:jc w:val="center"/>
+              <w:rPr>
+                <w:rFonts w:ascii="Times New Roman" w:hAnsi="Times New Roman" w:cs="Times New Roman"/>
+                <w:i w:val="0"/>
+                <w:color w:val="000000"/>
+              </w:rPr>
+            </w:pPr>
+            <w:r>
+              <w:rPr>
+                <w:rFonts w:ascii="Times New Roman" w:hAnsi="Times New Roman" w:cs="Times New Roman"/>
+                <w:i w:val="0"/>
+                <w:color w:val="000000"/>
+              </w:rPr>
+              <w:t>ez igaz</w:t>
+            </w:r>
+          </w:p>
+        </w:tc>
+      </w:tr>
+      <w:tr>
+        <w:trPr>
+          <w:jc w:val="center"/>
+        </w:trPr>
+        <w:tc>
+          <w:tcPr>
+            <w:tcW w:w="1696" w:type="dxa"/>
+            <w:tcBorders>
+              <w:top w:val="single" w:sz="4" w:space="0" w:color="000000"/>
+              <w:left w:val="single" w:sz="4" w:space="0" w:color="000000"/>
+              <w:bottom w:val="single" w:sz="4" w:space="0" w:color="000000"/>
+              <w:right w:val="single" w:sz="4" w:space="0" w:color="000000"/>
+            </w:tcBorders>
+            <w:vAlign w:val="center"/>
+          </w:tcPr>
+          <w:p>
+            <w:pPr>
+              <w:pStyle w:val="magyarazat"/>
+              <w:spacing w:before="60" w:after="60"/>
+              <w:jc w:val="center"/>
+              <w:rPr>
+                <w:rFonts w:ascii="Times New Roman" w:hAnsi="Times New Roman" w:cs="Times New Roman"/>
+                <w:b/>
+                <w:i w:val="0"/>
+                <w:color w:val="auto"/>
+              </w:rPr>
+            </w:pPr>
+          </w:p>
+        </w:tc>
+        <w:tc>
+          <w:tcPr>
+            <w:tcW w:w="10348" w:type="dxa"/>
+            <w:tcBorders>
+              <w:top w:val="single" w:sz="4" w:space="0" w:color="000000"/>
+              <w:left w:val="single" w:sz="4" w:space="0" w:color="000000"/>
+              <w:bottom w:val="single" w:sz="4" w:space="0" w:color="000000"/>
+              <w:right w:val="single" w:sz="4" w:space="0" w:color="000000"/>
+            </w:tcBorders>
+            <w:vAlign w:val="center"/>
+          </w:tcPr>
+          <w:p>
+            <w:pPr>
+              <w:pStyle w:val="magyarazat"/>
+              <w:spacing w:before="60" w:after="60"/>
+              <w:jc w:val="both"/>
+              <w:rPr>
+                <w:rFonts w:ascii="Times New Roman" w:hAnsi="Times New Roman" w:cs="Times New Roman"/>
+                <w:i w:val="0"/>
+                <w:color w:val="000000"/>
+              </w:rPr>
+            </w:pPr>
+            <w:r>
+              <w:rPr>
+                <w:rFonts w:ascii="Times New Roman" w:hAnsi="Times New Roman" w:cs="Times New Roman"/>
+                <w:i w:val="0"/>
+                <w:color w:val="000000"/>
+              </w:rPr>
+              <w:t>ha olyan tektonra akar lőni, amelyikre nem lehet, megmarad neki a remainingejects</w:t>
+            </w:r>
           </w:p>
         </w:tc>
         <w:tc>
@@ -5287,6 +5302,7 @@
                 <w:i w:val="0"/>
                 <w:color w:val="auto"/>
               </w:rPr>
+              <w:lastRenderedPageBreak/>
               <w:t>ROV001</w:t>
             </w:r>
           </w:p>
@@ -5506,25 +5522,7 @@
                 <w:i w:val="0"/>
                 <w:color w:val="000000"/>
               </w:rPr>
-              <w:t xml:space="preserve">igaz, ha </w:t>
-            </w:r>
-            <w:proofErr w:type="spellStart"/>
-            <w:r>
-              <w:rPr>
-                <w:rFonts w:ascii="Times New Roman" w:hAnsi="Times New Roman" w:cs="Times New Roman"/>
-                <w:i w:val="0"/>
-                <w:color w:val="000000"/>
-              </w:rPr>
-              <w:t>jointot</w:t>
-            </w:r>
-            <w:proofErr w:type="spellEnd"/>
-            <w:r>
-              <w:rPr>
-                <w:rFonts w:ascii="Times New Roman" w:hAnsi="Times New Roman" w:cs="Times New Roman"/>
-                <w:i w:val="0"/>
-                <w:color w:val="000000"/>
-              </w:rPr>
-              <w:t xml:space="preserve"> szív, gyorsabb</w:t>
+              <w:t>igaz, ha jointot szív, gyorsabb</w:t>
             </w:r>
           </w:p>
         </w:tc>
@@ -5564,7 +5562,6 @@
                 <w:i w:val="0"/>
                 <w:color w:val="auto"/>
               </w:rPr>
-              <w:lastRenderedPageBreak/>
               <w:t>ROV003</w:t>
             </w:r>
           </w:p>
@@ -5628,25 +5625,7 @@
                 <w:i w:val="0"/>
                 <w:color w:val="000000"/>
               </w:rPr>
-              <w:t xml:space="preserve">olyan értelemben nem igaz </w:t>
-            </w:r>
-            <w:proofErr w:type="gramStart"/>
-            <w:r>
-              <w:rPr>
-                <w:rFonts w:ascii="Times New Roman" w:hAnsi="Times New Roman" w:cs="Times New Roman"/>
-                <w:i w:val="0"/>
-                <w:color w:val="000000"/>
-              </w:rPr>
-              <w:t>h</w:t>
-            </w:r>
-            <w:proofErr w:type="gramEnd"/>
-            <w:r>
-              <w:rPr>
-                <w:rFonts w:ascii="Times New Roman" w:hAnsi="Times New Roman" w:cs="Times New Roman"/>
-                <w:i w:val="0"/>
-                <w:color w:val="000000"/>
-              </w:rPr>
-              <w:t xml:space="preserve"> nem kattint, de igaz h maga alatt el tudja vágni a fonalat</w:t>
+              <w:t>olyan értelemben nem igaz h nem kattint, de igaz h maga alatt el tudja vágni a fonalat</w:t>
             </w:r>
           </w:p>
         </w:tc>
@@ -5749,25 +5728,7 @@
                 <w:i w:val="0"/>
                 <w:color w:val="000000"/>
               </w:rPr>
-              <w:t xml:space="preserve">a termelődéskor van a véletlenszerűség, amikor megeszi, akkor már fix, </w:t>
-            </w:r>
-            <w:proofErr w:type="spellStart"/>
-            <w:r>
-              <w:rPr>
-                <w:rFonts w:ascii="Times New Roman" w:hAnsi="Times New Roman" w:cs="Times New Roman"/>
-                <w:i w:val="0"/>
-                <w:color w:val="000000"/>
-              </w:rPr>
-              <w:t>max</w:t>
-            </w:r>
-            <w:proofErr w:type="spellEnd"/>
-            <w:r>
-              <w:rPr>
-                <w:rFonts w:ascii="Times New Roman" w:hAnsi="Times New Roman" w:cs="Times New Roman"/>
-                <w:i w:val="0"/>
-                <w:color w:val="000000"/>
-              </w:rPr>
-              <w:t xml:space="preserve"> ő nem tudja, melyiket eszi meg, de mindig a sorban következőt eszi meg, amelyiknek már eldöntött a hatása</w:t>
+              <w:t>a termelődéskor van a véletlenszerűség, amikor megeszi, akkor már fix, max ő nem tudja, melyiket eszi meg, de mindig a sorban következőt eszi meg, amelyiknek már eldöntött a hatása</w:t>
             </w:r>
           </w:p>
         </w:tc>
@@ -6238,6 +6199,7 @@
                 <w:i w:val="0"/>
                 <w:color w:val="auto"/>
               </w:rPr>
+              <w:lastRenderedPageBreak/>
               <w:t>ROV009</w:t>
             </w:r>
           </w:p>
@@ -6295,34 +6257,14 @@
                 <w:color w:val="000000"/>
               </w:rPr>
             </w:pPr>
-            <w:proofErr w:type="gramStart"/>
-            <w:r>
-              <w:rPr>
-                <w:rFonts w:ascii="Times New Roman" w:hAnsi="Times New Roman" w:cs="Times New Roman"/>
-                <w:i w:val="0"/>
-                <w:color w:val="000000"/>
-              </w:rPr>
-              <w:t>igaz  -</w:t>
-            </w:r>
-            <w:proofErr w:type="gramEnd"/>
-            <w:r>
-              <w:rPr>
-                <w:rFonts w:ascii="Times New Roman" w:hAnsi="Times New Roman" w:cs="Times New Roman"/>
-                <w:i w:val="0"/>
-                <w:color w:val="000000"/>
-              </w:rPr>
-              <w:t xml:space="preserve"> hiányzik a </w:t>
-            </w:r>
-            <w:proofErr w:type="spellStart"/>
-            <w:r>
-              <w:rPr>
-                <w:rFonts w:ascii="Times New Roman" w:hAnsi="Times New Roman" w:cs="Times New Roman"/>
-                <w:i w:val="0"/>
-                <w:color w:val="000000"/>
-              </w:rPr>
-              <w:t>split</w:t>
-            </w:r>
-            <w:proofErr w:type="spellEnd"/>
+            <w:r>
+              <w:rPr>
+                <w:rFonts w:ascii="Times New Roman" w:hAnsi="Times New Roman" w:cs="Times New Roman"/>
+                <w:i w:val="0"/>
+                <w:color w:val="000000"/>
+              </w:rPr>
+              <w:t>igaz  - hiányzik a split</w:t>
+            </w:r>
           </w:p>
         </w:tc>
       </w:tr>
@@ -6361,7 +6303,6 @@
                 <w:i w:val="0"/>
                 <w:color w:val="auto"/>
               </w:rPr>
-              <w:lastRenderedPageBreak/>
               <w:t>új</w:t>
             </w:r>
           </w:p>
@@ -6457,25 +6398,7 @@
                 <w:i w:val="0"/>
                 <w:color w:val="000000"/>
               </w:rPr>
-              <w:t xml:space="preserve">amelyen van </w:t>
-            </w:r>
-            <w:proofErr w:type="spellStart"/>
-            <w:r>
-              <w:rPr>
-                <w:rFonts w:ascii="Times New Roman" w:hAnsi="Times New Roman" w:cs="Times New Roman"/>
-                <w:i w:val="0"/>
-                <w:color w:val="000000"/>
-              </w:rPr>
-              <w:t>fóni</w:t>
-            </w:r>
-            <w:proofErr w:type="spellEnd"/>
-            <w:r>
-              <w:rPr>
-                <w:rFonts w:ascii="Times New Roman" w:hAnsi="Times New Roman" w:cs="Times New Roman"/>
-                <w:i w:val="0"/>
-                <w:color w:val="000000"/>
-              </w:rPr>
-              <w:t>, így a helyesebb</w:t>
+              <w:t>amelyen van fóni, így a helyesebb</w:t>
             </w:r>
           </w:p>
         </w:tc>
@@ -6538,18 +6461,8 @@
                 <w:i w:val="0"/>
                 <w:color w:val="000000"/>
               </w:rPr>
-              <w:t xml:space="preserve">ha olyan tektonra próbál menni a rovar, amelyikre nem tud, megmarad a </w:t>
-            </w:r>
-            <w:proofErr w:type="spellStart"/>
-            <w:r>
-              <w:rPr>
-                <w:rFonts w:ascii="Times New Roman" w:hAnsi="Times New Roman" w:cs="Times New Roman"/>
-                <w:i w:val="0"/>
-                <w:color w:val="000000"/>
-              </w:rPr>
-              <w:t>remainingmoves</w:t>
-            </w:r>
-            <w:proofErr w:type="spellEnd"/>
+              <w:t>ha olyan tektonra próbál menni a rovar, amelyikre nem tud, megmarad a remainingmoves</w:t>
+            </w:r>
           </w:p>
         </w:tc>
         <w:tc>
@@ -7422,25 +7335,7 @@
                 <w:i w:val="0"/>
                 <w:color w:val="000000"/>
               </w:rPr>
-              <w:t xml:space="preserve">Egy gombász </w:t>
-            </w:r>
-            <w:proofErr w:type="spellStart"/>
-            <w:r>
-              <w:rPr>
-                <w:rFonts w:ascii="Times New Roman" w:hAnsi="Times New Roman" w:cs="Times New Roman"/>
-                <w:i w:val="0"/>
-                <w:color w:val="000000"/>
-              </w:rPr>
-              <w:t>bárhányszor</w:t>
-            </w:r>
-            <w:proofErr w:type="spellEnd"/>
-            <w:r>
-              <w:rPr>
-                <w:rFonts w:ascii="Times New Roman" w:hAnsi="Times New Roman" w:cs="Times New Roman"/>
-                <w:i w:val="0"/>
-                <w:color w:val="000000"/>
-              </w:rPr>
-              <w:t xml:space="preserve"> tud spórát lőni és akármennyi gombatestet növeszthet egy körön belül.</w:t>
+              <w:t>Egy gombász bárhányszor tud spórát lőni és akármennyi gombatestet növeszthet egy körön belül.</w:t>
             </w:r>
           </w:p>
         </w:tc>
@@ -7693,6 +7588,7 @@
                 <w:i w:val="0"/>
                 <w:color w:val="auto"/>
               </w:rPr>
+              <w:lastRenderedPageBreak/>
               <w:t>JAT002</w:t>
             </w:r>
           </w:p>
@@ -7883,7 +7779,6 @@
                 <w:i w:val="0"/>
                 <w:color w:val="auto"/>
               </w:rPr>
-              <w:lastRenderedPageBreak/>
               <w:t>JAT004</w:t>
             </w:r>
           </w:p>
@@ -7916,25 +7811,7 @@
                 <w:i w:val="0"/>
                 <w:color w:val="000000"/>
               </w:rPr>
-              <w:t xml:space="preserve">A játék végén az a gombász nyer, akinek a legtöbb </w:t>
-            </w:r>
-            <w:proofErr w:type="spellStart"/>
-            <w:r>
-              <w:rPr>
-                <w:rFonts w:ascii="Times New Roman" w:hAnsi="Times New Roman" w:cs="Times New Roman"/>
-                <w:i w:val="0"/>
-                <w:color w:val="000000"/>
-              </w:rPr>
-              <w:t>gombatestje</w:t>
-            </w:r>
-            <w:proofErr w:type="spellEnd"/>
-            <w:r>
-              <w:rPr>
-                <w:rFonts w:ascii="Times New Roman" w:hAnsi="Times New Roman" w:cs="Times New Roman"/>
-                <w:i w:val="0"/>
-                <w:color w:val="000000"/>
-              </w:rPr>
-              <w:t xml:space="preserve"> fejlődött ki, beleértve a halottakat is. </w:t>
+              <w:t xml:space="preserve">A játék végén az a gombász nyer, akinek a legtöbb gombatestje fejlődött ki, beleértve a halottakat is. </w:t>
             </w:r>
           </w:p>
         </w:tc>
@@ -9642,6 +9519,7 @@
   <w:style w:type="character" w:default="1" w:styleId="Bekezdsalapbettpusa">
     <w:name w:val="Default Paragraph Font"/>
     <w:uiPriority w:val="1"/>
+    <w:semiHidden/>
     <w:unhideWhenUsed/>
   </w:style>
   <w:style w:type="table" w:default="1" w:styleId="Normltblzat">

</xml_diff>

<commit_message>
Tesztek, osztály és követelménylista mód.
</commit_message>
<xml_diff>
--- a/8_reszletes_tervek/Kovetelmenylista_TSZ.docx
+++ b/8_reszletes_tervek/Kovetelmenylista_TSZ.docx
@@ -447,16 +447,14 @@
                 <w:rFonts w:ascii="Times New Roman" w:hAnsi="Times New Roman" w:cs="Times New Roman"/>
                 <w:b/>
                 <w:i w:val="0"/>
-                <w:strike/>
-                <w:color w:val="auto"/>
-              </w:rPr>
-            </w:pPr>
-            <w:r>
-              <w:rPr>
-                <w:rFonts w:ascii="Times New Roman" w:hAnsi="Times New Roman" w:cs="Times New Roman"/>
-                <w:b/>
-                <w:i w:val="0"/>
-                <w:strike/>
+                <w:color w:val="auto"/>
+              </w:rPr>
+            </w:pPr>
+            <w:r>
+              <w:rPr>
+                <w:rFonts w:ascii="Times New Roman" w:hAnsi="Times New Roman" w:cs="Times New Roman"/>
+                <w:b/>
+                <w:i w:val="0"/>
                 <w:color w:val="auto"/>
               </w:rPr>
               <w:t>TEK002</w:t>
@@ -592,7 +590,35 @@
                 <w:i w:val="0"/>
                 <w:color w:val="000000"/>
               </w:rPr>
-              <w:t>Ez már nem igaz. Felülvizsgálat ideje: 2025.04.10.</w:t>
+              <w:t>N</w:t>
+            </w:r>
+            <w:r>
+              <w:rPr>
+                <w:rFonts w:ascii="Times New Roman" w:hAnsi="Times New Roman" w:cs="Times New Roman"/>
+                <w:i w:val="0"/>
+                <w:color w:val="000000"/>
+              </w:rPr>
+              <w:t xml:space="preserve">em igaz. </w:t>
+            </w:r>
+          </w:p>
+          <w:p>
+            <w:pPr>
+              <w:pStyle w:val="magyarazat"/>
+              <w:spacing w:before="60" w:after="60"/>
+              <w:jc w:val="both"/>
+              <w:rPr>
+                <w:rFonts w:ascii="Times New Roman" w:hAnsi="Times New Roman" w:cs="Times New Roman"/>
+                <w:i w:val="0"/>
+                <w:color w:val="000000"/>
+              </w:rPr>
+            </w:pPr>
+            <w:r>
+              <w:rPr>
+                <w:rFonts w:ascii="Times New Roman" w:hAnsi="Times New Roman" w:cs="Times New Roman"/>
+                <w:i w:val="0"/>
+                <w:color w:val="000000"/>
+              </w:rPr>
+              <w:t>Felülvizsgálat ideje: 2025.04.10.</w:t>
             </w:r>
           </w:p>
         </w:tc>
@@ -647,16 +673,14 @@
                 <w:rFonts w:ascii="Times New Roman" w:hAnsi="Times New Roman" w:cs="Times New Roman"/>
                 <w:b/>
                 <w:i w:val="0"/>
-                <w:strike/>
-                <w:color w:val="auto"/>
-              </w:rPr>
-            </w:pPr>
-            <w:r>
-              <w:rPr>
-                <w:rFonts w:ascii="Times New Roman" w:hAnsi="Times New Roman" w:cs="Times New Roman"/>
-                <w:b/>
-                <w:i w:val="0"/>
-                <w:strike/>
+                <w:color w:val="auto"/>
+              </w:rPr>
+            </w:pPr>
+            <w:r>
+              <w:rPr>
+                <w:rFonts w:ascii="Times New Roman" w:hAnsi="Times New Roman" w:cs="Times New Roman"/>
+                <w:b/>
+                <w:i w:val="0"/>
                 <w:color w:val="auto"/>
               </w:rPr>
               <w:t>TEK003</w:t>
@@ -867,16 +891,14 @@
                 <w:rFonts w:ascii="Times New Roman" w:hAnsi="Times New Roman" w:cs="Times New Roman"/>
                 <w:b/>
                 <w:i w:val="0"/>
-                <w:strike/>
-                <w:color w:val="auto"/>
-              </w:rPr>
-            </w:pPr>
-            <w:r>
-              <w:rPr>
-                <w:rFonts w:ascii="Times New Roman" w:hAnsi="Times New Roman" w:cs="Times New Roman"/>
-                <w:b/>
-                <w:i w:val="0"/>
-                <w:strike/>
+                <w:color w:val="auto"/>
+              </w:rPr>
+            </w:pPr>
+            <w:r>
+              <w:rPr>
+                <w:rFonts w:ascii="Times New Roman" w:hAnsi="Times New Roman" w:cs="Times New Roman"/>
+                <w:b/>
+                <w:i w:val="0"/>
                 <w:color w:val="auto"/>
               </w:rPr>
               <w:t>TEK004</w:t>
@@ -1067,16 +1089,14 @@
                 <w:rFonts w:ascii="Times New Roman" w:hAnsi="Times New Roman" w:cs="Times New Roman"/>
                 <w:b/>
                 <w:i w:val="0"/>
-                <w:strike/>
-                <w:color w:val="auto"/>
-              </w:rPr>
-            </w:pPr>
-            <w:r>
-              <w:rPr>
-                <w:rFonts w:ascii="Times New Roman" w:hAnsi="Times New Roman" w:cs="Times New Roman"/>
-                <w:b/>
-                <w:i w:val="0"/>
-                <w:strike/>
+                <w:color w:val="auto"/>
+              </w:rPr>
+            </w:pPr>
+            <w:r>
+              <w:rPr>
+                <w:rFonts w:ascii="Times New Roman" w:hAnsi="Times New Roman" w:cs="Times New Roman"/>
+                <w:b/>
+                <w:i w:val="0"/>
                 <w:color w:val="auto"/>
               </w:rPr>
               <w:t>TEK005</w:t>
@@ -1286,18 +1306,17 @@
                 <w:rFonts w:ascii="Times New Roman" w:hAnsi="Times New Roman" w:cs="Times New Roman"/>
                 <w:b/>
                 <w:i w:val="0"/>
-                <w:strike/>
-                <w:color w:val="auto"/>
-              </w:rPr>
-            </w:pPr>
-            <w:r>
-              <w:rPr>
-                <w:rFonts w:ascii="Times New Roman" w:hAnsi="Times New Roman" w:cs="Times New Roman"/>
-                <w:b/>
-                <w:i w:val="0"/>
-                <w:strike/>
-                <w:color w:val="auto"/>
-              </w:rPr>
+                <w:color w:val="auto"/>
+              </w:rPr>
+            </w:pPr>
+            <w:r>
+              <w:rPr>
+                <w:rFonts w:ascii="Times New Roman" w:hAnsi="Times New Roman" w:cs="Times New Roman"/>
+                <w:b/>
+                <w:i w:val="0"/>
+                <w:color w:val="auto"/>
+              </w:rPr>
+              <w:lastRenderedPageBreak/>
               <w:t>TEK006</w:t>
             </w:r>
           </w:p>
@@ -1487,10 +1506,10 @@
         <w:tc>
           <w:tcPr>
             <w:tcW w:w="1696" w:type="dxa"/>
-            <w:tcBorders>
-              <w:top w:val="single" w:sz="4" w:space="0" w:color="000000"/>
-              <w:left w:val="single" w:sz="4" w:space="0" w:color="000000"/>
-              <w:bottom w:val="single" w:sz="4" w:space="0" w:color="000000"/>
+            <w:vMerge w:val="restart"/>
+            <w:tcBorders>
+              <w:top w:val="single" w:sz="4" w:space="0" w:color="000000"/>
+              <w:left w:val="single" w:sz="4" w:space="0" w:color="000000"/>
               <w:right w:val="single" w:sz="4" w:space="0" w:color="000000"/>
             </w:tcBorders>
             <w:shd w:val="clear" w:color="auto" w:fill="E97132" w:themeFill="accent2"/>
@@ -1593,8 +1612,8 @@
         <w:tc>
           <w:tcPr>
             <w:tcW w:w="1696" w:type="dxa"/>
-            <w:tcBorders>
-              <w:top w:val="single" w:sz="4" w:space="0" w:color="000000"/>
+            <w:vMerge/>
+            <w:tcBorders>
               <w:left w:val="single" w:sz="4" w:space="0" w:color="000000"/>
               <w:bottom w:val="single" w:sz="4" w:space="0" w:color="000000"/>
               <w:right w:val="single" w:sz="4" w:space="0" w:color="000000"/>
@@ -1688,21 +1707,30 @@
               <w:bottom w:val="single" w:sz="4" w:space="0" w:color="000000"/>
               <w:right w:val="single" w:sz="4" w:space="0" w:color="000000"/>
             </w:tcBorders>
-            <w:shd w:val="clear" w:color="auto" w:fill="auto"/>
-            <w:vAlign w:val="center"/>
-          </w:tcPr>
-          <w:p>
-            <w:pPr>
-              <w:pStyle w:val="magyarazat"/>
-              <w:spacing w:before="60" w:after="60"/>
-              <w:jc w:val="center"/>
-              <w:rPr>
-                <w:rFonts w:ascii="Times New Roman" w:hAnsi="Times New Roman" w:cs="Times New Roman"/>
-                <w:b/>
-                <w:i w:val="0"/>
-                <w:color w:val="auto"/>
-              </w:rPr>
-            </w:pPr>
+            <w:shd w:val="clear" w:color="auto" w:fill="00B050"/>
+            <w:vAlign w:val="center"/>
+          </w:tcPr>
+          <w:p>
+            <w:pPr>
+              <w:pStyle w:val="magyarazat"/>
+              <w:spacing w:before="60" w:after="60"/>
+              <w:jc w:val="center"/>
+              <w:rPr>
+                <w:rFonts w:ascii="Times New Roman" w:hAnsi="Times New Roman" w:cs="Times New Roman"/>
+                <w:b/>
+                <w:i w:val="0"/>
+                <w:color w:val="auto"/>
+              </w:rPr>
+            </w:pPr>
+            <w:r>
+              <w:rPr>
+                <w:rFonts w:ascii="Times New Roman" w:hAnsi="Times New Roman" w:cs="Times New Roman"/>
+                <w:b/>
+                <w:i w:val="0"/>
+                <w:color w:val="auto"/>
+              </w:rPr>
+              <w:t>új</w:t>
+            </w:r>
           </w:p>
         </w:tc>
         <w:tc>
@@ -1714,7 +1742,7 @@
               <w:bottom w:val="single" w:sz="4" w:space="0" w:color="000000"/>
               <w:right w:val="single" w:sz="4" w:space="0" w:color="000000"/>
             </w:tcBorders>
-            <w:shd w:val="clear" w:color="auto" w:fill="auto"/>
+            <w:shd w:val="clear" w:color="auto" w:fill="00B050"/>
             <w:vAlign w:val="center"/>
           </w:tcPr>
           <w:p>
@@ -1734,7 +1762,91 @@
                 <w:i w:val="0"/>
                 <w:color w:val="000000"/>
               </w:rPr>
-              <w:t>A breaktimer a 2. körben csökken először – 2025.04.12.</w:t>
+              <w:t xml:space="preserve">A </w:t>
+            </w:r>
+            <w:r>
+              <w:rPr>
+                <w:rFonts w:ascii="Times New Roman" w:hAnsi="Times New Roman" w:cs="Times New Roman"/>
+                <w:i w:val="0"/>
+                <w:color w:val="000000"/>
+              </w:rPr>
+              <w:t>tekton törési mutatója (</w:t>
+            </w:r>
+            <w:r>
+              <w:rPr>
+                <w:rFonts w:ascii="Times New Roman" w:hAnsi="Times New Roman" w:cs="Times New Roman"/>
+                <w:i w:val="0"/>
+                <w:color w:val="000000"/>
+              </w:rPr>
+              <w:t>break</w:t>
+            </w:r>
+            <w:r>
+              <w:rPr>
+                <w:rFonts w:ascii="Times New Roman" w:hAnsi="Times New Roman" w:cs="Times New Roman"/>
+                <w:i w:val="0"/>
+                <w:color w:val="000000"/>
+              </w:rPr>
+              <w:t>T</w:t>
+            </w:r>
+            <w:r>
+              <w:rPr>
+                <w:rFonts w:ascii="Times New Roman" w:hAnsi="Times New Roman" w:cs="Times New Roman"/>
+                <w:i w:val="0"/>
+                <w:color w:val="000000"/>
+              </w:rPr>
+              <w:t>imer</w:t>
+            </w:r>
+            <w:r>
+              <w:rPr>
+                <w:rFonts w:ascii="Times New Roman" w:hAnsi="Times New Roman" w:cs="Times New Roman"/>
+                <w:i w:val="0"/>
+                <w:color w:val="000000"/>
+              </w:rPr>
+              <w:t>)</w:t>
+            </w:r>
+            <w:r>
+              <w:rPr>
+                <w:rFonts w:ascii="Times New Roman" w:hAnsi="Times New Roman" w:cs="Times New Roman"/>
+                <w:i w:val="0"/>
+                <w:color w:val="000000"/>
+              </w:rPr>
+              <w:t xml:space="preserve"> a 2. körben csökken először</w:t>
+            </w:r>
+            <w:r>
+              <w:rPr>
+                <w:rFonts w:ascii="Times New Roman" w:hAnsi="Times New Roman" w:cs="Times New Roman"/>
+                <w:i w:val="0"/>
+                <w:color w:val="000000"/>
+              </w:rPr>
+              <w:t>.</w:t>
+            </w:r>
+          </w:p>
+          <w:p>
+            <w:pPr>
+              <w:pStyle w:val="magyarazat"/>
+              <w:spacing w:before="60" w:after="60"/>
+              <w:jc w:val="both"/>
+              <w:rPr>
+                <w:rFonts w:ascii="Times New Roman" w:hAnsi="Times New Roman" w:cs="Times New Roman"/>
+                <w:i w:val="0"/>
+                <w:color w:val="000000"/>
+              </w:rPr>
+            </w:pPr>
+            <w:r>
+              <w:rPr>
+                <w:rFonts w:ascii="Times New Roman" w:hAnsi="Times New Roman" w:cs="Times New Roman"/>
+                <w:i w:val="0"/>
+                <w:color w:val="000000"/>
+              </w:rPr>
+              <w:t xml:space="preserve">Megbeszélve: </w:t>
+            </w:r>
+            <w:r>
+              <w:rPr>
+                <w:rFonts w:ascii="Times New Roman" w:hAnsi="Times New Roman" w:cs="Times New Roman"/>
+                <w:i w:val="0"/>
+                <w:color w:val="000000"/>
+              </w:rPr>
+              <w:t>2025.04.12.</w:t>
             </w:r>
           </w:p>
         </w:tc>
@@ -1746,20 +1858,28 @@
               <w:bottom w:val="single" w:sz="4" w:space="0" w:color="000000"/>
               <w:right w:val="single" w:sz="4" w:space="0" w:color="000000"/>
             </w:tcBorders>
-            <w:shd w:val="clear" w:color="auto" w:fill="auto"/>
-            <w:vAlign w:val="center"/>
-          </w:tcPr>
-          <w:p>
-            <w:pPr>
-              <w:pStyle w:val="magyarazat"/>
-              <w:spacing w:before="60" w:after="60"/>
-              <w:jc w:val="center"/>
-              <w:rPr>
-                <w:rFonts w:ascii="Times New Roman" w:hAnsi="Times New Roman" w:cs="Times New Roman"/>
-                <w:i w:val="0"/>
-                <w:color w:val="000000"/>
-              </w:rPr>
-            </w:pPr>
+            <w:shd w:val="clear" w:color="auto" w:fill="00B050"/>
+            <w:vAlign w:val="center"/>
+          </w:tcPr>
+          <w:p>
+            <w:pPr>
+              <w:pStyle w:val="magyarazat"/>
+              <w:spacing w:before="60" w:after="60"/>
+              <w:jc w:val="center"/>
+              <w:rPr>
+                <w:rFonts w:ascii="Times New Roman" w:hAnsi="Times New Roman" w:cs="Times New Roman"/>
+                <w:i w:val="0"/>
+                <w:color w:val="000000"/>
+              </w:rPr>
+            </w:pPr>
+            <w:r>
+              <w:rPr>
+                <w:rFonts w:ascii="Times New Roman" w:hAnsi="Times New Roman" w:cs="Times New Roman"/>
+                <w:i w:val="0"/>
+                <w:color w:val="000000"/>
+              </w:rPr>
+              <w:t>-</w:t>
+            </w:r>
           </w:p>
         </w:tc>
       </w:tr>
@@ -2238,13 +2358,23 @@
               </w:rPr>
               <w:t xml:space="preserve">A spóra a </w:t>
             </w:r>
-            <w:r>
-              <w:rPr>
-                <w:rFonts w:ascii="Times New Roman" w:hAnsi="Times New Roman" w:cs="Times New Roman"/>
-                <w:i w:val="0"/>
-                <w:color w:val="000000"/>
-              </w:rPr>
-              <w:t>turn kezdetekor termelődik, de csak a 2. körben termelődik először</w:t>
+            <w:proofErr w:type="spellStart"/>
+            <w:r>
+              <w:rPr>
+                <w:rFonts w:ascii="Times New Roman" w:hAnsi="Times New Roman" w:cs="Times New Roman"/>
+                <w:i w:val="0"/>
+                <w:color w:val="000000"/>
+              </w:rPr>
+              <w:t>turn</w:t>
+            </w:r>
+            <w:proofErr w:type="spellEnd"/>
+            <w:r>
+              <w:rPr>
+                <w:rFonts w:ascii="Times New Roman" w:hAnsi="Times New Roman" w:cs="Times New Roman"/>
+                <w:i w:val="0"/>
+                <w:color w:val="000000"/>
+              </w:rPr>
+              <w:t xml:space="preserve"> kezdetekor termelődik, de csak a 2. körben termelődik először</w:t>
             </w:r>
             <w:r>
               <w:rPr>
@@ -2710,6 +2840,7 @@
                 <w:i w:val="0"/>
                 <w:color w:val="000000"/>
               </w:rPr>
+              <w:lastRenderedPageBreak/>
               <w:t>Felülvizsgálat ideje: 2025.04.10.</w:t>
             </w:r>
           </w:p>
@@ -2742,7 +2873,6 @@
                 <w:i w:val="0"/>
                 <w:color w:val="000000"/>
               </w:rPr>
-              <w:lastRenderedPageBreak/>
               <w:t>Az inaktivitás abban nyilvánul meg, hogy a remainingEjects értéke 0.</w:t>
             </w:r>
           </w:p>
@@ -2763,15 +2893,7 @@
                 <w:i w:val="0"/>
                 <w:color w:val="000000"/>
               </w:rPr>
-              <w:t>Felülvizsgálat ideje: 2025.04.1</w:t>
-            </w:r>
-            <w:r>
-              <w:rPr>
-                <w:rFonts w:ascii="Times New Roman" w:hAnsi="Times New Roman" w:cs="Times New Roman"/>
-                <w:i w:val="0"/>
-                <w:color w:val="000000"/>
-              </w:rPr>
-              <w:t>2.</w:t>
+              <w:t>Felülvizsgálat ideje: 2025.04.12.</w:t>
             </w:r>
           </w:p>
         </w:tc>
@@ -3041,16 +3163,14 @@
                 <w:rFonts w:ascii="Times New Roman" w:hAnsi="Times New Roman" w:cs="Times New Roman"/>
                 <w:b/>
                 <w:i w:val="0"/>
-                <w:strike/>
-                <w:color w:val="auto"/>
-              </w:rPr>
-            </w:pPr>
-            <w:r>
-              <w:rPr>
-                <w:rFonts w:ascii="Times New Roman" w:hAnsi="Times New Roman" w:cs="Times New Roman"/>
-                <w:b/>
-                <w:i w:val="0"/>
-                <w:strike/>
+                <w:color w:val="auto"/>
+              </w:rPr>
+            </w:pPr>
+            <w:r>
+              <w:rPr>
+                <w:rFonts w:ascii="Times New Roman" w:hAnsi="Times New Roman" w:cs="Times New Roman"/>
+                <w:b/>
+                <w:i w:val="0"/>
                 <w:color w:val="auto"/>
               </w:rPr>
               <w:t>GBT006</w:t>
@@ -3457,31 +3577,34 @@
         <w:tc>
           <w:tcPr>
             <w:tcW w:w="1696" w:type="dxa"/>
-            <w:tcBorders>
-              <w:top w:val="single" w:sz="4" w:space="0" w:color="000000"/>
-              <w:left w:val="single" w:sz="4" w:space="0" w:color="000000"/>
-              <w:bottom w:val="single" w:sz="4" w:space="0" w:color="000000"/>
-              <w:right w:val="single" w:sz="4" w:space="0" w:color="000000"/>
-            </w:tcBorders>
-            <w:vAlign w:val="center"/>
-          </w:tcPr>
-          <w:p>
-            <w:pPr>
-              <w:pStyle w:val="magyarazat"/>
-              <w:spacing w:before="60" w:after="60"/>
-              <w:jc w:val="center"/>
-              <w:rPr>
-                <w:rFonts w:ascii="Times New Roman" w:hAnsi="Times New Roman" w:cs="Times New Roman"/>
-                <w:b/>
-                <w:i w:val="0"/>
-                <w:color w:val="auto"/>
-              </w:rPr>
-            </w:pPr>
-            <w:r>
-              <w:rPr>
-                <w:rFonts w:ascii="Times New Roman" w:hAnsi="Times New Roman" w:cs="Times New Roman"/>
-                <w:b/>
-                <w:i w:val="0"/>
+            <w:vMerge w:val="restart"/>
+            <w:tcBorders>
+              <w:top w:val="single" w:sz="4" w:space="0" w:color="000000"/>
+              <w:left w:val="single" w:sz="4" w:space="0" w:color="000000"/>
+              <w:right w:val="single" w:sz="4" w:space="0" w:color="000000"/>
+            </w:tcBorders>
+            <w:shd w:val="clear" w:color="auto" w:fill="E97132" w:themeFill="accent2"/>
+            <w:vAlign w:val="center"/>
+          </w:tcPr>
+          <w:p>
+            <w:pPr>
+              <w:pStyle w:val="magyarazat"/>
+              <w:spacing w:before="60" w:after="60"/>
+              <w:jc w:val="center"/>
+              <w:rPr>
+                <w:rFonts w:ascii="Times New Roman" w:hAnsi="Times New Roman" w:cs="Times New Roman"/>
+                <w:b/>
+                <w:i w:val="0"/>
+                <w:strike/>
+                <w:color w:val="auto"/>
+              </w:rPr>
+            </w:pPr>
+            <w:r>
+              <w:rPr>
+                <w:rFonts w:ascii="Times New Roman" w:hAnsi="Times New Roman" w:cs="Times New Roman"/>
+                <w:b/>
+                <w:i w:val="0"/>
+                <w:strike/>
                 <w:color w:val="auto"/>
               </w:rPr>
               <w:t>GBT008</w:t>
@@ -3497,6 +3620,7 @@
               <w:bottom w:val="single" w:sz="4" w:space="0" w:color="000000"/>
               <w:right w:val="single" w:sz="4" w:space="0" w:color="000000"/>
             </w:tcBorders>
+            <w:shd w:val="clear" w:color="auto" w:fill="E97132" w:themeFill="accent2"/>
             <w:vAlign w:val="center"/>
           </w:tcPr>
           <w:p>
@@ -3507,13 +3631,15 @@
               <w:rPr>
                 <w:rFonts w:ascii="Times New Roman" w:hAnsi="Times New Roman" w:cs="Times New Roman"/>
                 <w:i w:val="0"/>
-                <w:color w:val="000000"/>
-              </w:rPr>
-            </w:pPr>
-            <w:r>
-              <w:rPr>
-                <w:rFonts w:ascii="Times New Roman" w:hAnsi="Times New Roman" w:cs="Times New Roman"/>
-                <w:i w:val="0"/>
+                <w:strike/>
+                <w:color w:val="000000"/>
+              </w:rPr>
+            </w:pPr>
+            <w:r>
+              <w:rPr>
+                <w:rFonts w:ascii="Times New Roman" w:hAnsi="Times New Roman" w:cs="Times New Roman"/>
+                <w:i w:val="0"/>
+                <w:strike/>
                 <w:color w:val="000000"/>
               </w:rPr>
               <w:t>Ha egy tektonon van gombatest, akkor nem lehet rá gombafonalat tenni.</w:t>
@@ -3523,32 +3649,33 @@
         <w:tc>
           <w:tcPr>
             <w:tcW w:w="1985" w:type="dxa"/>
-            <w:tcBorders>
-              <w:top w:val="single" w:sz="4" w:space="0" w:color="000000"/>
-              <w:left w:val="single" w:sz="4" w:space="0" w:color="000000"/>
-              <w:bottom w:val="single" w:sz="4" w:space="0" w:color="000000"/>
-              <w:right w:val="single" w:sz="4" w:space="0" w:color="000000"/>
-            </w:tcBorders>
-            <w:vAlign w:val="center"/>
-          </w:tcPr>
-          <w:p>
-            <w:pPr>
-              <w:pStyle w:val="magyarazat"/>
-              <w:spacing w:before="60" w:after="60"/>
-              <w:jc w:val="center"/>
-              <w:rPr>
-                <w:rFonts w:ascii="Times New Roman" w:hAnsi="Times New Roman" w:cs="Times New Roman"/>
-                <w:i w:val="0"/>
-                <w:color w:val="000000"/>
-              </w:rPr>
-            </w:pPr>
-            <w:r>
-              <w:rPr>
-                <w:rFonts w:ascii="Times New Roman" w:hAnsi="Times New Roman" w:cs="Times New Roman"/>
-                <w:i w:val="0"/>
-                <w:color w:val="000000"/>
-              </w:rPr>
-              <w:t>nem igaz</w:t>
+            <w:vMerge w:val="restart"/>
+            <w:tcBorders>
+              <w:top w:val="single" w:sz="4" w:space="0" w:color="000000"/>
+              <w:left w:val="single" w:sz="4" w:space="0" w:color="000000"/>
+              <w:right w:val="single" w:sz="4" w:space="0" w:color="000000"/>
+            </w:tcBorders>
+            <w:shd w:val="clear" w:color="auto" w:fill="E97132" w:themeFill="accent2"/>
+            <w:vAlign w:val="center"/>
+          </w:tcPr>
+          <w:p>
+            <w:pPr>
+              <w:pStyle w:val="magyarazat"/>
+              <w:spacing w:before="60" w:after="60"/>
+              <w:jc w:val="center"/>
+              <w:rPr>
+                <w:rFonts w:ascii="Times New Roman" w:hAnsi="Times New Roman" w:cs="Times New Roman"/>
+                <w:i w:val="0"/>
+                <w:color w:val="000000"/>
+              </w:rPr>
+            </w:pPr>
+            <w:r>
+              <w:rPr>
+                <w:rFonts w:ascii="Times New Roman" w:hAnsi="Times New Roman" w:cs="Times New Roman"/>
+                <w:i w:val="0"/>
+                <w:color w:val="000000"/>
+              </w:rPr>
+              <w:t>Felülvizsgálva</w:t>
             </w:r>
           </w:p>
         </w:tc>
@@ -3560,35 +3687,26 @@
         <w:tc>
           <w:tcPr>
             <w:tcW w:w="1696" w:type="dxa"/>
-            <w:tcBorders>
-              <w:top w:val="single" w:sz="4" w:space="0" w:color="000000"/>
-              <w:left w:val="single" w:sz="4" w:space="0" w:color="000000"/>
-              <w:bottom w:val="single" w:sz="4" w:space="0" w:color="000000"/>
-              <w:right w:val="single" w:sz="4" w:space="0" w:color="000000"/>
-            </w:tcBorders>
-            <w:vAlign w:val="center"/>
-          </w:tcPr>
-          <w:p>
-            <w:pPr>
-              <w:pStyle w:val="magyarazat"/>
-              <w:spacing w:before="60" w:after="60"/>
-              <w:jc w:val="center"/>
-              <w:rPr>
-                <w:rFonts w:ascii="Times New Roman" w:hAnsi="Times New Roman" w:cs="Times New Roman"/>
-                <w:b/>
-                <w:i w:val="0"/>
-                <w:color w:val="auto"/>
-              </w:rPr>
-            </w:pPr>
-            <w:r>
-              <w:rPr>
-                <w:rFonts w:ascii="Times New Roman" w:hAnsi="Times New Roman" w:cs="Times New Roman"/>
-                <w:b/>
-                <w:i w:val="0"/>
-                <w:color w:val="auto"/>
-              </w:rPr>
-              <w:t>GBT009</w:t>
-            </w:r>
+            <w:vMerge/>
+            <w:tcBorders>
+              <w:left w:val="single" w:sz="4" w:space="0" w:color="000000"/>
+              <w:bottom w:val="single" w:sz="4" w:space="0" w:color="000000"/>
+              <w:right w:val="single" w:sz="4" w:space="0" w:color="000000"/>
+            </w:tcBorders>
+            <w:vAlign w:val="center"/>
+          </w:tcPr>
+          <w:p>
+            <w:pPr>
+              <w:pStyle w:val="magyarazat"/>
+              <w:spacing w:before="60" w:after="60"/>
+              <w:jc w:val="center"/>
+              <w:rPr>
+                <w:rFonts w:ascii="Times New Roman" w:hAnsi="Times New Roman" w:cs="Times New Roman"/>
+                <w:b/>
+                <w:i w:val="0"/>
+                <w:color w:val="auto"/>
+              </w:rPr>
+            </w:pPr>
           </w:p>
         </w:tc>
         <w:tc>
@@ -3600,6 +3718,7 @@
               <w:bottom w:val="single" w:sz="4" w:space="0" w:color="000000"/>
               <w:right w:val="single" w:sz="4" w:space="0" w:color="000000"/>
             </w:tcBorders>
+            <w:shd w:val="clear" w:color="auto" w:fill="E97132" w:themeFill="accent2"/>
             <w:vAlign w:val="center"/>
           </w:tcPr>
           <w:p>
@@ -3619,40 +3738,52 @@
                 <w:i w:val="0"/>
                 <w:color w:val="000000"/>
               </w:rPr>
-              <w:t>Ha egy tektonon tektontörés következik be és rajta van egy gombatest, a rajta lévő gombatest véletlenszerűen az egyik tektonra kerül.</w:t>
+              <w:t>Nem igaz.</w:t>
+            </w:r>
+          </w:p>
+          <w:p>
+            <w:pPr>
+              <w:pStyle w:val="magyarazat"/>
+              <w:spacing w:before="60" w:after="60"/>
+              <w:jc w:val="both"/>
+              <w:rPr>
+                <w:rFonts w:ascii="Times New Roman" w:hAnsi="Times New Roman" w:cs="Times New Roman"/>
+                <w:i w:val="0"/>
+                <w:color w:val="000000"/>
+              </w:rPr>
+            </w:pPr>
+            <w:r>
+              <w:rPr>
+                <w:rFonts w:ascii="Times New Roman" w:hAnsi="Times New Roman" w:cs="Times New Roman"/>
+                <w:i w:val="0"/>
+                <w:color w:val="000000"/>
+              </w:rPr>
+              <w:t>Felülvizsgálat ideje: 2025.04.11.</w:t>
             </w:r>
           </w:p>
         </w:tc>
         <w:tc>
           <w:tcPr>
             <w:tcW w:w="1985" w:type="dxa"/>
-            <w:tcBorders>
-              <w:top w:val="single" w:sz="4" w:space="0" w:color="000000"/>
-              <w:left w:val="single" w:sz="4" w:space="0" w:color="000000"/>
-              <w:bottom w:val="single" w:sz="4" w:space="0" w:color="000000"/>
-              <w:right w:val="single" w:sz="4" w:space="0" w:color="000000"/>
-            </w:tcBorders>
-            <w:vAlign w:val="center"/>
-          </w:tcPr>
-          <w:p>
-            <w:pPr>
-              <w:pStyle w:val="magyarazat"/>
-              <w:spacing w:before="60" w:after="60"/>
-              <w:jc w:val="center"/>
-              <w:rPr>
-                <w:rFonts w:ascii="Times New Roman" w:hAnsi="Times New Roman" w:cs="Times New Roman"/>
-                <w:i w:val="0"/>
-                <w:color w:val="000000"/>
-              </w:rPr>
-            </w:pPr>
-            <w:r>
-              <w:rPr>
-                <w:rFonts w:ascii="Times New Roman" w:hAnsi="Times New Roman" w:cs="Times New Roman"/>
-                <w:i w:val="0"/>
-                <w:color w:val="000000"/>
-              </w:rPr>
-              <w:t>kettétört tektonon marad</w:t>
-            </w:r>
+            <w:vMerge/>
+            <w:tcBorders>
+              <w:left w:val="single" w:sz="4" w:space="0" w:color="000000"/>
+              <w:bottom w:val="single" w:sz="4" w:space="0" w:color="000000"/>
+              <w:right w:val="single" w:sz="4" w:space="0" w:color="000000"/>
+            </w:tcBorders>
+            <w:vAlign w:val="center"/>
+          </w:tcPr>
+          <w:p>
+            <w:pPr>
+              <w:pStyle w:val="magyarazat"/>
+              <w:spacing w:before="60" w:after="60"/>
+              <w:jc w:val="center"/>
+              <w:rPr>
+                <w:rFonts w:ascii="Times New Roman" w:hAnsi="Times New Roman" w:cs="Times New Roman"/>
+                <w:i w:val="0"/>
+                <w:color w:val="000000"/>
+              </w:rPr>
+            </w:pPr>
           </w:p>
         </w:tc>
       </w:tr>
@@ -3663,34 +3794,35 @@
         <w:tc>
           <w:tcPr>
             <w:tcW w:w="1696" w:type="dxa"/>
-            <w:tcBorders>
-              <w:top w:val="single" w:sz="4" w:space="0" w:color="000000"/>
-              <w:left w:val="single" w:sz="4" w:space="0" w:color="000000"/>
-              <w:bottom w:val="single" w:sz="4" w:space="0" w:color="000000"/>
-              <w:right w:val="single" w:sz="4" w:space="0" w:color="000000"/>
-            </w:tcBorders>
-            <w:vAlign w:val="center"/>
-          </w:tcPr>
-          <w:p>
-            <w:pPr>
-              <w:pStyle w:val="magyarazat"/>
-              <w:spacing w:before="60" w:after="60"/>
-              <w:jc w:val="center"/>
-              <w:rPr>
-                <w:rFonts w:ascii="Times New Roman" w:hAnsi="Times New Roman" w:cs="Times New Roman"/>
-                <w:b/>
-                <w:i w:val="0"/>
-                <w:color w:val="auto"/>
-              </w:rPr>
-            </w:pPr>
-            <w:r>
-              <w:rPr>
-                <w:rFonts w:ascii="Times New Roman" w:hAnsi="Times New Roman" w:cs="Times New Roman"/>
-                <w:b/>
-                <w:i w:val="0"/>
-                <w:color w:val="auto"/>
-              </w:rPr>
-              <w:t>GBT010</w:t>
+            <w:vMerge w:val="restart"/>
+            <w:tcBorders>
+              <w:top w:val="single" w:sz="4" w:space="0" w:color="000000"/>
+              <w:left w:val="single" w:sz="4" w:space="0" w:color="000000"/>
+              <w:right w:val="single" w:sz="4" w:space="0" w:color="000000"/>
+            </w:tcBorders>
+            <w:shd w:val="clear" w:color="auto" w:fill="00B050"/>
+            <w:vAlign w:val="center"/>
+          </w:tcPr>
+          <w:p>
+            <w:pPr>
+              <w:pStyle w:val="magyarazat"/>
+              <w:spacing w:before="60" w:after="60"/>
+              <w:jc w:val="center"/>
+              <w:rPr>
+                <w:rFonts w:ascii="Times New Roman" w:hAnsi="Times New Roman" w:cs="Times New Roman"/>
+                <w:b/>
+                <w:i w:val="0"/>
+                <w:color w:val="auto"/>
+              </w:rPr>
+            </w:pPr>
+            <w:r>
+              <w:rPr>
+                <w:rFonts w:ascii="Times New Roman" w:hAnsi="Times New Roman" w:cs="Times New Roman"/>
+                <w:b/>
+                <w:i w:val="0"/>
+                <w:color w:val="auto"/>
+              </w:rPr>
+              <w:t>GBT009</w:t>
             </w:r>
           </w:p>
         </w:tc>
@@ -3703,65 +3835,62 @@
               <w:bottom w:val="single" w:sz="4" w:space="0" w:color="000000"/>
               <w:right w:val="single" w:sz="4" w:space="0" w:color="000000"/>
             </w:tcBorders>
-            <w:vAlign w:val="center"/>
-          </w:tcPr>
-          <w:p>
-            <w:pPr>
-              <w:pStyle w:val="magyarazat"/>
-              <w:spacing w:before="60" w:after="60"/>
-              <w:rPr>
-                <w:rFonts w:ascii="Times New Roman" w:hAnsi="Times New Roman" w:cs="Times New Roman"/>
-                <w:i w:val="0"/>
-                <w:color w:val="000000"/>
-              </w:rPr>
-            </w:pPr>
-            <w:r>
-              <w:rPr>
-                <w:rFonts w:ascii="Times New Roman" w:hAnsi="Times New Roman" w:cs="Times New Roman"/>
-                <w:i w:val="0"/>
-                <w:color w:val="000000"/>
-              </w:rPr>
-              <w:t>Fekete színű egy gombatest, ha már nem él.</w:t>
+            <w:shd w:val="clear" w:color="auto" w:fill="00B050"/>
+            <w:vAlign w:val="center"/>
+          </w:tcPr>
+          <w:p>
+            <w:pPr>
+              <w:pStyle w:val="magyarazat"/>
+              <w:spacing w:before="60" w:after="60"/>
+              <w:jc w:val="both"/>
+              <w:rPr>
+                <w:rFonts w:ascii="Times New Roman" w:hAnsi="Times New Roman" w:cs="Times New Roman"/>
+                <w:i w:val="0"/>
+                <w:strike/>
+                <w:color w:val="000000"/>
+              </w:rPr>
+            </w:pPr>
+            <w:r>
+              <w:rPr>
+                <w:rFonts w:ascii="Times New Roman" w:hAnsi="Times New Roman" w:cs="Times New Roman"/>
+                <w:i w:val="0"/>
+                <w:strike/>
+                <w:color w:val="000000"/>
+              </w:rPr>
+              <w:t>Ha egy tektonon tektontörés következik be és rajta van egy gombatest, a rajta lévő gombatest véletlenszerűen az egyik tektonra kerül.</w:t>
             </w:r>
           </w:p>
         </w:tc>
         <w:tc>
           <w:tcPr>
             <w:tcW w:w="1985" w:type="dxa"/>
-            <w:tcBorders>
-              <w:top w:val="single" w:sz="4" w:space="0" w:color="000000"/>
-              <w:left w:val="single" w:sz="4" w:space="0" w:color="000000"/>
-              <w:bottom w:val="single" w:sz="4" w:space="0" w:color="000000"/>
-              <w:right w:val="single" w:sz="4" w:space="0" w:color="000000"/>
-            </w:tcBorders>
-            <w:vAlign w:val="center"/>
-          </w:tcPr>
-          <w:p>
-            <w:pPr>
-              <w:pStyle w:val="magyarazat"/>
-              <w:spacing w:before="60" w:after="60"/>
-              <w:jc w:val="center"/>
-              <w:rPr>
-                <w:rFonts w:ascii="Times New Roman" w:hAnsi="Times New Roman" w:cs="Times New Roman"/>
-                <w:i w:val="0"/>
-                <w:color w:val="000000"/>
-              </w:rPr>
-            </w:pPr>
-            <w:r>
-              <w:rPr>
-                <w:rFonts w:ascii="Times New Roman" w:hAnsi="Times New Roman" w:cs="Times New Roman"/>
-                <w:i w:val="0"/>
-                <w:color w:val="000000"/>
-              </w:rPr>
-              <w:t>a színeket kilőttük</w:t>
-            </w:r>
-            <w:r>
-              <w:rPr>
-                <w:rFonts w:ascii="Times New Roman" w:hAnsi="Times New Roman" w:cs="Times New Roman"/>
-                <w:i w:val="0"/>
-                <w:color w:val="000000"/>
-              </w:rPr>
-              <w:t>, de egy gombatest tud inaktívvá válni</w:t>
+            <w:vMerge w:val="restart"/>
+            <w:tcBorders>
+              <w:top w:val="single" w:sz="4" w:space="0" w:color="000000"/>
+              <w:left w:val="single" w:sz="4" w:space="0" w:color="000000"/>
+              <w:right w:val="single" w:sz="4" w:space="0" w:color="000000"/>
+            </w:tcBorders>
+            <w:shd w:val="clear" w:color="auto" w:fill="00B050"/>
+            <w:vAlign w:val="center"/>
+          </w:tcPr>
+          <w:p>
+            <w:pPr>
+              <w:pStyle w:val="magyarazat"/>
+              <w:spacing w:before="60" w:after="60"/>
+              <w:jc w:val="center"/>
+              <w:rPr>
+                <w:rFonts w:ascii="Times New Roman" w:hAnsi="Times New Roman" w:cs="Times New Roman"/>
+                <w:i w:val="0"/>
+                <w:color w:val="000000"/>
+              </w:rPr>
+            </w:pPr>
+            <w:r>
+              <w:rPr>
+                <w:rFonts w:ascii="Times New Roman" w:hAnsi="Times New Roman" w:cs="Times New Roman"/>
+                <w:i w:val="0"/>
+                <w:color w:val="000000"/>
+              </w:rPr>
+              <w:t>Felülvizsgálva</w:t>
             </w:r>
           </w:p>
         </w:tc>
@@ -3773,35 +3902,27 @@
         <w:tc>
           <w:tcPr>
             <w:tcW w:w="1696" w:type="dxa"/>
-            <w:tcBorders>
-              <w:top w:val="single" w:sz="4" w:space="0" w:color="000000"/>
-              <w:left w:val="single" w:sz="4" w:space="0" w:color="000000"/>
-              <w:bottom w:val="single" w:sz="4" w:space="0" w:color="000000"/>
-              <w:right w:val="single" w:sz="4" w:space="0" w:color="000000"/>
-            </w:tcBorders>
-            <w:vAlign w:val="center"/>
-          </w:tcPr>
-          <w:p>
-            <w:pPr>
-              <w:pStyle w:val="magyarazat"/>
-              <w:spacing w:before="60" w:after="60"/>
-              <w:jc w:val="center"/>
-              <w:rPr>
-                <w:rFonts w:ascii="Times New Roman" w:hAnsi="Times New Roman" w:cs="Times New Roman"/>
-                <w:b/>
-                <w:i w:val="0"/>
-                <w:color w:val="auto"/>
-              </w:rPr>
-            </w:pPr>
-            <w:r>
-              <w:rPr>
-                <w:rFonts w:ascii="Times New Roman" w:hAnsi="Times New Roman" w:cs="Times New Roman"/>
-                <w:b/>
-                <w:i w:val="0"/>
-                <w:color w:val="auto"/>
-              </w:rPr>
-              <w:t>GBF001</w:t>
-            </w:r>
+            <w:vMerge/>
+            <w:tcBorders>
+              <w:left w:val="single" w:sz="4" w:space="0" w:color="000000"/>
+              <w:bottom w:val="single" w:sz="4" w:space="0" w:color="000000"/>
+              <w:right w:val="single" w:sz="4" w:space="0" w:color="000000"/>
+            </w:tcBorders>
+            <w:shd w:val="clear" w:color="auto" w:fill="00B050"/>
+            <w:vAlign w:val="center"/>
+          </w:tcPr>
+          <w:p>
+            <w:pPr>
+              <w:pStyle w:val="magyarazat"/>
+              <w:spacing w:before="60" w:after="60"/>
+              <w:jc w:val="center"/>
+              <w:rPr>
+                <w:rFonts w:ascii="Times New Roman" w:hAnsi="Times New Roman" w:cs="Times New Roman"/>
+                <w:b/>
+                <w:i w:val="0"/>
+                <w:color w:val="auto"/>
+              </w:rPr>
+            </w:pPr>
           </w:p>
         </w:tc>
         <w:tc>
@@ -3813,6 +3934,7 @@
               <w:bottom w:val="single" w:sz="4" w:space="0" w:color="000000"/>
               <w:right w:val="single" w:sz="4" w:space="0" w:color="000000"/>
             </w:tcBorders>
+            <w:shd w:val="clear" w:color="auto" w:fill="00B050"/>
             <w:vAlign w:val="center"/>
           </w:tcPr>
           <w:p>
@@ -3832,40 +3954,52 @@
                 <w:i w:val="0"/>
                 <w:color w:val="000000"/>
               </w:rPr>
-              <w:t>Gombafonál gombatestből vagy gombafonálból nőhet ki.</w:t>
+              <w:t>Nem igaz. A gombatest tektontörés esetén a kettétört tektonon marad.</w:t>
+            </w:r>
+          </w:p>
+          <w:p>
+            <w:pPr>
+              <w:pStyle w:val="magyarazat"/>
+              <w:spacing w:before="60" w:after="60"/>
+              <w:jc w:val="both"/>
+              <w:rPr>
+                <w:rFonts w:ascii="Times New Roman" w:hAnsi="Times New Roman" w:cs="Times New Roman"/>
+                <w:i w:val="0"/>
+                <w:color w:val="000000"/>
+              </w:rPr>
+            </w:pPr>
+            <w:r>
+              <w:rPr>
+                <w:rFonts w:ascii="Times New Roman" w:hAnsi="Times New Roman" w:cs="Times New Roman"/>
+                <w:i w:val="0"/>
+                <w:color w:val="000000"/>
+              </w:rPr>
+              <w:t>Felülvizsgálat ideje: 2025.04.11.</w:t>
             </w:r>
           </w:p>
         </w:tc>
         <w:tc>
           <w:tcPr>
             <w:tcW w:w="1985" w:type="dxa"/>
-            <w:tcBorders>
-              <w:top w:val="single" w:sz="4" w:space="0" w:color="000000"/>
-              <w:left w:val="single" w:sz="4" w:space="0" w:color="000000"/>
-              <w:bottom w:val="single" w:sz="4" w:space="0" w:color="000000"/>
-              <w:right w:val="single" w:sz="4" w:space="0" w:color="000000"/>
-            </w:tcBorders>
-            <w:vAlign w:val="center"/>
-          </w:tcPr>
-          <w:p>
-            <w:pPr>
-              <w:pStyle w:val="magyarazat"/>
-              <w:spacing w:before="60" w:after="60"/>
-              <w:jc w:val="center"/>
-              <w:rPr>
-                <w:rFonts w:ascii="Times New Roman" w:hAnsi="Times New Roman" w:cs="Times New Roman"/>
-                <w:i w:val="0"/>
-                <w:color w:val="000000"/>
-              </w:rPr>
-            </w:pPr>
-            <w:r>
-              <w:rPr>
-                <w:rFonts w:ascii="Times New Roman" w:hAnsi="Times New Roman" w:cs="Times New Roman"/>
-                <w:i w:val="0"/>
-                <w:color w:val="000000"/>
-              </w:rPr>
-              <w:t>igaz</w:t>
-            </w:r>
+            <w:vMerge/>
+            <w:tcBorders>
+              <w:left w:val="single" w:sz="4" w:space="0" w:color="000000"/>
+              <w:bottom w:val="single" w:sz="4" w:space="0" w:color="000000"/>
+              <w:right w:val="single" w:sz="4" w:space="0" w:color="000000"/>
+            </w:tcBorders>
+            <w:vAlign w:val="center"/>
+          </w:tcPr>
+          <w:p>
+            <w:pPr>
+              <w:pStyle w:val="magyarazat"/>
+              <w:spacing w:before="60" w:after="60"/>
+              <w:jc w:val="center"/>
+              <w:rPr>
+                <w:rFonts w:ascii="Times New Roman" w:hAnsi="Times New Roman" w:cs="Times New Roman"/>
+                <w:i w:val="0"/>
+                <w:color w:val="000000"/>
+              </w:rPr>
+            </w:pPr>
           </w:p>
         </w:tc>
       </w:tr>
@@ -3876,34 +4010,35 @@
         <w:tc>
           <w:tcPr>
             <w:tcW w:w="1696" w:type="dxa"/>
-            <w:tcBorders>
-              <w:top w:val="single" w:sz="4" w:space="0" w:color="000000"/>
-              <w:left w:val="single" w:sz="4" w:space="0" w:color="000000"/>
-              <w:bottom w:val="single" w:sz="4" w:space="0" w:color="000000"/>
-              <w:right w:val="single" w:sz="4" w:space="0" w:color="000000"/>
-            </w:tcBorders>
-            <w:vAlign w:val="center"/>
-          </w:tcPr>
-          <w:p>
-            <w:pPr>
-              <w:pStyle w:val="magyarazat"/>
-              <w:spacing w:before="60" w:after="60"/>
-              <w:jc w:val="center"/>
-              <w:rPr>
-                <w:rFonts w:ascii="Times New Roman" w:hAnsi="Times New Roman" w:cs="Times New Roman"/>
-                <w:b/>
-                <w:i w:val="0"/>
-                <w:color w:val="auto"/>
-              </w:rPr>
-            </w:pPr>
-            <w:r>
-              <w:rPr>
-                <w:rFonts w:ascii="Times New Roman" w:hAnsi="Times New Roman" w:cs="Times New Roman"/>
-                <w:b/>
-                <w:i w:val="0"/>
-                <w:color w:val="auto"/>
-              </w:rPr>
-              <w:t>GBF002</w:t>
+            <w:vMerge w:val="restart"/>
+            <w:tcBorders>
+              <w:top w:val="single" w:sz="4" w:space="0" w:color="000000"/>
+              <w:left w:val="single" w:sz="4" w:space="0" w:color="000000"/>
+              <w:right w:val="single" w:sz="4" w:space="0" w:color="000000"/>
+            </w:tcBorders>
+            <w:shd w:val="clear" w:color="auto" w:fill="E97132" w:themeFill="accent2"/>
+            <w:vAlign w:val="center"/>
+          </w:tcPr>
+          <w:p>
+            <w:pPr>
+              <w:pStyle w:val="magyarazat"/>
+              <w:spacing w:before="60" w:after="60"/>
+              <w:jc w:val="center"/>
+              <w:rPr>
+                <w:rFonts w:ascii="Times New Roman" w:hAnsi="Times New Roman" w:cs="Times New Roman"/>
+                <w:b/>
+                <w:i w:val="0"/>
+                <w:color w:val="auto"/>
+              </w:rPr>
+            </w:pPr>
+            <w:r>
+              <w:rPr>
+                <w:rFonts w:ascii="Times New Roman" w:hAnsi="Times New Roman" w:cs="Times New Roman"/>
+                <w:b/>
+                <w:i w:val="0"/>
+                <w:color w:val="auto"/>
+              </w:rPr>
+              <w:t>GBT010</w:t>
             </w:r>
           </w:p>
         </w:tc>
@@ -3916,58 +4051,61 @@
               <w:bottom w:val="single" w:sz="4" w:space="0" w:color="000000"/>
               <w:right w:val="single" w:sz="4" w:space="0" w:color="000000"/>
             </w:tcBorders>
-            <w:vAlign w:val="center"/>
-          </w:tcPr>
-          <w:p>
-            <w:pPr>
-              <w:pStyle w:val="magyarazat"/>
-              <w:spacing w:before="60" w:after="60"/>
-              <w:jc w:val="both"/>
-              <w:rPr>
-                <w:rFonts w:ascii="Times New Roman" w:hAnsi="Times New Roman" w:cs="Times New Roman"/>
-                <w:i w:val="0"/>
-                <w:color w:val="000000"/>
-              </w:rPr>
-            </w:pPr>
-            <w:r>
-              <w:rPr>
-                <w:rFonts w:ascii="Times New Roman" w:hAnsi="Times New Roman" w:cs="Times New Roman"/>
-                <w:i w:val="0"/>
-                <w:color w:val="000000"/>
-              </w:rPr>
-              <w:t>A gombafonál 1 kör alatt nő meg olyan tekton irányába, ahol spóra található; ha spóra ezen a tektonon nem található, a növekedéshez 2 kör szükséges.</w:t>
+            <w:shd w:val="clear" w:color="auto" w:fill="E97132" w:themeFill="accent2"/>
+            <w:vAlign w:val="center"/>
+          </w:tcPr>
+          <w:p>
+            <w:pPr>
+              <w:pStyle w:val="magyarazat"/>
+              <w:spacing w:before="60" w:after="60"/>
+              <w:rPr>
+                <w:rFonts w:ascii="Times New Roman" w:hAnsi="Times New Roman" w:cs="Times New Roman"/>
+                <w:i w:val="0"/>
+                <w:strike/>
+                <w:color w:val="000000"/>
+              </w:rPr>
+            </w:pPr>
+            <w:r>
+              <w:rPr>
+                <w:rFonts w:ascii="Times New Roman" w:hAnsi="Times New Roman" w:cs="Times New Roman"/>
+                <w:i w:val="0"/>
+                <w:strike/>
+                <w:color w:val="000000"/>
+              </w:rPr>
+              <w:t>Fekete színű egy gombatest, ha már nem él.</w:t>
             </w:r>
           </w:p>
         </w:tc>
         <w:tc>
           <w:tcPr>
             <w:tcW w:w="1985" w:type="dxa"/>
-            <w:tcBorders>
-              <w:top w:val="single" w:sz="4" w:space="0" w:color="000000"/>
-              <w:left w:val="single" w:sz="4" w:space="0" w:color="000000"/>
-              <w:bottom w:val="single" w:sz="4" w:space="0" w:color="000000"/>
-              <w:right w:val="single" w:sz="4" w:space="0" w:color="000000"/>
-            </w:tcBorders>
-            <w:vAlign w:val="center"/>
-          </w:tcPr>
-          <w:p>
-            <w:pPr>
-              <w:pStyle w:val="magyarazat"/>
-              <w:spacing w:before="60" w:after="60"/>
-              <w:jc w:val="center"/>
-              <w:rPr>
-                <w:rFonts w:ascii="Times New Roman" w:hAnsi="Times New Roman" w:cs="Times New Roman"/>
-                <w:i w:val="0"/>
-                <w:color w:val="000000"/>
-              </w:rPr>
-            </w:pPr>
-            <w:r>
-              <w:rPr>
-                <w:rFonts w:ascii="Times New Roman" w:hAnsi="Times New Roman" w:cs="Times New Roman"/>
-                <w:i w:val="0"/>
-                <w:color w:val="000000"/>
-              </w:rPr>
-              <w:t>igaz</w:t>
+            <w:vMerge w:val="restart"/>
+            <w:tcBorders>
+              <w:top w:val="single" w:sz="4" w:space="0" w:color="000000"/>
+              <w:left w:val="single" w:sz="4" w:space="0" w:color="000000"/>
+              <w:right w:val="single" w:sz="4" w:space="0" w:color="000000"/>
+            </w:tcBorders>
+            <w:shd w:val="clear" w:color="auto" w:fill="E97132" w:themeFill="accent2"/>
+            <w:vAlign w:val="center"/>
+          </w:tcPr>
+          <w:p>
+            <w:pPr>
+              <w:pStyle w:val="magyarazat"/>
+              <w:spacing w:before="60" w:after="60"/>
+              <w:jc w:val="center"/>
+              <w:rPr>
+                <w:rFonts w:ascii="Times New Roman" w:hAnsi="Times New Roman" w:cs="Times New Roman"/>
+                <w:i w:val="0"/>
+                <w:color w:val="000000"/>
+              </w:rPr>
+            </w:pPr>
+            <w:r>
+              <w:rPr>
+                <w:rFonts w:ascii="Times New Roman" w:hAnsi="Times New Roman" w:cs="Times New Roman"/>
+                <w:i w:val="0"/>
+                <w:color w:val="000000"/>
+              </w:rPr>
+              <w:t>Felülvizsgálva</w:t>
             </w:r>
           </w:p>
         </w:tc>
@@ -3979,35 +4117,27 @@
         <w:tc>
           <w:tcPr>
             <w:tcW w:w="1696" w:type="dxa"/>
-            <w:tcBorders>
-              <w:top w:val="single" w:sz="4" w:space="0" w:color="000000"/>
-              <w:left w:val="single" w:sz="4" w:space="0" w:color="000000"/>
-              <w:bottom w:val="single" w:sz="4" w:space="0" w:color="000000"/>
-              <w:right w:val="single" w:sz="4" w:space="0" w:color="000000"/>
-            </w:tcBorders>
-            <w:vAlign w:val="center"/>
-          </w:tcPr>
-          <w:p>
-            <w:pPr>
-              <w:pStyle w:val="magyarazat"/>
-              <w:spacing w:before="60" w:after="60"/>
-              <w:jc w:val="center"/>
-              <w:rPr>
-                <w:rFonts w:ascii="Times New Roman" w:hAnsi="Times New Roman" w:cs="Times New Roman"/>
-                <w:b/>
-                <w:i w:val="0"/>
-                <w:color w:val="auto"/>
-              </w:rPr>
-            </w:pPr>
-            <w:r>
-              <w:rPr>
-                <w:rFonts w:ascii="Times New Roman" w:hAnsi="Times New Roman" w:cs="Times New Roman"/>
-                <w:b/>
-                <w:i w:val="0"/>
-                <w:color w:val="auto"/>
-              </w:rPr>
-              <w:t>GBF003</w:t>
-            </w:r>
+            <w:vMerge/>
+            <w:tcBorders>
+              <w:left w:val="single" w:sz="4" w:space="0" w:color="000000"/>
+              <w:bottom w:val="single" w:sz="4" w:space="0" w:color="000000"/>
+              <w:right w:val="single" w:sz="4" w:space="0" w:color="000000"/>
+            </w:tcBorders>
+            <w:shd w:val="clear" w:color="auto" w:fill="E97132" w:themeFill="accent2"/>
+            <w:vAlign w:val="center"/>
+          </w:tcPr>
+          <w:p>
+            <w:pPr>
+              <w:pStyle w:val="magyarazat"/>
+              <w:spacing w:before="60" w:after="60"/>
+              <w:jc w:val="center"/>
+              <w:rPr>
+                <w:rFonts w:ascii="Times New Roman" w:hAnsi="Times New Roman" w:cs="Times New Roman"/>
+                <w:b/>
+                <w:i w:val="0"/>
+                <w:color w:val="auto"/>
+              </w:rPr>
+            </w:pPr>
           </w:p>
         </w:tc>
         <w:tc>
@@ -4019,75 +4149,71 @@
               <w:bottom w:val="single" w:sz="4" w:space="0" w:color="000000"/>
               <w:right w:val="single" w:sz="4" w:space="0" w:color="000000"/>
             </w:tcBorders>
-            <w:vAlign w:val="center"/>
-          </w:tcPr>
-          <w:p>
-            <w:pPr>
-              <w:pStyle w:val="magyarazat"/>
-              <w:spacing w:before="60" w:after="60"/>
-              <w:jc w:val="both"/>
-              <w:rPr>
-                <w:rFonts w:ascii="Times New Roman" w:hAnsi="Times New Roman" w:cs="Times New Roman"/>
-                <w:i w:val="0"/>
-                <w:color w:val="000000"/>
-              </w:rPr>
-            </w:pPr>
-            <w:r>
-              <w:rPr>
-                <w:rFonts w:ascii="Times New Roman" w:hAnsi="Times New Roman" w:cs="Times New Roman"/>
-                <w:i w:val="0"/>
-                <w:color w:val="000000"/>
-              </w:rPr>
-              <w:t>Világoszöld tektonokon legfeljebb 3 fonál, sötétzöld tek</w:t>
-            </w:r>
-            <w:r>
-              <w:rPr>
-                <w:rFonts w:ascii="Times New Roman" w:hAnsi="Times New Roman" w:cs="Times New Roman"/>
-                <w:i w:val="0"/>
-                <w:color w:val="000000"/>
-              </w:rPr>
-              <w:t>t</w:t>
-            </w:r>
-            <w:r>
-              <w:rPr>
-                <w:rFonts w:ascii="Times New Roman" w:hAnsi="Times New Roman" w:cs="Times New Roman"/>
-                <w:i w:val="0"/>
-                <w:color w:val="000000"/>
-              </w:rPr>
-              <w:t>onokon legfeljebb 1 fonál növekedhet.</w:t>
+            <w:shd w:val="clear" w:color="auto" w:fill="E97132" w:themeFill="accent2"/>
+            <w:vAlign w:val="center"/>
+          </w:tcPr>
+          <w:p>
+            <w:pPr>
+              <w:pStyle w:val="magyarazat"/>
+              <w:spacing w:before="60" w:after="60"/>
+              <w:rPr>
+                <w:rFonts w:ascii="Times New Roman" w:hAnsi="Times New Roman" w:cs="Times New Roman"/>
+                <w:i w:val="0"/>
+                <w:color w:val="000000"/>
+              </w:rPr>
+            </w:pPr>
+            <w:r>
+              <w:rPr>
+                <w:rFonts w:ascii="Times New Roman" w:hAnsi="Times New Roman" w:cs="Times New Roman"/>
+                <w:i w:val="0"/>
+                <w:color w:val="000000"/>
+              </w:rPr>
+              <w:t>Nem igaz. Nincsenek színek. Mindazonáltal egy gombatest az élettartama végén inaktívvá válik.</w:t>
+            </w:r>
+          </w:p>
+          <w:p>
+            <w:pPr>
+              <w:pStyle w:val="magyarazat"/>
+              <w:spacing w:before="60" w:after="60"/>
+              <w:rPr>
+                <w:rFonts w:ascii="Times New Roman" w:hAnsi="Times New Roman" w:cs="Times New Roman"/>
+                <w:i w:val="0"/>
+                <w:color w:val="000000"/>
+              </w:rPr>
+            </w:pPr>
+            <w:r>
+              <w:rPr>
+                <w:rFonts w:ascii="Times New Roman" w:hAnsi="Times New Roman" w:cs="Times New Roman"/>
+                <w:i w:val="0"/>
+                <w:color w:val="000000"/>
+              </w:rPr>
+              <w:t>Felülvizsgálat ideje: 2025.04.11.</w:t>
             </w:r>
           </w:p>
         </w:tc>
         <w:tc>
           <w:tcPr>
             <w:tcW w:w="1985" w:type="dxa"/>
-            <w:tcBorders>
-              <w:top w:val="single" w:sz="4" w:space="0" w:color="000000"/>
-              <w:left w:val="single" w:sz="4" w:space="0" w:color="000000"/>
-              <w:bottom w:val="single" w:sz="4" w:space="0" w:color="000000"/>
-              <w:right w:val="single" w:sz="4" w:space="0" w:color="000000"/>
-            </w:tcBorders>
-            <w:vAlign w:val="center"/>
-          </w:tcPr>
-          <w:p>
-            <w:pPr>
-              <w:pStyle w:val="magyarazat"/>
-              <w:spacing w:before="60" w:after="60"/>
-              <w:jc w:val="center"/>
-              <w:rPr>
-                <w:rFonts w:ascii="Times New Roman" w:hAnsi="Times New Roman" w:cs="Times New Roman"/>
-                <w:i w:val="0"/>
-                <w:color w:val="000000"/>
-              </w:rPr>
-            </w:pPr>
-            <w:r>
-              <w:rPr>
-                <w:rFonts w:ascii="Times New Roman" w:hAnsi="Times New Roman" w:cs="Times New Roman"/>
-                <w:i w:val="0"/>
-                <w:color w:val="000000"/>
-              </w:rPr>
-              <w:t>a színeket kilőttük</w:t>
-            </w:r>
+            <w:vMerge/>
+            <w:tcBorders>
+              <w:left w:val="single" w:sz="4" w:space="0" w:color="000000"/>
+              <w:bottom w:val="single" w:sz="4" w:space="0" w:color="000000"/>
+              <w:right w:val="single" w:sz="4" w:space="0" w:color="000000"/>
+            </w:tcBorders>
+            <w:shd w:val="clear" w:color="auto" w:fill="E97132" w:themeFill="accent2"/>
+            <w:vAlign w:val="center"/>
+          </w:tcPr>
+          <w:p>
+            <w:pPr>
+              <w:pStyle w:val="magyarazat"/>
+              <w:spacing w:before="60" w:after="60"/>
+              <w:jc w:val="center"/>
+              <w:rPr>
+                <w:rFonts w:ascii="Times New Roman" w:hAnsi="Times New Roman" w:cs="Times New Roman"/>
+                <w:i w:val="0"/>
+                <w:color w:val="000000"/>
+              </w:rPr>
+            </w:pPr>
           </w:p>
         </w:tc>
       </w:tr>
@@ -4125,7 +4251,8 @@
                 <w:i w:val="0"/>
                 <w:color w:val="auto"/>
               </w:rPr>
-              <w:t>GBF004</w:t>
+              <w:lastRenderedPageBreak/>
+              <w:t>GBF001</w:t>
             </w:r>
           </w:p>
         </w:tc>
@@ -4157,7 +4284,7 @@
                 <w:i w:val="0"/>
                 <w:color w:val="000000"/>
               </w:rPr>
-              <w:t>Tekontontörés esetén a tektontörés mentén a gombafonalak elszakadnak</w:t>
+              <w:t>Gombafonál gombatestből vagy gombafonálból nőhet ki.</w:t>
             </w:r>
           </w:p>
         </w:tc>
@@ -4189,16 +4316,39 @@
                 <w:i w:val="0"/>
                 <w:color w:val="000000"/>
               </w:rPr>
-              <w:t xml:space="preserve">Ha a kettétört tektonon van </w:t>
-            </w:r>
-            <w:r>
-              <w:rPr>
-                <w:rFonts w:ascii="Times New Roman" w:hAnsi="Times New Roman" w:cs="Times New Roman"/>
-                <w:i w:val="0"/>
-                <w:color w:val="000000"/>
-              </w:rPr>
-              <w:lastRenderedPageBreak/>
-              <w:t>gombafonál, az biztosan elpusztul azonnal. Az összeköttetéses szabály itt is számít, az ilyen fonál is azonnal elpusztul.</w:t>
+              <w:t>igaz</w:t>
+            </w:r>
+          </w:p>
+          <w:p>
+            <w:pPr>
+              <w:pStyle w:val="magyarazat"/>
+              <w:spacing w:before="60" w:after="60"/>
+              <w:jc w:val="center"/>
+              <w:rPr>
+                <w:rFonts w:ascii="Times New Roman" w:hAnsi="Times New Roman" w:cs="Times New Roman"/>
+                <w:i w:val="0"/>
+                <w:color w:val="000000"/>
+              </w:rPr>
+            </w:pPr>
+          </w:p>
+          <w:p>
+            <w:pPr>
+              <w:pStyle w:val="magyarazat"/>
+              <w:spacing w:before="60" w:after="60"/>
+              <w:jc w:val="center"/>
+              <w:rPr>
+                <w:rFonts w:ascii="Times New Roman" w:hAnsi="Times New Roman" w:cs="Times New Roman"/>
+                <w:i w:val="0"/>
+                <w:color w:val="000000"/>
+              </w:rPr>
+            </w:pPr>
+            <w:r>
+              <w:rPr>
+                <w:rFonts w:ascii="Times New Roman" w:hAnsi="Times New Roman" w:cs="Times New Roman"/>
+                <w:i w:val="0"/>
+                <w:color w:val="000000"/>
+              </w:rPr>
+              <w:t>2025.04.11.</w:t>
             </w:r>
           </w:p>
         </w:tc>
@@ -4230,16 +4380,6 @@
                 <w:color w:val="auto"/>
               </w:rPr>
             </w:pPr>
-            <w:r>
-              <w:rPr>
-                <w:rFonts w:ascii="Times New Roman" w:hAnsi="Times New Roman" w:cs="Times New Roman"/>
-                <w:b/>
-                <w:i w:val="0"/>
-                <w:color w:val="auto"/>
-              </w:rPr>
-              <w:lastRenderedPageBreak/>
-              <w:t>GBF005</w:t>
-            </w:r>
           </w:p>
         </w:tc>
         <w:tc>
@@ -4270,7 +4410,27 @@
                 <w:i w:val="0"/>
                 <w:color w:val="000000"/>
               </w:rPr>
-              <w:t xml:space="preserve">Szürke tektonokon a gombafonalak 5 kör után felszívódnak </w:t>
+              <w:t>Igaz.</w:t>
+            </w:r>
+          </w:p>
+          <w:p>
+            <w:pPr>
+              <w:pStyle w:val="magyarazat"/>
+              <w:spacing w:before="60" w:after="60"/>
+              <w:jc w:val="both"/>
+              <w:rPr>
+                <w:rFonts w:ascii="Times New Roman" w:hAnsi="Times New Roman" w:cs="Times New Roman"/>
+                <w:i w:val="0"/>
+                <w:color w:val="000000"/>
+              </w:rPr>
+            </w:pPr>
+            <w:r>
+              <w:rPr>
+                <w:rFonts w:ascii="Times New Roman" w:hAnsi="Times New Roman" w:cs="Times New Roman"/>
+                <w:i w:val="0"/>
+                <w:color w:val="000000"/>
+              </w:rPr>
+              <w:t>Felülvizsgálat ideje: 2025.04.11.</w:t>
             </w:r>
           </w:p>
         </w:tc>
@@ -4296,22 +4456,6 @@
                 <w:color w:val="000000"/>
               </w:rPr>
             </w:pPr>
-            <w:r>
-              <w:rPr>
-                <w:rFonts w:ascii="Times New Roman" w:hAnsi="Times New Roman" w:cs="Times New Roman"/>
-                <w:i w:val="0"/>
-                <w:color w:val="000000"/>
-              </w:rPr>
-              <w:t>a színeket kilőttük</w:t>
-            </w:r>
-            <w:r>
-              <w:rPr>
-                <w:rFonts w:ascii="Times New Roman" w:hAnsi="Times New Roman" w:cs="Times New Roman"/>
-                <w:i w:val="0"/>
-                <w:color w:val="000000"/>
-              </w:rPr>
-              <w:t>, de az Arid ilyen</w:t>
-            </w:r>
           </w:p>
         </w:tc>
       </w:tr>
@@ -4349,7 +4493,7 @@
                 <w:i w:val="0"/>
                 <w:color w:val="auto"/>
               </w:rPr>
-              <w:t>GBF006</w:t>
+              <w:t>GBF002</w:t>
             </w:r>
           </w:p>
         </w:tc>
@@ -4381,7 +4525,7 @@
                 <w:i w:val="0"/>
                 <w:color w:val="000000"/>
               </w:rPr>
-              <w:t>Ha nincs a gombafonál gombatesttel összeköttetésben, akkor elpusztul.</w:t>
+              <w:t>A gombafonál 1 kör alatt nő meg olyan tekton irányába, ahol spóra található; ha spóra ezen a tektonon nem található, a növekedéshez 2 kör szükséges.</w:t>
             </w:r>
           </w:p>
         </w:tc>
@@ -4413,7 +4557,39 @@
                 <w:i w:val="0"/>
                 <w:color w:val="000000"/>
               </w:rPr>
-              <w:t>igaz, tektontörés esetén azonnal, rovarelvágás esetében nem azonnal, hanem azzal egy időben, amikor az elvágott fonál elpusztul, az idő tekintetében lásd az o.katalógust</w:t>
+              <w:t>igaz</w:t>
+            </w:r>
+          </w:p>
+          <w:p>
+            <w:pPr>
+              <w:pStyle w:val="magyarazat"/>
+              <w:spacing w:before="60" w:after="60"/>
+              <w:jc w:val="center"/>
+              <w:rPr>
+                <w:rFonts w:ascii="Times New Roman" w:hAnsi="Times New Roman" w:cs="Times New Roman"/>
+                <w:i w:val="0"/>
+                <w:color w:val="000000"/>
+              </w:rPr>
+            </w:pPr>
+          </w:p>
+          <w:p>
+            <w:pPr>
+              <w:pStyle w:val="magyarazat"/>
+              <w:spacing w:before="60" w:after="60"/>
+              <w:jc w:val="center"/>
+              <w:rPr>
+                <w:rFonts w:ascii="Times New Roman" w:hAnsi="Times New Roman" w:cs="Times New Roman"/>
+                <w:i w:val="0"/>
+                <w:color w:val="000000"/>
+              </w:rPr>
+            </w:pPr>
+            <w:r>
+              <w:rPr>
+                <w:rFonts w:ascii="Times New Roman" w:hAnsi="Times New Roman" w:cs="Times New Roman"/>
+                <w:i w:val="0"/>
+                <w:color w:val="000000"/>
+              </w:rPr>
+              <w:t>2025.04.11.</w:t>
             </w:r>
           </w:p>
         </w:tc>
@@ -4452,7 +4628,7 @@
                 <w:i w:val="0"/>
                 <w:color w:val="auto"/>
               </w:rPr>
-              <w:t>GBF007</w:t>
+              <w:t>GBF003</w:t>
             </w:r>
           </w:p>
         </w:tc>
@@ -4484,7 +4660,59 @@
                 <w:i w:val="0"/>
                 <w:color w:val="000000"/>
               </w:rPr>
-              <w:t>Zöld tektonon korlátozás nélkül nőhet gombafonál</w:t>
+              <w:t xml:space="preserve">Világoszöld </w:t>
+            </w:r>
+            <w:proofErr w:type="spellStart"/>
+            <w:r>
+              <w:rPr>
+                <w:rFonts w:ascii="Times New Roman" w:hAnsi="Times New Roman" w:cs="Times New Roman"/>
+                <w:i w:val="0"/>
+                <w:color w:val="000000"/>
+              </w:rPr>
+              <w:t>tektonokon</w:t>
+            </w:r>
+            <w:proofErr w:type="spellEnd"/>
+            <w:r>
+              <w:rPr>
+                <w:rFonts w:ascii="Times New Roman" w:hAnsi="Times New Roman" w:cs="Times New Roman"/>
+                <w:i w:val="0"/>
+                <w:color w:val="000000"/>
+              </w:rPr>
+              <w:t xml:space="preserve"> legfeljebb 3 fonál, sötétzöld </w:t>
+            </w:r>
+            <w:proofErr w:type="spellStart"/>
+            <w:r>
+              <w:rPr>
+                <w:rFonts w:ascii="Times New Roman" w:hAnsi="Times New Roman" w:cs="Times New Roman"/>
+                <w:i w:val="0"/>
+                <w:color w:val="000000"/>
+              </w:rPr>
+              <w:t>tek</w:t>
+            </w:r>
+            <w:r>
+              <w:rPr>
+                <w:rFonts w:ascii="Times New Roman" w:hAnsi="Times New Roman" w:cs="Times New Roman"/>
+                <w:i w:val="0"/>
+                <w:color w:val="000000"/>
+              </w:rPr>
+              <w:t>t</w:t>
+            </w:r>
+            <w:r>
+              <w:rPr>
+                <w:rFonts w:ascii="Times New Roman" w:hAnsi="Times New Roman" w:cs="Times New Roman"/>
+                <w:i w:val="0"/>
+                <w:color w:val="000000"/>
+              </w:rPr>
+              <w:t>onokon</w:t>
+            </w:r>
+            <w:proofErr w:type="spellEnd"/>
+            <w:r>
+              <w:rPr>
+                <w:rFonts w:ascii="Times New Roman" w:hAnsi="Times New Roman" w:cs="Times New Roman"/>
+                <w:i w:val="0"/>
+                <w:color w:val="000000"/>
+              </w:rPr>
+              <w:t xml:space="preserve"> legfeljebb 1 fonál növekedhet.</w:t>
             </w:r>
           </w:p>
         </w:tc>
@@ -4516,7 +4744,39 @@
                 <w:i w:val="0"/>
                 <w:color w:val="000000"/>
               </w:rPr>
-              <w:t>a színeket kilőttük, és ilyen tekton nincs</w:t>
+              <w:t>a színeket kilőttük</w:t>
+            </w:r>
+          </w:p>
+          <w:p>
+            <w:pPr>
+              <w:pStyle w:val="magyarazat"/>
+              <w:spacing w:before="60" w:after="60"/>
+              <w:jc w:val="center"/>
+              <w:rPr>
+                <w:rFonts w:ascii="Times New Roman" w:hAnsi="Times New Roman" w:cs="Times New Roman"/>
+                <w:i w:val="0"/>
+                <w:color w:val="000000"/>
+              </w:rPr>
+            </w:pPr>
+          </w:p>
+          <w:p>
+            <w:pPr>
+              <w:pStyle w:val="magyarazat"/>
+              <w:spacing w:before="60" w:after="60"/>
+              <w:jc w:val="center"/>
+              <w:rPr>
+                <w:rFonts w:ascii="Times New Roman" w:hAnsi="Times New Roman" w:cs="Times New Roman"/>
+                <w:i w:val="0"/>
+                <w:color w:val="000000"/>
+              </w:rPr>
+            </w:pPr>
+            <w:r>
+              <w:rPr>
+                <w:rFonts w:ascii="Times New Roman" w:hAnsi="Times New Roman" w:cs="Times New Roman"/>
+                <w:i w:val="0"/>
+                <w:color w:val="000000"/>
+              </w:rPr>
+              <w:t>2025.04.11.</w:t>
             </w:r>
           </w:p>
         </w:tc>
@@ -4555,7 +4815,7 @@
                 <w:i w:val="0"/>
                 <w:color w:val="auto"/>
               </w:rPr>
-              <w:t>GBF008</w:t>
+              <w:t>GBF004</w:t>
             </w:r>
           </w:p>
         </w:tc>
@@ -4581,13 +4841,23 @@
                 <w:color w:val="000000"/>
               </w:rPr>
             </w:pPr>
-            <w:r>
-              <w:rPr>
-                <w:rFonts w:ascii="Times New Roman" w:hAnsi="Times New Roman" w:cs="Times New Roman"/>
-                <w:i w:val="0"/>
-                <w:color w:val="000000"/>
-              </w:rPr>
-              <w:t>Fekete tektonon nem nőhet gombafonál.</w:t>
+            <w:proofErr w:type="spellStart"/>
+            <w:r>
+              <w:rPr>
+                <w:rFonts w:ascii="Times New Roman" w:hAnsi="Times New Roman" w:cs="Times New Roman"/>
+                <w:i w:val="0"/>
+                <w:color w:val="000000"/>
+              </w:rPr>
+              <w:t>Tekontontörés</w:t>
+            </w:r>
+            <w:proofErr w:type="spellEnd"/>
+            <w:r>
+              <w:rPr>
+                <w:rFonts w:ascii="Times New Roman" w:hAnsi="Times New Roman" w:cs="Times New Roman"/>
+                <w:i w:val="0"/>
+                <w:color w:val="000000"/>
+              </w:rPr>
+              <w:t xml:space="preserve"> esetén a tektontörés mentén a gombafonalak elszakadnak</w:t>
             </w:r>
           </w:p>
         </w:tc>
@@ -4619,7 +4889,39 @@
                 <w:i w:val="0"/>
                 <w:color w:val="000000"/>
               </w:rPr>
-              <w:t>a színeket kilőttük, a régi Coarse volt, de mér nincs</w:t>
+              <w:t>Ha a kettétört tektonon van gombafonál, az biztosan elpusztul azonnal. Az összeköttetéses szabály itt is számít, az ilyen fonál is azonnal elpusztul.</w:t>
+            </w:r>
+          </w:p>
+          <w:p>
+            <w:pPr>
+              <w:pStyle w:val="magyarazat"/>
+              <w:spacing w:before="60" w:after="60"/>
+              <w:jc w:val="center"/>
+              <w:rPr>
+                <w:rFonts w:ascii="Times New Roman" w:hAnsi="Times New Roman" w:cs="Times New Roman"/>
+                <w:i w:val="0"/>
+                <w:color w:val="000000"/>
+              </w:rPr>
+            </w:pPr>
+          </w:p>
+          <w:p>
+            <w:pPr>
+              <w:pStyle w:val="magyarazat"/>
+              <w:spacing w:before="60" w:after="60"/>
+              <w:jc w:val="center"/>
+              <w:rPr>
+                <w:rFonts w:ascii="Times New Roman" w:hAnsi="Times New Roman" w:cs="Times New Roman"/>
+                <w:i w:val="0"/>
+                <w:color w:val="000000"/>
+              </w:rPr>
+            </w:pPr>
+            <w:r>
+              <w:rPr>
+                <w:rFonts w:ascii="Times New Roman" w:hAnsi="Times New Roman" w:cs="Times New Roman"/>
+                <w:i w:val="0"/>
+                <w:color w:val="000000"/>
+              </w:rPr>
+              <w:t>2025.04.11.</w:t>
             </w:r>
           </w:p>
         </w:tc>
@@ -4658,72 +4960,122 @@
                 <w:i w:val="0"/>
                 <w:color w:val="auto"/>
               </w:rPr>
+              <w:t>GBF005</w:t>
+            </w:r>
+          </w:p>
+        </w:tc>
+        <w:tc>
+          <w:tcPr>
+            <w:tcW w:w="10348" w:type="dxa"/>
+            <w:tcBorders>
+              <w:top w:val="single" w:sz="4" w:space="0" w:color="000000"/>
+              <w:left w:val="single" w:sz="4" w:space="0" w:color="000000"/>
+              <w:bottom w:val="single" w:sz="4" w:space="0" w:color="000000"/>
+              <w:right w:val="single" w:sz="4" w:space="0" w:color="000000"/>
+            </w:tcBorders>
+            <w:vAlign w:val="center"/>
+          </w:tcPr>
+          <w:p>
+            <w:pPr>
+              <w:pStyle w:val="magyarazat"/>
+              <w:spacing w:before="60" w:after="60"/>
+              <w:jc w:val="both"/>
+              <w:rPr>
+                <w:rFonts w:ascii="Times New Roman" w:hAnsi="Times New Roman" w:cs="Times New Roman"/>
+                <w:i w:val="0"/>
+                <w:color w:val="000000"/>
+              </w:rPr>
+            </w:pPr>
+            <w:r>
+              <w:rPr>
+                <w:rFonts w:ascii="Times New Roman" w:hAnsi="Times New Roman" w:cs="Times New Roman"/>
+                <w:i w:val="0"/>
+                <w:color w:val="000000"/>
+              </w:rPr>
+              <w:t xml:space="preserve">Szürke </w:t>
+            </w:r>
+            <w:proofErr w:type="spellStart"/>
+            <w:r>
+              <w:rPr>
+                <w:rFonts w:ascii="Times New Roman" w:hAnsi="Times New Roman" w:cs="Times New Roman"/>
+                <w:i w:val="0"/>
+                <w:color w:val="000000"/>
+              </w:rPr>
+              <w:t>tektonokon</w:t>
+            </w:r>
+            <w:proofErr w:type="spellEnd"/>
+            <w:r>
+              <w:rPr>
+                <w:rFonts w:ascii="Times New Roman" w:hAnsi="Times New Roman" w:cs="Times New Roman"/>
+                <w:i w:val="0"/>
+                <w:color w:val="000000"/>
+              </w:rPr>
+              <w:t xml:space="preserve"> a gombafonalak 5 kör után felszívódnak </w:t>
+            </w:r>
+          </w:p>
+        </w:tc>
+        <w:tc>
+          <w:tcPr>
+            <w:tcW w:w="1985" w:type="dxa"/>
+            <w:tcBorders>
+              <w:top w:val="single" w:sz="4" w:space="0" w:color="000000"/>
+              <w:left w:val="single" w:sz="4" w:space="0" w:color="000000"/>
+              <w:bottom w:val="single" w:sz="4" w:space="0" w:color="000000"/>
+              <w:right w:val="single" w:sz="4" w:space="0" w:color="000000"/>
+            </w:tcBorders>
+            <w:vAlign w:val="center"/>
+          </w:tcPr>
+          <w:p>
+            <w:pPr>
+              <w:pStyle w:val="magyarazat"/>
+              <w:spacing w:before="60" w:after="60"/>
+              <w:jc w:val="center"/>
+              <w:rPr>
+                <w:rFonts w:ascii="Times New Roman" w:hAnsi="Times New Roman" w:cs="Times New Roman"/>
+                <w:i w:val="0"/>
+                <w:color w:val="000000"/>
+              </w:rPr>
+            </w:pPr>
+            <w:r>
+              <w:rPr>
+                <w:rFonts w:ascii="Times New Roman" w:hAnsi="Times New Roman" w:cs="Times New Roman"/>
+                <w:i w:val="0"/>
+                <w:color w:val="000000"/>
+              </w:rPr>
+              <w:t>a színeket kilőttük, de az Arid ilyen</w:t>
+            </w:r>
+          </w:p>
+          <w:p>
+            <w:pPr>
+              <w:pStyle w:val="magyarazat"/>
+              <w:spacing w:before="60" w:after="60"/>
+              <w:jc w:val="center"/>
+              <w:rPr>
+                <w:rFonts w:ascii="Times New Roman" w:hAnsi="Times New Roman" w:cs="Times New Roman"/>
+                <w:i w:val="0"/>
+                <w:color w:val="000000"/>
+              </w:rPr>
+            </w:pPr>
+          </w:p>
+          <w:p>
+            <w:pPr>
+              <w:pStyle w:val="magyarazat"/>
+              <w:spacing w:before="60" w:after="60"/>
+              <w:jc w:val="center"/>
+              <w:rPr>
+                <w:rFonts w:ascii="Times New Roman" w:hAnsi="Times New Roman" w:cs="Times New Roman"/>
+                <w:i w:val="0"/>
+                <w:color w:val="000000"/>
+              </w:rPr>
+            </w:pPr>
+            <w:r>
+              <w:rPr>
+                <w:rFonts w:ascii="Times New Roman" w:hAnsi="Times New Roman" w:cs="Times New Roman"/>
+                <w:i w:val="0"/>
+                <w:color w:val="000000"/>
+              </w:rPr>
               <w:lastRenderedPageBreak/>
-              <w:t>GBF009</w:t>
-            </w:r>
-          </w:p>
-        </w:tc>
-        <w:tc>
-          <w:tcPr>
-            <w:tcW w:w="10348" w:type="dxa"/>
-            <w:tcBorders>
-              <w:top w:val="single" w:sz="4" w:space="0" w:color="000000"/>
-              <w:left w:val="single" w:sz="4" w:space="0" w:color="000000"/>
-              <w:bottom w:val="single" w:sz="4" w:space="0" w:color="000000"/>
-              <w:right w:val="single" w:sz="4" w:space="0" w:color="000000"/>
-            </w:tcBorders>
-            <w:vAlign w:val="center"/>
-          </w:tcPr>
-          <w:p>
-            <w:pPr>
-              <w:pStyle w:val="magyarazat"/>
-              <w:spacing w:before="60" w:after="60"/>
-              <w:jc w:val="both"/>
-              <w:rPr>
-                <w:rFonts w:ascii="Times New Roman" w:hAnsi="Times New Roman" w:cs="Times New Roman"/>
-                <w:i w:val="0"/>
-                <w:color w:val="000000"/>
-              </w:rPr>
-            </w:pPr>
-            <w:r>
-              <w:rPr>
-                <w:rFonts w:ascii="Times New Roman" w:hAnsi="Times New Roman" w:cs="Times New Roman"/>
-                <w:i w:val="0"/>
-                <w:color w:val="000000"/>
-              </w:rPr>
-              <w:t>Minden csapat fonalai különböző színűek. A színek csapatonként véletlenszerűen kerülnek meghatározásra.</w:t>
-            </w:r>
-          </w:p>
-        </w:tc>
-        <w:tc>
-          <w:tcPr>
-            <w:tcW w:w="1985" w:type="dxa"/>
-            <w:tcBorders>
-              <w:top w:val="single" w:sz="4" w:space="0" w:color="000000"/>
-              <w:left w:val="single" w:sz="4" w:space="0" w:color="000000"/>
-              <w:bottom w:val="single" w:sz="4" w:space="0" w:color="000000"/>
-              <w:right w:val="single" w:sz="4" w:space="0" w:color="000000"/>
-            </w:tcBorders>
-            <w:vAlign w:val="center"/>
-          </w:tcPr>
-          <w:p>
-            <w:pPr>
-              <w:pStyle w:val="magyarazat"/>
-              <w:spacing w:before="60" w:after="60"/>
-              <w:jc w:val="center"/>
-              <w:rPr>
-                <w:rFonts w:ascii="Times New Roman" w:hAnsi="Times New Roman" w:cs="Times New Roman"/>
-                <w:i w:val="0"/>
-                <w:color w:val="000000"/>
-              </w:rPr>
-            </w:pPr>
-            <w:r>
-              <w:rPr>
-                <w:rFonts w:ascii="Times New Roman" w:hAnsi="Times New Roman" w:cs="Times New Roman"/>
-                <w:i w:val="0"/>
-                <w:color w:val="000000"/>
-              </w:rPr>
-              <w:t>színek nincsenek, és igazából a fonalaknak nincsenek is jelentőségük a tekintetben h melyik csapat gombateste növesztette eredetileg, mert a fonálhálózat összenő</w:t>
+              <w:t>2025.04.11.</w:t>
             </w:r>
           </w:p>
         </w:tc>
@@ -4762,7 +5114,8 @@
                 <w:i w:val="0"/>
                 <w:color w:val="auto"/>
               </w:rPr>
-              <w:t>GBF010</w:t>
+              <w:lastRenderedPageBreak/>
+              <w:t>GBF006</w:t>
             </w:r>
           </w:p>
         </w:tc>
@@ -4794,7 +5147,7 @@
                 <w:i w:val="0"/>
                 <w:color w:val="000000"/>
               </w:rPr>
-              <w:t>Gombafonál szomszédos tektonra növeszthető.</w:t>
+              <w:t>Ha nincs a gombafonál gombatesttel összeköttetésben, akkor elpusztul.</w:t>
             </w:r>
           </w:p>
         </w:tc>
@@ -4826,7 +5179,51 @@
                 <w:i w:val="0"/>
                 <w:color w:val="000000"/>
               </w:rPr>
-              <w:t>ez igaz</w:t>
+              <w:t xml:space="preserve">igaz, tektontörés esetén azonnal, rovarelvágás esetében nem azonnal, hanem azzal egy időben, amikor az elvágott fonál elpusztul, az idő tekintetében lásd az </w:t>
+            </w:r>
+            <w:proofErr w:type="spellStart"/>
+            <w:proofErr w:type="gramStart"/>
+            <w:r>
+              <w:rPr>
+                <w:rFonts w:ascii="Times New Roman" w:hAnsi="Times New Roman" w:cs="Times New Roman"/>
+                <w:i w:val="0"/>
+                <w:color w:val="000000"/>
+              </w:rPr>
+              <w:t>o.katalógust</w:t>
+            </w:r>
+            <w:proofErr w:type="spellEnd"/>
+            <w:proofErr w:type="gramEnd"/>
+          </w:p>
+          <w:p>
+            <w:pPr>
+              <w:pStyle w:val="magyarazat"/>
+              <w:spacing w:before="60" w:after="60"/>
+              <w:jc w:val="center"/>
+              <w:rPr>
+                <w:rFonts w:ascii="Times New Roman" w:hAnsi="Times New Roman" w:cs="Times New Roman"/>
+                <w:i w:val="0"/>
+                <w:color w:val="000000"/>
+              </w:rPr>
+            </w:pPr>
+          </w:p>
+          <w:p>
+            <w:pPr>
+              <w:pStyle w:val="magyarazat"/>
+              <w:spacing w:before="60" w:after="60"/>
+              <w:jc w:val="center"/>
+              <w:rPr>
+                <w:rFonts w:ascii="Times New Roman" w:hAnsi="Times New Roman" w:cs="Times New Roman"/>
+                <w:i w:val="0"/>
+                <w:color w:val="000000"/>
+              </w:rPr>
+            </w:pPr>
+            <w:r>
+              <w:rPr>
+                <w:rFonts w:ascii="Times New Roman" w:hAnsi="Times New Roman" w:cs="Times New Roman"/>
+                <w:i w:val="0"/>
+                <w:color w:val="000000"/>
+              </w:rPr>
+              <w:t>2025.04.11.</w:t>
             </w:r>
           </w:p>
         </w:tc>
@@ -4858,6 +5255,15 @@
                 <w:color w:val="auto"/>
               </w:rPr>
             </w:pPr>
+            <w:r>
+              <w:rPr>
+                <w:rFonts w:ascii="Times New Roman" w:hAnsi="Times New Roman" w:cs="Times New Roman"/>
+                <w:b/>
+                <w:i w:val="0"/>
+                <w:color w:val="auto"/>
+              </w:rPr>
+              <w:t>GBF007</w:t>
+            </w:r>
           </w:p>
         </w:tc>
         <w:tc>
@@ -4888,7 +5294,7 @@
                 <w:i w:val="0"/>
                 <w:color w:val="000000"/>
               </w:rPr>
-              <w:t>ha olyan tektonra akar lőni, amelyikre nem lehet, megmarad neki a remainingejects</w:t>
+              <w:t>Zöld tektonon korlátozás nélkül nőhet gombafonál</w:t>
             </w:r>
           </w:p>
         </w:tc>
@@ -4914,6 +5320,46 @@
                 <w:color w:val="000000"/>
               </w:rPr>
             </w:pPr>
+            <w:r>
+              <w:rPr>
+                <w:rFonts w:ascii="Times New Roman" w:hAnsi="Times New Roman" w:cs="Times New Roman"/>
+                <w:i w:val="0"/>
+                <w:color w:val="000000"/>
+              </w:rPr>
+              <w:t>a színeket kilőttük, és ilyen tekton nincs</w:t>
+            </w:r>
+          </w:p>
+          <w:p>
+            <w:pPr>
+              <w:pStyle w:val="magyarazat"/>
+              <w:spacing w:before="60" w:after="60"/>
+              <w:jc w:val="center"/>
+              <w:rPr>
+                <w:rFonts w:ascii="Times New Roman" w:hAnsi="Times New Roman" w:cs="Times New Roman"/>
+                <w:i w:val="0"/>
+                <w:color w:val="000000"/>
+              </w:rPr>
+            </w:pPr>
+          </w:p>
+          <w:p>
+            <w:pPr>
+              <w:pStyle w:val="magyarazat"/>
+              <w:spacing w:before="60" w:after="60"/>
+              <w:jc w:val="center"/>
+              <w:rPr>
+                <w:rFonts w:ascii="Times New Roman" w:hAnsi="Times New Roman" w:cs="Times New Roman"/>
+                <w:i w:val="0"/>
+                <w:color w:val="000000"/>
+              </w:rPr>
+            </w:pPr>
+            <w:r>
+              <w:rPr>
+                <w:rFonts w:ascii="Times New Roman" w:hAnsi="Times New Roman" w:cs="Times New Roman"/>
+                <w:i w:val="0"/>
+                <w:color w:val="000000"/>
+              </w:rPr>
+              <w:t>2025.04.11.</w:t>
+            </w:r>
           </w:p>
         </w:tc>
       </w:tr>
@@ -4944,6 +5390,15 @@
                 <w:color w:val="auto"/>
               </w:rPr>
             </w:pPr>
+            <w:r>
+              <w:rPr>
+                <w:rFonts w:ascii="Times New Roman" w:hAnsi="Times New Roman" w:cs="Times New Roman"/>
+                <w:b/>
+                <w:i w:val="0"/>
+                <w:color w:val="auto"/>
+              </w:rPr>
+              <w:t>GBF008</w:t>
+            </w:r>
           </w:p>
         </w:tc>
         <w:tc>
@@ -4974,6 +5429,544 @@
                 <w:i w:val="0"/>
                 <w:color w:val="000000"/>
               </w:rPr>
+              <w:t>Fekete tektonon nem nőhet gombafonál.</w:t>
+            </w:r>
+          </w:p>
+        </w:tc>
+        <w:tc>
+          <w:tcPr>
+            <w:tcW w:w="1985" w:type="dxa"/>
+            <w:tcBorders>
+              <w:top w:val="single" w:sz="4" w:space="0" w:color="000000"/>
+              <w:left w:val="single" w:sz="4" w:space="0" w:color="000000"/>
+              <w:bottom w:val="single" w:sz="4" w:space="0" w:color="000000"/>
+              <w:right w:val="single" w:sz="4" w:space="0" w:color="000000"/>
+            </w:tcBorders>
+            <w:vAlign w:val="center"/>
+          </w:tcPr>
+          <w:p>
+            <w:pPr>
+              <w:pStyle w:val="magyarazat"/>
+              <w:spacing w:before="60" w:after="60"/>
+              <w:jc w:val="center"/>
+              <w:rPr>
+                <w:rFonts w:ascii="Times New Roman" w:hAnsi="Times New Roman" w:cs="Times New Roman"/>
+                <w:i w:val="0"/>
+                <w:color w:val="000000"/>
+              </w:rPr>
+            </w:pPr>
+            <w:r>
+              <w:rPr>
+                <w:rFonts w:ascii="Times New Roman" w:hAnsi="Times New Roman" w:cs="Times New Roman"/>
+                <w:i w:val="0"/>
+                <w:color w:val="000000"/>
+              </w:rPr>
+              <w:t xml:space="preserve">a színeket kilőttük, a régi </w:t>
+            </w:r>
+            <w:proofErr w:type="spellStart"/>
+            <w:r>
+              <w:rPr>
+                <w:rFonts w:ascii="Times New Roman" w:hAnsi="Times New Roman" w:cs="Times New Roman"/>
+                <w:i w:val="0"/>
+                <w:color w:val="000000"/>
+              </w:rPr>
+              <w:t>Coarse</w:t>
+            </w:r>
+            <w:proofErr w:type="spellEnd"/>
+            <w:r>
+              <w:rPr>
+                <w:rFonts w:ascii="Times New Roman" w:hAnsi="Times New Roman" w:cs="Times New Roman"/>
+                <w:i w:val="0"/>
+                <w:color w:val="000000"/>
+              </w:rPr>
+              <w:t xml:space="preserve"> volt, de mér nincs</w:t>
+            </w:r>
+          </w:p>
+          <w:p>
+            <w:pPr>
+              <w:pStyle w:val="magyarazat"/>
+              <w:spacing w:before="60" w:after="60"/>
+              <w:jc w:val="center"/>
+              <w:rPr>
+                <w:rFonts w:ascii="Times New Roman" w:hAnsi="Times New Roman" w:cs="Times New Roman"/>
+                <w:i w:val="0"/>
+                <w:color w:val="000000"/>
+              </w:rPr>
+            </w:pPr>
+          </w:p>
+          <w:p>
+            <w:pPr>
+              <w:pStyle w:val="magyarazat"/>
+              <w:spacing w:before="60" w:after="60"/>
+              <w:jc w:val="center"/>
+              <w:rPr>
+                <w:rFonts w:ascii="Times New Roman" w:hAnsi="Times New Roman" w:cs="Times New Roman"/>
+                <w:i w:val="0"/>
+                <w:color w:val="000000"/>
+              </w:rPr>
+            </w:pPr>
+            <w:r>
+              <w:rPr>
+                <w:rFonts w:ascii="Times New Roman" w:hAnsi="Times New Roman" w:cs="Times New Roman"/>
+                <w:i w:val="0"/>
+                <w:color w:val="000000"/>
+              </w:rPr>
+              <w:t>2025.04.11.</w:t>
+            </w:r>
+          </w:p>
+        </w:tc>
+      </w:tr>
+      <w:tr>
+        <w:trPr>
+          <w:jc w:val="center"/>
+        </w:trPr>
+        <w:tc>
+          <w:tcPr>
+            <w:tcW w:w="1696" w:type="dxa"/>
+            <w:tcBorders>
+              <w:top w:val="single" w:sz="4" w:space="0" w:color="000000"/>
+              <w:left w:val="single" w:sz="4" w:space="0" w:color="000000"/>
+              <w:bottom w:val="single" w:sz="4" w:space="0" w:color="000000"/>
+              <w:right w:val="single" w:sz="4" w:space="0" w:color="000000"/>
+            </w:tcBorders>
+            <w:vAlign w:val="center"/>
+          </w:tcPr>
+          <w:p>
+            <w:pPr>
+              <w:pStyle w:val="magyarazat"/>
+              <w:spacing w:before="60" w:after="60"/>
+              <w:jc w:val="center"/>
+              <w:rPr>
+                <w:rFonts w:ascii="Times New Roman" w:hAnsi="Times New Roman" w:cs="Times New Roman"/>
+                <w:b/>
+                <w:i w:val="0"/>
+                <w:color w:val="auto"/>
+              </w:rPr>
+            </w:pPr>
+            <w:r>
+              <w:rPr>
+                <w:rFonts w:ascii="Times New Roman" w:hAnsi="Times New Roman" w:cs="Times New Roman"/>
+                <w:b/>
+                <w:i w:val="0"/>
+                <w:color w:val="auto"/>
+              </w:rPr>
+              <w:t>GBF009</w:t>
+            </w:r>
+          </w:p>
+        </w:tc>
+        <w:tc>
+          <w:tcPr>
+            <w:tcW w:w="10348" w:type="dxa"/>
+            <w:tcBorders>
+              <w:top w:val="single" w:sz="4" w:space="0" w:color="000000"/>
+              <w:left w:val="single" w:sz="4" w:space="0" w:color="000000"/>
+              <w:bottom w:val="single" w:sz="4" w:space="0" w:color="000000"/>
+              <w:right w:val="single" w:sz="4" w:space="0" w:color="000000"/>
+            </w:tcBorders>
+            <w:vAlign w:val="center"/>
+          </w:tcPr>
+          <w:p>
+            <w:pPr>
+              <w:pStyle w:val="magyarazat"/>
+              <w:spacing w:before="60" w:after="60"/>
+              <w:jc w:val="both"/>
+              <w:rPr>
+                <w:rFonts w:ascii="Times New Roman" w:hAnsi="Times New Roman" w:cs="Times New Roman"/>
+                <w:i w:val="0"/>
+                <w:color w:val="000000"/>
+              </w:rPr>
+            </w:pPr>
+            <w:r>
+              <w:rPr>
+                <w:rFonts w:ascii="Times New Roman" w:hAnsi="Times New Roman" w:cs="Times New Roman"/>
+                <w:i w:val="0"/>
+                <w:color w:val="000000"/>
+              </w:rPr>
+              <w:t>Minden csapat fonalai különböző színűek. A színek csapatonként véletlenszerűen kerülnek meghatározásra.</w:t>
+            </w:r>
+          </w:p>
+        </w:tc>
+        <w:tc>
+          <w:tcPr>
+            <w:tcW w:w="1985" w:type="dxa"/>
+            <w:tcBorders>
+              <w:top w:val="single" w:sz="4" w:space="0" w:color="000000"/>
+              <w:left w:val="single" w:sz="4" w:space="0" w:color="000000"/>
+              <w:bottom w:val="single" w:sz="4" w:space="0" w:color="000000"/>
+              <w:right w:val="single" w:sz="4" w:space="0" w:color="000000"/>
+            </w:tcBorders>
+            <w:vAlign w:val="center"/>
+          </w:tcPr>
+          <w:p>
+            <w:pPr>
+              <w:pStyle w:val="magyarazat"/>
+              <w:spacing w:before="60" w:after="60"/>
+              <w:jc w:val="center"/>
+              <w:rPr>
+                <w:rFonts w:ascii="Times New Roman" w:hAnsi="Times New Roman" w:cs="Times New Roman"/>
+                <w:i w:val="0"/>
+                <w:color w:val="000000"/>
+              </w:rPr>
+            </w:pPr>
+            <w:r>
+              <w:rPr>
+                <w:rFonts w:ascii="Times New Roman" w:hAnsi="Times New Roman" w:cs="Times New Roman"/>
+                <w:i w:val="0"/>
+                <w:color w:val="000000"/>
+              </w:rPr>
+              <w:t xml:space="preserve">színek nincsenek, és igazából a fonalaknak nincsenek is </w:t>
+            </w:r>
+            <w:r>
+              <w:rPr>
+                <w:rFonts w:ascii="Times New Roman" w:hAnsi="Times New Roman" w:cs="Times New Roman"/>
+                <w:i w:val="0"/>
+                <w:color w:val="000000"/>
+              </w:rPr>
+              <w:lastRenderedPageBreak/>
+              <w:t xml:space="preserve">jelentőségük a tekintetben </w:t>
+            </w:r>
+            <w:proofErr w:type="gramStart"/>
+            <w:r>
+              <w:rPr>
+                <w:rFonts w:ascii="Times New Roman" w:hAnsi="Times New Roman" w:cs="Times New Roman"/>
+                <w:i w:val="0"/>
+                <w:color w:val="000000"/>
+              </w:rPr>
+              <w:t>h</w:t>
+            </w:r>
+            <w:proofErr w:type="gramEnd"/>
+            <w:r>
+              <w:rPr>
+                <w:rFonts w:ascii="Times New Roman" w:hAnsi="Times New Roman" w:cs="Times New Roman"/>
+                <w:i w:val="0"/>
+                <w:color w:val="000000"/>
+              </w:rPr>
+              <w:t xml:space="preserve"> melyik csapat gombateste növesztette eredetileg, mert a fonálhálózat összenő</w:t>
+            </w:r>
+          </w:p>
+          <w:p>
+            <w:pPr>
+              <w:pStyle w:val="magyarazat"/>
+              <w:spacing w:before="60" w:after="60"/>
+              <w:jc w:val="center"/>
+              <w:rPr>
+                <w:rFonts w:ascii="Times New Roman" w:hAnsi="Times New Roman" w:cs="Times New Roman"/>
+                <w:i w:val="0"/>
+                <w:color w:val="000000"/>
+              </w:rPr>
+            </w:pPr>
+          </w:p>
+          <w:p>
+            <w:pPr>
+              <w:pStyle w:val="magyarazat"/>
+              <w:spacing w:before="60" w:after="60"/>
+              <w:jc w:val="center"/>
+              <w:rPr>
+                <w:rFonts w:ascii="Times New Roman" w:hAnsi="Times New Roman" w:cs="Times New Roman"/>
+                <w:i w:val="0"/>
+                <w:color w:val="000000"/>
+              </w:rPr>
+            </w:pPr>
+            <w:r>
+              <w:rPr>
+                <w:rFonts w:ascii="Times New Roman" w:hAnsi="Times New Roman" w:cs="Times New Roman"/>
+                <w:i w:val="0"/>
+                <w:color w:val="000000"/>
+              </w:rPr>
+              <w:t>2025.04.11.</w:t>
+            </w:r>
+          </w:p>
+        </w:tc>
+      </w:tr>
+      <w:tr>
+        <w:trPr>
+          <w:jc w:val="center"/>
+        </w:trPr>
+        <w:tc>
+          <w:tcPr>
+            <w:tcW w:w="1696" w:type="dxa"/>
+            <w:tcBorders>
+              <w:top w:val="single" w:sz="4" w:space="0" w:color="000000"/>
+              <w:left w:val="single" w:sz="4" w:space="0" w:color="000000"/>
+              <w:bottom w:val="single" w:sz="4" w:space="0" w:color="000000"/>
+              <w:right w:val="single" w:sz="4" w:space="0" w:color="000000"/>
+            </w:tcBorders>
+            <w:vAlign w:val="center"/>
+          </w:tcPr>
+          <w:p>
+            <w:pPr>
+              <w:pStyle w:val="magyarazat"/>
+              <w:spacing w:before="60" w:after="60"/>
+              <w:jc w:val="center"/>
+              <w:rPr>
+                <w:rFonts w:ascii="Times New Roman" w:hAnsi="Times New Roman" w:cs="Times New Roman"/>
+                <w:b/>
+                <w:i w:val="0"/>
+                <w:color w:val="auto"/>
+              </w:rPr>
+            </w:pPr>
+            <w:r>
+              <w:rPr>
+                <w:rFonts w:ascii="Times New Roman" w:hAnsi="Times New Roman" w:cs="Times New Roman"/>
+                <w:b/>
+                <w:i w:val="0"/>
+                <w:color w:val="auto"/>
+              </w:rPr>
+              <w:lastRenderedPageBreak/>
+              <w:t>GBF010</w:t>
+            </w:r>
+          </w:p>
+        </w:tc>
+        <w:tc>
+          <w:tcPr>
+            <w:tcW w:w="10348" w:type="dxa"/>
+            <w:tcBorders>
+              <w:top w:val="single" w:sz="4" w:space="0" w:color="000000"/>
+              <w:left w:val="single" w:sz="4" w:space="0" w:color="000000"/>
+              <w:bottom w:val="single" w:sz="4" w:space="0" w:color="000000"/>
+              <w:right w:val="single" w:sz="4" w:space="0" w:color="000000"/>
+            </w:tcBorders>
+            <w:vAlign w:val="center"/>
+          </w:tcPr>
+          <w:p>
+            <w:pPr>
+              <w:pStyle w:val="magyarazat"/>
+              <w:spacing w:before="60" w:after="60"/>
+              <w:jc w:val="both"/>
+              <w:rPr>
+                <w:rFonts w:ascii="Times New Roman" w:hAnsi="Times New Roman" w:cs="Times New Roman"/>
+                <w:i w:val="0"/>
+                <w:color w:val="000000"/>
+              </w:rPr>
+            </w:pPr>
+            <w:r>
+              <w:rPr>
+                <w:rFonts w:ascii="Times New Roman" w:hAnsi="Times New Roman" w:cs="Times New Roman"/>
+                <w:i w:val="0"/>
+                <w:color w:val="000000"/>
+              </w:rPr>
+              <w:t>Gombafonál szomszédos tektonra növeszthető.</w:t>
+            </w:r>
+          </w:p>
+        </w:tc>
+        <w:tc>
+          <w:tcPr>
+            <w:tcW w:w="1985" w:type="dxa"/>
+            <w:tcBorders>
+              <w:top w:val="single" w:sz="4" w:space="0" w:color="000000"/>
+              <w:left w:val="single" w:sz="4" w:space="0" w:color="000000"/>
+              <w:bottom w:val="single" w:sz="4" w:space="0" w:color="000000"/>
+              <w:right w:val="single" w:sz="4" w:space="0" w:color="000000"/>
+            </w:tcBorders>
+            <w:vAlign w:val="center"/>
+          </w:tcPr>
+          <w:p>
+            <w:pPr>
+              <w:pStyle w:val="magyarazat"/>
+              <w:spacing w:before="60" w:after="60"/>
+              <w:jc w:val="center"/>
+              <w:rPr>
+                <w:rFonts w:ascii="Times New Roman" w:hAnsi="Times New Roman" w:cs="Times New Roman"/>
+                <w:i w:val="0"/>
+                <w:color w:val="000000"/>
+              </w:rPr>
+            </w:pPr>
+            <w:r>
+              <w:rPr>
+                <w:rFonts w:ascii="Times New Roman" w:hAnsi="Times New Roman" w:cs="Times New Roman"/>
+                <w:i w:val="0"/>
+                <w:color w:val="000000"/>
+              </w:rPr>
+              <w:t>ez igaz</w:t>
+            </w:r>
+          </w:p>
+          <w:p>
+            <w:pPr>
+              <w:pStyle w:val="magyarazat"/>
+              <w:spacing w:before="60" w:after="60"/>
+              <w:jc w:val="center"/>
+              <w:rPr>
+                <w:rFonts w:ascii="Times New Roman" w:hAnsi="Times New Roman" w:cs="Times New Roman"/>
+                <w:i w:val="0"/>
+                <w:color w:val="000000"/>
+              </w:rPr>
+            </w:pPr>
+          </w:p>
+          <w:p>
+            <w:pPr>
+              <w:pStyle w:val="magyarazat"/>
+              <w:spacing w:before="60" w:after="60"/>
+              <w:jc w:val="center"/>
+              <w:rPr>
+                <w:rFonts w:ascii="Times New Roman" w:hAnsi="Times New Roman" w:cs="Times New Roman"/>
+                <w:i w:val="0"/>
+                <w:color w:val="000000"/>
+              </w:rPr>
+            </w:pPr>
+            <w:r>
+              <w:rPr>
+                <w:rFonts w:ascii="Times New Roman" w:hAnsi="Times New Roman" w:cs="Times New Roman"/>
+                <w:i w:val="0"/>
+                <w:color w:val="000000"/>
+              </w:rPr>
+              <w:t>2025.04.11.</w:t>
+            </w:r>
+          </w:p>
+        </w:tc>
+      </w:tr>
+      <w:tr>
+        <w:trPr>
+          <w:jc w:val="center"/>
+        </w:trPr>
+        <w:tc>
+          <w:tcPr>
+            <w:tcW w:w="1696" w:type="dxa"/>
+            <w:tcBorders>
+              <w:top w:val="single" w:sz="4" w:space="0" w:color="000000"/>
+              <w:left w:val="single" w:sz="4" w:space="0" w:color="000000"/>
+              <w:bottom w:val="single" w:sz="4" w:space="0" w:color="000000"/>
+              <w:right w:val="single" w:sz="4" w:space="0" w:color="000000"/>
+            </w:tcBorders>
+            <w:vAlign w:val="center"/>
+          </w:tcPr>
+          <w:p>
+            <w:pPr>
+              <w:pStyle w:val="magyarazat"/>
+              <w:spacing w:before="60" w:after="60"/>
+              <w:jc w:val="center"/>
+              <w:rPr>
+                <w:rFonts w:ascii="Times New Roman" w:hAnsi="Times New Roman" w:cs="Times New Roman"/>
+                <w:b/>
+                <w:i w:val="0"/>
+                <w:color w:val="auto"/>
+              </w:rPr>
+            </w:pPr>
+          </w:p>
+        </w:tc>
+        <w:tc>
+          <w:tcPr>
+            <w:tcW w:w="10348" w:type="dxa"/>
+            <w:tcBorders>
+              <w:top w:val="single" w:sz="4" w:space="0" w:color="000000"/>
+              <w:left w:val="single" w:sz="4" w:space="0" w:color="000000"/>
+              <w:bottom w:val="single" w:sz="4" w:space="0" w:color="000000"/>
+              <w:right w:val="single" w:sz="4" w:space="0" w:color="000000"/>
+            </w:tcBorders>
+            <w:vAlign w:val="center"/>
+          </w:tcPr>
+          <w:p>
+            <w:pPr>
+              <w:pStyle w:val="magyarazat"/>
+              <w:spacing w:before="60" w:after="60"/>
+              <w:jc w:val="both"/>
+              <w:rPr>
+                <w:rFonts w:ascii="Times New Roman" w:hAnsi="Times New Roman" w:cs="Times New Roman"/>
+                <w:i w:val="0"/>
+                <w:color w:val="000000"/>
+              </w:rPr>
+            </w:pPr>
+            <w:r>
+              <w:rPr>
+                <w:rFonts w:ascii="Times New Roman" w:hAnsi="Times New Roman" w:cs="Times New Roman"/>
+                <w:i w:val="0"/>
+                <w:color w:val="000000"/>
+              </w:rPr>
+              <w:t xml:space="preserve">ha olyan tektonra akar lőni, amelyikre nem lehet, megmarad neki a </w:t>
+            </w:r>
+            <w:proofErr w:type="spellStart"/>
+            <w:r>
+              <w:rPr>
+                <w:rFonts w:ascii="Times New Roman" w:hAnsi="Times New Roman" w:cs="Times New Roman"/>
+                <w:i w:val="0"/>
+                <w:color w:val="000000"/>
+              </w:rPr>
+              <w:t>remainingejects</w:t>
+            </w:r>
+            <w:proofErr w:type="spellEnd"/>
+          </w:p>
+        </w:tc>
+        <w:tc>
+          <w:tcPr>
+            <w:tcW w:w="1985" w:type="dxa"/>
+            <w:tcBorders>
+              <w:top w:val="single" w:sz="4" w:space="0" w:color="000000"/>
+              <w:left w:val="single" w:sz="4" w:space="0" w:color="000000"/>
+              <w:bottom w:val="single" w:sz="4" w:space="0" w:color="000000"/>
+              <w:right w:val="single" w:sz="4" w:space="0" w:color="000000"/>
+            </w:tcBorders>
+            <w:vAlign w:val="center"/>
+          </w:tcPr>
+          <w:p>
+            <w:pPr>
+              <w:pStyle w:val="magyarazat"/>
+              <w:spacing w:before="60" w:after="60"/>
+              <w:jc w:val="center"/>
+              <w:rPr>
+                <w:rFonts w:ascii="Times New Roman" w:hAnsi="Times New Roman" w:cs="Times New Roman"/>
+                <w:i w:val="0"/>
+                <w:color w:val="000000"/>
+              </w:rPr>
+            </w:pPr>
+          </w:p>
+        </w:tc>
+      </w:tr>
+      <w:tr>
+        <w:trPr>
+          <w:jc w:val="center"/>
+        </w:trPr>
+        <w:tc>
+          <w:tcPr>
+            <w:tcW w:w="1696" w:type="dxa"/>
+            <w:tcBorders>
+              <w:top w:val="single" w:sz="4" w:space="0" w:color="000000"/>
+              <w:left w:val="single" w:sz="4" w:space="0" w:color="000000"/>
+              <w:bottom w:val="single" w:sz="4" w:space="0" w:color="000000"/>
+              <w:right w:val="single" w:sz="4" w:space="0" w:color="000000"/>
+            </w:tcBorders>
+            <w:vAlign w:val="center"/>
+          </w:tcPr>
+          <w:p>
+            <w:pPr>
+              <w:pStyle w:val="magyarazat"/>
+              <w:spacing w:before="60" w:after="60"/>
+              <w:jc w:val="center"/>
+              <w:rPr>
+                <w:rFonts w:ascii="Times New Roman" w:hAnsi="Times New Roman" w:cs="Times New Roman"/>
+                <w:b/>
+                <w:i w:val="0"/>
+                <w:color w:val="auto"/>
+              </w:rPr>
+            </w:pPr>
+          </w:p>
+        </w:tc>
+        <w:tc>
+          <w:tcPr>
+            <w:tcW w:w="10348" w:type="dxa"/>
+            <w:tcBorders>
+              <w:top w:val="single" w:sz="4" w:space="0" w:color="000000"/>
+              <w:left w:val="single" w:sz="4" w:space="0" w:color="000000"/>
+              <w:bottom w:val="single" w:sz="4" w:space="0" w:color="000000"/>
+              <w:right w:val="single" w:sz="4" w:space="0" w:color="000000"/>
+            </w:tcBorders>
+            <w:vAlign w:val="center"/>
+          </w:tcPr>
+          <w:p>
+            <w:pPr>
+              <w:pStyle w:val="magyarazat"/>
+              <w:spacing w:before="60" w:after="60"/>
+              <w:jc w:val="both"/>
+              <w:rPr>
+                <w:rFonts w:ascii="Times New Roman" w:hAnsi="Times New Roman" w:cs="Times New Roman"/>
+                <w:i w:val="0"/>
+                <w:color w:val="000000"/>
+              </w:rPr>
+            </w:pPr>
+            <w:r>
+              <w:rPr>
+                <w:rFonts w:ascii="Times New Roman" w:hAnsi="Times New Roman" w:cs="Times New Roman"/>
+                <w:i w:val="0"/>
+                <w:color w:val="000000"/>
+              </w:rPr>
               <w:t>A gombatest mikor teremtődik meg a grow parancsra?</w:t>
             </w:r>
             <w:r>
@@ -5016,6 +6009,110 @@
                 <w:color w:val="000000"/>
               </w:rPr>
             </w:pPr>
+          </w:p>
+        </w:tc>
+      </w:tr>
+      <w:tr>
+        <w:trPr>
+          <w:jc w:val="center"/>
+        </w:trPr>
+        <w:tc>
+          <w:tcPr>
+            <w:tcW w:w="1696" w:type="dxa"/>
+            <w:tcBorders>
+              <w:top w:val="single" w:sz="4" w:space="0" w:color="000000"/>
+              <w:left w:val="single" w:sz="4" w:space="0" w:color="000000"/>
+              <w:bottom w:val="single" w:sz="4" w:space="0" w:color="000000"/>
+              <w:right w:val="single" w:sz="4" w:space="0" w:color="000000"/>
+            </w:tcBorders>
+            <w:vAlign w:val="center"/>
+          </w:tcPr>
+          <w:p>
+            <w:pPr>
+              <w:pStyle w:val="magyarazat"/>
+              <w:spacing w:before="60" w:after="60"/>
+              <w:jc w:val="center"/>
+              <w:rPr>
+                <w:rFonts w:ascii="Times New Roman" w:hAnsi="Times New Roman" w:cs="Times New Roman"/>
+                <w:b/>
+                <w:i w:val="0"/>
+                <w:color w:val="auto"/>
+              </w:rPr>
+            </w:pPr>
+          </w:p>
+        </w:tc>
+        <w:tc>
+          <w:tcPr>
+            <w:tcW w:w="10348" w:type="dxa"/>
+            <w:tcBorders>
+              <w:top w:val="single" w:sz="4" w:space="0" w:color="000000"/>
+              <w:left w:val="single" w:sz="4" w:space="0" w:color="000000"/>
+              <w:bottom w:val="single" w:sz="4" w:space="0" w:color="000000"/>
+              <w:right w:val="single" w:sz="4" w:space="0" w:color="000000"/>
+            </w:tcBorders>
+            <w:vAlign w:val="center"/>
+          </w:tcPr>
+          <w:p>
+            <w:pPr>
+              <w:pStyle w:val="magyarazat"/>
+              <w:spacing w:before="60" w:after="60"/>
+              <w:jc w:val="both"/>
+              <w:rPr>
+                <w:rFonts w:ascii="Times New Roman" w:hAnsi="Times New Roman" w:cs="Times New Roman"/>
+                <w:i w:val="0"/>
+                <w:color w:val="000000"/>
+              </w:rPr>
+            </w:pPr>
+            <w:r>
+              <w:rPr>
+                <w:rFonts w:ascii="Times New Roman" w:hAnsi="Times New Roman" w:cs="Times New Roman"/>
+                <w:i w:val="0"/>
+                <w:color w:val="000000"/>
+              </w:rPr>
+              <w:t xml:space="preserve">nem csak egyszer tud lőni, de ha a 0- t lövöm ki, megmarad a </w:t>
+            </w:r>
+            <w:proofErr w:type="spellStart"/>
+            <w:r>
+              <w:rPr>
+                <w:rFonts w:ascii="Times New Roman" w:hAnsi="Times New Roman" w:cs="Times New Roman"/>
+                <w:i w:val="0"/>
+                <w:color w:val="000000"/>
+              </w:rPr>
+              <w:t>remainig</w:t>
+            </w:r>
+            <w:proofErr w:type="spellEnd"/>
+          </w:p>
+        </w:tc>
+        <w:tc>
+          <w:tcPr>
+            <w:tcW w:w="1985" w:type="dxa"/>
+            <w:tcBorders>
+              <w:top w:val="single" w:sz="4" w:space="0" w:color="000000"/>
+              <w:left w:val="single" w:sz="4" w:space="0" w:color="000000"/>
+              <w:bottom w:val="single" w:sz="4" w:space="0" w:color="000000"/>
+              <w:right w:val="single" w:sz="4" w:space="0" w:color="000000"/>
+            </w:tcBorders>
+            <w:vAlign w:val="center"/>
+          </w:tcPr>
+          <w:p>
+            <w:pPr>
+              <w:pStyle w:val="magyarazat"/>
+              <w:spacing w:before="60" w:after="60"/>
+              <w:jc w:val="center"/>
+              <w:rPr>
+                <w:rFonts w:ascii="Times New Roman" w:hAnsi="Times New Roman" w:cs="Times New Roman"/>
+                <w:i w:val="0"/>
+                <w:color w:val="000000"/>
+              </w:rPr>
+            </w:pPr>
+            <w:r>
+              <w:rPr>
+                <w:rFonts w:ascii="Times New Roman" w:hAnsi="Times New Roman" w:cs="Times New Roman"/>
+                <w:i w:val="0"/>
+                <w:color w:val="000000"/>
+              </w:rPr>
+              <w:t>2025.04.11.</w:t>
+            </w:r>
           </w:p>
         </w:tc>
       </w:tr>
@@ -5162,6 +6259,38 @@
               <w:t>További felülvizsgálatot igényel</w:t>
             </w:r>
           </w:p>
+          <w:p>
+            <w:pPr>
+              <w:pStyle w:val="magyarazat"/>
+              <w:spacing w:before="60" w:after="60"/>
+              <w:jc w:val="center"/>
+              <w:rPr>
+                <w:rFonts w:ascii="Times New Roman" w:hAnsi="Times New Roman" w:cs="Times New Roman"/>
+                <w:i w:val="0"/>
+                <w:color w:val="000000"/>
+              </w:rPr>
+            </w:pPr>
+          </w:p>
+          <w:p>
+            <w:pPr>
+              <w:pStyle w:val="magyarazat"/>
+              <w:spacing w:before="60" w:after="60"/>
+              <w:jc w:val="center"/>
+              <w:rPr>
+                <w:rFonts w:ascii="Times New Roman" w:hAnsi="Times New Roman" w:cs="Times New Roman"/>
+                <w:i w:val="0"/>
+                <w:color w:val="000000"/>
+              </w:rPr>
+            </w:pPr>
+            <w:r>
+              <w:rPr>
+                <w:rFonts w:ascii="Times New Roman" w:hAnsi="Times New Roman" w:cs="Times New Roman"/>
+                <w:i w:val="0"/>
+                <w:color w:val="000000"/>
+              </w:rPr>
+              <w:t>2025.04.11.</w:t>
+            </w:r>
+          </w:p>
         </w:tc>
       </w:tr>
       <w:tr>
@@ -5199,6 +6328,7 @@
                 <w:i w:val="0"/>
                 <w:color w:val="auto"/>
               </w:rPr>
+              <w:lastRenderedPageBreak/>
               <w:t>SPO002</w:t>
             </w:r>
           </w:p>
@@ -5263,6 +6393,38 @@
                 <w:color w:val="000000"/>
               </w:rPr>
               <w:t>végül is igaz, de csak abban az értelemben h a végén a nyerés szempontjából mindegy, melyik spórát eszi meg a rovar</w:t>
+            </w:r>
+          </w:p>
+          <w:p>
+            <w:pPr>
+              <w:pStyle w:val="magyarazat"/>
+              <w:spacing w:before="60" w:after="60"/>
+              <w:jc w:val="center"/>
+              <w:rPr>
+                <w:rFonts w:ascii="Times New Roman" w:hAnsi="Times New Roman" w:cs="Times New Roman"/>
+                <w:i w:val="0"/>
+                <w:color w:val="000000"/>
+              </w:rPr>
+            </w:pPr>
+          </w:p>
+          <w:p>
+            <w:pPr>
+              <w:pStyle w:val="magyarazat"/>
+              <w:spacing w:before="60" w:after="60"/>
+              <w:jc w:val="center"/>
+              <w:rPr>
+                <w:rFonts w:ascii="Times New Roman" w:hAnsi="Times New Roman" w:cs="Times New Roman"/>
+                <w:i w:val="0"/>
+                <w:color w:val="000000"/>
+              </w:rPr>
+            </w:pPr>
+            <w:r>
+              <w:rPr>
+                <w:rFonts w:ascii="Times New Roman" w:hAnsi="Times New Roman" w:cs="Times New Roman"/>
+                <w:i w:val="0"/>
+                <w:color w:val="000000"/>
+              </w:rPr>
+              <w:t>2025.04.11.</w:t>
             </w:r>
           </w:p>
         </w:tc>
@@ -5302,7 +6464,6 @@
                 <w:i w:val="0"/>
                 <w:color w:val="auto"/>
               </w:rPr>
-              <w:lastRenderedPageBreak/>
               <w:t>ROV001</w:t>
             </w:r>
           </w:p>
@@ -5367,6 +6528,38 @@
                 <w:color w:val="000000"/>
               </w:rPr>
               <w:t>igaz</w:t>
+            </w:r>
+          </w:p>
+          <w:p>
+            <w:pPr>
+              <w:pStyle w:val="magyarazat"/>
+              <w:spacing w:before="60" w:after="60"/>
+              <w:jc w:val="center"/>
+              <w:rPr>
+                <w:rFonts w:ascii="Times New Roman" w:hAnsi="Times New Roman" w:cs="Times New Roman"/>
+                <w:i w:val="0"/>
+                <w:color w:val="000000"/>
+              </w:rPr>
+            </w:pPr>
+          </w:p>
+          <w:p>
+            <w:pPr>
+              <w:pStyle w:val="magyarazat"/>
+              <w:spacing w:before="60" w:after="60"/>
+              <w:jc w:val="center"/>
+              <w:rPr>
+                <w:rFonts w:ascii="Times New Roman" w:hAnsi="Times New Roman" w:cs="Times New Roman"/>
+                <w:i w:val="0"/>
+                <w:color w:val="000000"/>
+              </w:rPr>
+            </w:pPr>
+            <w:r>
+              <w:rPr>
+                <w:rFonts w:ascii="Times New Roman" w:hAnsi="Times New Roman" w:cs="Times New Roman"/>
+                <w:i w:val="0"/>
+                <w:color w:val="000000"/>
+              </w:rPr>
+              <w:t>2025.04.11.</w:t>
             </w:r>
           </w:p>
         </w:tc>
@@ -5522,7 +6715,57 @@
                 <w:i w:val="0"/>
                 <w:color w:val="000000"/>
               </w:rPr>
-              <w:t>igaz, ha jointot szív, gyorsabb</w:t>
+              <w:t xml:space="preserve">igaz, ha </w:t>
+            </w:r>
+            <w:proofErr w:type="spellStart"/>
+            <w:r>
+              <w:rPr>
+                <w:rFonts w:ascii="Times New Roman" w:hAnsi="Times New Roman" w:cs="Times New Roman"/>
+                <w:i w:val="0"/>
+                <w:color w:val="000000"/>
+              </w:rPr>
+              <w:t>jointot</w:t>
+            </w:r>
+            <w:proofErr w:type="spellEnd"/>
+            <w:r>
+              <w:rPr>
+                <w:rFonts w:ascii="Times New Roman" w:hAnsi="Times New Roman" w:cs="Times New Roman"/>
+                <w:i w:val="0"/>
+                <w:color w:val="000000"/>
+              </w:rPr>
+              <w:t xml:space="preserve"> szív, gyorsabb</w:t>
+            </w:r>
+          </w:p>
+          <w:p>
+            <w:pPr>
+              <w:pStyle w:val="magyarazat"/>
+              <w:spacing w:before="60" w:after="60"/>
+              <w:jc w:val="center"/>
+              <w:rPr>
+                <w:rFonts w:ascii="Times New Roman" w:hAnsi="Times New Roman" w:cs="Times New Roman"/>
+                <w:i w:val="0"/>
+                <w:color w:val="000000"/>
+              </w:rPr>
+            </w:pPr>
+          </w:p>
+          <w:p>
+            <w:pPr>
+              <w:pStyle w:val="magyarazat"/>
+              <w:spacing w:before="60" w:after="60"/>
+              <w:jc w:val="center"/>
+              <w:rPr>
+                <w:rFonts w:ascii="Times New Roman" w:hAnsi="Times New Roman" w:cs="Times New Roman"/>
+                <w:i w:val="0"/>
+                <w:color w:val="000000"/>
+              </w:rPr>
+            </w:pPr>
+            <w:r>
+              <w:rPr>
+                <w:rFonts w:ascii="Times New Roman" w:hAnsi="Times New Roman" w:cs="Times New Roman"/>
+                <w:i w:val="0"/>
+                <w:color w:val="000000"/>
+              </w:rPr>
+              <w:t>2025.04.12.</w:t>
             </w:r>
           </w:p>
         </w:tc>
@@ -5625,7 +6868,57 @@
                 <w:i w:val="0"/>
                 <w:color w:val="000000"/>
               </w:rPr>
-              <w:t>olyan értelemben nem igaz h nem kattint, de igaz h maga alatt el tudja vágni a fonalat</w:t>
+              <w:t xml:space="preserve">olyan értelemben nem igaz </w:t>
+            </w:r>
+            <w:proofErr w:type="gramStart"/>
+            <w:r>
+              <w:rPr>
+                <w:rFonts w:ascii="Times New Roman" w:hAnsi="Times New Roman" w:cs="Times New Roman"/>
+                <w:i w:val="0"/>
+                <w:color w:val="000000"/>
+              </w:rPr>
+              <w:t>h</w:t>
+            </w:r>
+            <w:proofErr w:type="gramEnd"/>
+            <w:r>
+              <w:rPr>
+                <w:rFonts w:ascii="Times New Roman" w:hAnsi="Times New Roman" w:cs="Times New Roman"/>
+                <w:i w:val="0"/>
+                <w:color w:val="000000"/>
+              </w:rPr>
+              <w:t xml:space="preserve"> nem kattint, de igaz h maga alatt el tudja vágni a fonalat</w:t>
+            </w:r>
+          </w:p>
+          <w:p>
+            <w:pPr>
+              <w:pStyle w:val="magyarazat"/>
+              <w:spacing w:before="60" w:after="60"/>
+              <w:jc w:val="center"/>
+              <w:rPr>
+                <w:rFonts w:ascii="Times New Roman" w:hAnsi="Times New Roman" w:cs="Times New Roman"/>
+                <w:i w:val="0"/>
+                <w:color w:val="000000"/>
+              </w:rPr>
+            </w:pPr>
+          </w:p>
+          <w:p>
+            <w:pPr>
+              <w:pStyle w:val="magyarazat"/>
+              <w:spacing w:before="60" w:after="60"/>
+              <w:jc w:val="center"/>
+              <w:rPr>
+                <w:rFonts w:ascii="Times New Roman" w:hAnsi="Times New Roman" w:cs="Times New Roman"/>
+                <w:i w:val="0"/>
+                <w:color w:val="000000"/>
+              </w:rPr>
+            </w:pPr>
+            <w:r>
+              <w:rPr>
+                <w:rFonts w:ascii="Times New Roman" w:hAnsi="Times New Roman" w:cs="Times New Roman"/>
+                <w:i w:val="0"/>
+                <w:color w:val="000000"/>
+              </w:rPr>
+              <w:t>2025.04.12.</w:t>
             </w:r>
           </w:p>
         </w:tc>
@@ -5665,6 +6958,7 @@
                 <w:i w:val="0"/>
                 <w:color w:val="auto"/>
               </w:rPr>
+              <w:lastRenderedPageBreak/>
               <w:t>ROV004</w:t>
             </w:r>
           </w:p>
@@ -5728,7 +7022,57 @@
                 <w:i w:val="0"/>
                 <w:color w:val="000000"/>
               </w:rPr>
-              <w:t>a termelődéskor van a véletlenszerűség, amikor megeszi, akkor már fix, max ő nem tudja, melyiket eszi meg, de mindig a sorban következőt eszi meg, amelyiknek már eldöntött a hatása</w:t>
+              <w:t xml:space="preserve">a termelődéskor van a véletlenszerűség, amikor megeszi, akkor már fix, </w:t>
+            </w:r>
+            <w:proofErr w:type="spellStart"/>
+            <w:r>
+              <w:rPr>
+                <w:rFonts w:ascii="Times New Roman" w:hAnsi="Times New Roman" w:cs="Times New Roman"/>
+                <w:i w:val="0"/>
+                <w:color w:val="000000"/>
+              </w:rPr>
+              <w:t>max</w:t>
+            </w:r>
+            <w:proofErr w:type="spellEnd"/>
+            <w:r>
+              <w:rPr>
+                <w:rFonts w:ascii="Times New Roman" w:hAnsi="Times New Roman" w:cs="Times New Roman"/>
+                <w:i w:val="0"/>
+                <w:color w:val="000000"/>
+              </w:rPr>
+              <w:t xml:space="preserve"> ő nem tudja, melyiket eszi meg, de mindig a sorban következőt eszi meg, amelyiknek már eldöntött a hatása</w:t>
+            </w:r>
+          </w:p>
+          <w:p>
+            <w:pPr>
+              <w:pStyle w:val="magyarazat"/>
+              <w:spacing w:before="60" w:after="60"/>
+              <w:jc w:val="center"/>
+              <w:rPr>
+                <w:rFonts w:ascii="Times New Roman" w:hAnsi="Times New Roman" w:cs="Times New Roman"/>
+                <w:i w:val="0"/>
+                <w:color w:val="000000"/>
+              </w:rPr>
+            </w:pPr>
+          </w:p>
+          <w:p>
+            <w:pPr>
+              <w:pStyle w:val="magyarazat"/>
+              <w:spacing w:before="60" w:after="60"/>
+              <w:jc w:val="center"/>
+              <w:rPr>
+                <w:rFonts w:ascii="Times New Roman" w:hAnsi="Times New Roman" w:cs="Times New Roman"/>
+                <w:i w:val="0"/>
+                <w:color w:val="000000"/>
+              </w:rPr>
+            </w:pPr>
+            <w:r>
+              <w:rPr>
+                <w:rFonts w:ascii="Times New Roman" w:hAnsi="Times New Roman" w:cs="Times New Roman"/>
+                <w:i w:val="0"/>
+                <w:color w:val="000000"/>
+              </w:rPr>
+              <w:t>2025.04.12.</w:t>
             </w:r>
           </w:p>
         </w:tc>
@@ -5833,6 +7177,36 @@
               <w:t>ez igaz</w:t>
             </w:r>
           </w:p>
+          <w:p>
+            <w:pPr>
+              <w:pStyle w:val="magyarazat"/>
+              <w:spacing w:before="60" w:after="60"/>
+              <w:rPr>
+                <w:rFonts w:ascii="Times New Roman" w:hAnsi="Times New Roman" w:cs="Times New Roman"/>
+                <w:i w:val="0"/>
+                <w:color w:val="000000"/>
+              </w:rPr>
+            </w:pPr>
+          </w:p>
+          <w:p>
+            <w:pPr>
+              <w:pStyle w:val="magyarazat"/>
+              <w:spacing w:before="60" w:after="60"/>
+              <w:rPr>
+                <w:rFonts w:ascii="Times New Roman" w:hAnsi="Times New Roman" w:cs="Times New Roman"/>
+                <w:i w:val="0"/>
+                <w:color w:val="000000"/>
+              </w:rPr>
+            </w:pPr>
+            <w:r>
+              <w:rPr>
+                <w:rFonts w:ascii="Times New Roman" w:hAnsi="Times New Roman" w:cs="Times New Roman"/>
+                <w:i w:val="0"/>
+                <w:color w:val="000000"/>
+              </w:rPr>
+              <w:t>2025.04.12.</w:t>
+            </w:r>
+          </w:p>
         </w:tc>
       </w:tr>
       <w:tr>
@@ -5956,6 +7330,38 @@
               <w:t>igaz</w:t>
             </w:r>
           </w:p>
+          <w:p>
+            <w:pPr>
+              <w:pStyle w:val="magyarazat"/>
+              <w:spacing w:before="60" w:after="60"/>
+              <w:jc w:val="center"/>
+              <w:rPr>
+                <w:rFonts w:ascii="Times New Roman" w:hAnsi="Times New Roman" w:cs="Times New Roman"/>
+                <w:i w:val="0"/>
+                <w:color w:val="000000"/>
+              </w:rPr>
+            </w:pPr>
+          </w:p>
+          <w:p>
+            <w:pPr>
+              <w:pStyle w:val="magyarazat"/>
+              <w:spacing w:before="60" w:after="60"/>
+              <w:jc w:val="center"/>
+              <w:rPr>
+                <w:rFonts w:ascii="Times New Roman" w:hAnsi="Times New Roman" w:cs="Times New Roman"/>
+                <w:i w:val="0"/>
+                <w:color w:val="000000"/>
+              </w:rPr>
+            </w:pPr>
+            <w:r>
+              <w:rPr>
+                <w:rFonts w:ascii="Times New Roman" w:hAnsi="Times New Roman" w:cs="Times New Roman"/>
+                <w:i w:val="0"/>
+                <w:color w:val="000000"/>
+              </w:rPr>
+              <w:t>2025.04.12.</w:t>
+            </w:r>
+          </w:p>
         </w:tc>
       </w:tr>
       <w:tr>
@@ -6059,6 +7465,38 @@
               <w:t>igaz</w:t>
             </w:r>
           </w:p>
+          <w:p>
+            <w:pPr>
+              <w:pStyle w:val="magyarazat"/>
+              <w:spacing w:before="60" w:after="60"/>
+              <w:jc w:val="center"/>
+              <w:rPr>
+                <w:rFonts w:ascii="Times New Roman" w:hAnsi="Times New Roman" w:cs="Times New Roman"/>
+                <w:i w:val="0"/>
+                <w:color w:val="000000"/>
+              </w:rPr>
+            </w:pPr>
+          </w:p>
+          <w:p>
+            <w:pPr>
+              <w:pStyle w:val="magyarazat"/>
+              <w:spacing w:before="60" w:after="60"/>
+              <w:jc w:val="center"/>
+              <w:rPr>
+                <w:rFonts w:ascii="Times New Roman" w:hAnsi="Times New Roman" w:cs="Times New Roman"/>
+                <w:i w:val="0"/>
+                <w:color w:val="000000"/>
+              </w:rPr>
+            </w:pPr>
+            <w:r>
+              <w:rPr>
+                <w:rFonts w:ascii="Times New Roman" w:hAnsi="Times New Roman" w:cs="Times New Roman"/>
+                <w:i w:val="0"/>
+                <w:color w:val="000000"/>
+              </w:rPr>
+              <w:t>2025.04.12.</w:t>
+            </w:r>
+          </w:p>
         </w:tc>
       </w:tr>
       <w:tr>
@@ -6162,6 +7600,38 @@
               <w:t>igaz</w:t>
             </w:r>
           </w:p>
+          <w:p>
+            <w:pPr>
+              <w:pStyle w:val="magyarazat"/>
+              <w:spacing w:before="60" w:after="60"/>
+              <w:jc w:val="center"/>
+              <w:rPr>
+                <w:rFonts w:ascii="Times New Roman" w:hAnsi="Times New Roman" w:cs="Times New Roman"/>
+                <w:i w:val="0"/>
+                <w:color w:val="000000"/>
+              </w:rPr>
+            </w:pPr>
+          </w:p>
+          <w:p>
+            <w:pPr>
+              <w:pStyle w:val="magyarazat"/>
+              <w:spacing w:before="60" w:after="60"/>
+              <w:jc w:val="center"/>
+              <w:rPr>
+                <w:rFonts w:ascii="Times New Roman" w:hAnsi="Times New Roman" w:cs="Times New Roman"/>
+                <w:i w:val="0"/>
+                <w:color w:val="000000"/>
+              </w:rPr>
+            </w:pPr>
+            <w:r>
+              <w:rPr>
+                <w:rFonts w:ascii="Times New Roman" w:hAnsi="Times New Roman" w:cs="Times New Roman"/>
+                <w:i w:val="0"/>
+                <w:color w:val="000000"/>
+              </w:rPr>
+              <w:t>2025.04.12.</w:t>
+            </w:r>
+          </w:p>
         </w:tc>
       </w:tr>
       <w:tr>
@@ -6257,13 +7727,65 @@
                 <w:color w:val="000000"/>
               </w:rPr>
             </w:pPr>
-            <w:r>
-              <w:rPr>
-                <w:rFonts w:ascii="Times New Roman" w:hAnsi="Times New Roman" w:cs="Times New Roman"/>
-                <w:i w:val="0"/>
-                <w:color w:val="000000"/>
-              </w:rPr>
-              <w:t>igaz  - hiányzik a split</w:t>
+            <w:proofErr w:type="gramStart"/>
+            <w:r>
+              <w:rPr>
+                <w:rFonts w:ascii="Times New Roman" w:hAnsi="Times New Roman" w:cs="Times New Roman"/>
+                <w:i w:val="0"/>
+                <w:color w:val="000000"/>
+              </w:rPr>
+              <w:t>igaz  -</w:t>
+            </w:r>
+            <w:proofErr w:type="gramEnd"/>
+            <w:r>
+              <w:rPr>
+                <w:rFonts w:ascii="Times New Roman" w:hAnsi="Times New Roman" w:cs="Times New Roman"/>
+                <w:i w:val="0"/>
+                <w:color w:val="000000"/>
+              </w:rPr>
+              <w:t xml:space="preserve"> hiányzik a </w:t>
+            </w:r>
+            <w:proofErr w:type="spellStart"/>
+            <w:r>
+              <w:rPr>
+                <w:rFonts w:ascii="Times New Roman" w:hAnsi="Times New Roman" w:cs="Times New Roman"/>
+                <w:i w:val="0"/>
+                <w:color w:val="000000"/>
+              </w:rPr>
+              <w:t>split</w:t>
+            </w:r>
+            <w:proofErr w:type="spellEnd"/>
+          </w:p>
+          <w:p>
+            <w:pPr>
+              <w:pStyle w:val="magyarazat"/>
+              <w:spacing w:before="60" w:after="60"/>
+              <w:jc w:val="center"/>
+              <w:rPr>
+                <w:rFonts w:ascii="Times New Roman" w:hAnsi="Times New Roman" w:cs="Times New Roman"/>
+                <w:i w:val="0"/>
+                <w:color w:val="000000"/>
+              </w:rPr>
+            </w:pPr>
+          </w:p>
+          <w:p>
+            <w:pPr>
+              <w:pStyle w:val="magyarazat"/>
+              <w:spacing w:before="60" w:after="60"/>
+              <w:jc w:val="center"/>
+              <w:rPr>
+                <w:rFonts w:ascii="Times New Roman" w:hAnsi="Times New Roman" w:cs="Times New Roman"/>
+                <w:i w:val="0"/>
+                <w:color w:val="000000"/>
+              </w:rPr>
+            </w:pPr>
+            <w:r>
+              <w:rPr>
+                <w:rFonts w:ascii="Times New Roman" w:hAnsi="Times New Roman" w:cs="Times New Roman"/>
+                <w:i w:val="0"/>
+                <w:color w:val="000000"/>
+              </w:rPr>
+              <w:t>2025.04.12.</w:t>
             </w:r>
           </w:p>
         </w:tc>
@@ -6398,7 +7920,57 @@
                 <w:i w:val="0"/>
                 <w:color w:val="000000"/>
               </w:rPr>
-              <w:t>amelyen van fóni, így a helyesebb</w:t>
+              <w:t xml:space="preserve">amelyen van </w:t>
+            </w:r>
+            <w:proofErr w:type="spellStart"/>
+            <w:r>
+              <w:rPr>
+                <w:rFonts w:ascii="Times New Roman" w:hAnsi="Times New Roman" w:cs="Times New Roman"/>
+                <w:i w:val="0"/>
+                <w:color w:val="000000"/>
+              </w:rPr>
+              <w:t>fóni</w:t>
+            </w:r>
+            <w:proofErr w:type="spellEnd"/>
+            <w:r>
+              <w:rPr>
+                <w:rFonts w:ascii="Times New Roman" w:hAnsi="Times New Roman" w:cs="Times New Roman"/>
+                <w:i w:val="0"/>
+                <w:color w:val="000000"/>
+              </w:rPr>
+              <w:t>, így a helyesebb</w:t>
+            </w:r>
+          </w:p>
+          <w:p>
+            <w:pPr>
+              <w:pStyle w:val="magyarazat"/>
+              <w:spacing w:before="60" w:after="60"/>
+              <w:jc w:val="center"/>
+              <w:rPr>
+                <w:rFonts w:ascii="Times New Roman" w:hAnsi="Times New Roman" w:cs="Times New Roman"/>
+                <w:i w:val="0"/>
+                <w:color w:val="000000"/>
+              </w:rPr>
+            </w:pPr>
+          </w:p>
+          <w:p>
+            <w:pPr>
+              <w:pStyle w:val="magyarazat"/>
+              <w:spacing w:before="60" w:after="60"/>
+              <w:jc w:val="center"/>
+              <w:rPr>
+                <w:rFonts w:ascii="Times New Roman" w:hAnsi="Times New Roman" w:cs="Times New Roman"/>
+                <w:i w:val="0"/>
+                <w:color w:val="000000"/>
+              </w:rPr>
+            </w:pPr>
+            <w:r>
+              <w:rPr>
+                <w:rFonts w:ascii="Times New Roman" w:hAnsi="Times New Roman" w:cs="Times New Roman"/>
+                <w:i w:val="0"/>
+                <w:color w:val="000000"/>
+              </w:rPr>
+              <w:t>2025.04.12.</w:t>
             </w:r>
           </w:p>
         </w:tc>
@@ -6461,8 +8033,18 @@
                 <w:i w:val="0"/>
                 <w:color w:val="000000"/>
               </w:rPr>
-              <w:t>ha olyan tektonra próbál menni a rovar, amelyikre nem tud, megmarad a remainingmoves</w:t>
-            </w:r>
+              <w:t xml:space="preserve">ha olyan tektonra próbál menni a rovar, amelyikre nem tud, megmarad a </w:t>
+            </w:r>
+            <w:proofErr w:type="spellStart"/>
+            <w:r>
+              <w:rPr>
+                <w:rFonts w:ascii="Times New Roman" w:hAnsi="Times New Roman" w:cs="Times New Roman"/>
+                <w:i w:val="0"/>
+                <w:color w:val="000000"/>
+              </w:rPr>
+              <w:t>remainingmoves</w:t>
+            </w:r>
+            <w:proofErr w:type="spellEnd"/>
           </w:p>
         </w:tc>
         <w:tc>
@@ -6634,6 +8216,56 @@
                 <w:color w:val="000000"/>
               </w:rPr>
             </w:pPr>
+            <w:r>
+              <w:rPr>
+                <w:rFonts w:ascii="Times New Roman" w:hAnsi="Times New Roman" w:cs="Times New Roman"/>
+                <w:i w:val="0"/>
+                <w:color w:val="000000"/>
+              </w:rPr>
+              <w:t xml:space="preserve">igaz volt, de tud osztódni a rovar, ezért lehet több lesz, és ha megeszi a húsevő </w:t>
+            </w:r>
+            <w:proofErr w:type="spellStart"/>
+            <w:r>
+              <w:rPr>
+                <w:rFonts w:ascii="Times New Roman" w:hAnsi="Times New Roman" w:cs="Times New Roman"/>
+                <w:i w:val="0"/>
+                <w:color w:val="000000"/>
+              </w:rPr>
+              <w:t>fóni</w:t>
+            </w:r>
+            <w:proofErr w:type="spellEnd"/>
+          </w:p>
+          <w:p>
+            <w:pPr>
+              <w:pStyle w:val="magyarazat"/>
+              <w:spacing w:before="60" w:after="60"/>
+              <w:jc w:val="center"/>
+              <w:rPr>
+                <w:rFonts w:ascii="Times New Roman" w:hAnsi="Times New Roman" w:cs="Times New Roman"/>
+                <w:i w:val="0"/>
+                <w:color w:val="000000"/>
+              </w:rPr>
+            </w:pPr>
+          </w:p>
+          <w:p>
+            <w:pPr>
+              <w:pStyle w:val="magyarazat"/>
+              <w:spacing w:before="60" w:after="60"/>
+              <w:jc w:val="center"/>
+              <w:rPr>
+                <w:rFonts w:ascii="Times New Roman" w:hAnsi="Times New Roman" w:cs="Times New Roman"/>
+                <w:i w:val="0"/>
+                <w:color w:val="000000"/>
+              </w:rPr>
+            </w:pPr>
+            <w:r>
+              <w:rPr>
+                <w:rFonts w:ascii="Times New Roman" w:hAnsi="Times New Roman" w:cs="Times New Roman"/>
+                <w:i w:val="0"/>
+                <w:color w:val="000000"/>
+              </w:rPr>
+              <w:t>2025.04.13.</w:t>
+            </w:r>
           </w:p>
         </w:tc>
       </w:tr>
@@ -6672,6 +8304,7 @@
                 <w:i w:val="0"/>
                 <w:color w:val="auto"/>
               </w:rPr>
+              <w:lastRenderedPageBreak/>
               <w:t>RVS002</w:t>
             </w:r>
           </w:p>
@@ -6729,6 +8362,64 @@
                 <w:color w:val="000000"/>
               </w:rPr>
             </w:pPr>
+            <w:r>
+              <w:rPr>
+                <w:rFonts w:ascii="Times New Roman" w:hAnsi="Times New Roman" w:cs="Times New Roman"/>
+                <w:i w:val="0"/>
+                <w:color w:val="000000"/>
+              </w:rPr>
+              <w:t xml:space="preserve">hagyjuk a kattintást egyelőre, de az igaz h a rovarász </w:t>
+            </w:r>
+            <w:proofErr w:type="spellStart"/>
+            <w:r>
+              <w:rPr>
+                <w:rFonts w:ascii="Times New Roman" w:hAnsi="Times New Roman" w:cs="Times New Roman"/>
+                <w:i w:val="0"/>
+                <w:color w:val="000000"/>
+              </w:rPr>
+              <w:t>vhogy</w:t>
+            </w:r>
+            <w:proofErr w:type="spellEnd"/>
+            <w:r>
+              <w:rPr>
+                <w:rFonts w:ascii="Times New Roman" w:hAnsi="Times New Roman" w:cs="Times New Roman"/>
+                <w:i w:val="0"/>
+                <w:color w:val="000000"/>
+              </w:rPr>
+              <w:t xml:space="preserve"> meg tudja határozni, merre menjen a rovarja</w:t>
+            </w:r>
+          </w:p>
+          <w:p>
+            <w:pPr>
+              <w:pStyle w:val="magyarazat"/>
+              <w:spacing w:before="60" w:after="60"/>
+              <w:jc w:val="center"/>
+              <w:rPr>
+                <w:rFonts w:ascii="Times New Roman" w:hAnsi="Times New Roman" w:cs="Times New Roman"/>
+                <w:i w:val="0"/>
+                <w:color w:val="000000"/>
+              </w:rPr>
+            </w:pPr>
+          </w:p>
+          <w:p>
+            <w:pPr>
+              <w:pStyle w:val="magyarazat"/>
+              <w:spacing w:before="60" w:after="60"/>
+              <w:jc w:val="center"/>
+              <w:rPr>
+                <w:rFonts w:ascii="Times New Roman" w:hAnsi="Times New Roman" w:cs="Times New Roman"/>
+                <w:i w:val="0"/>
+                <w:color w:val="000000"/>
+              </w:rPr>
+            </w:pPr>
+            <w:r>
+              <w:rPr>
+                <w:rFonts w:ascii="Times New Roman" w:hAnsi="Times New Roman" w:cs="Times New Roman"/>
+                <w:i w:val="0"/>
+                <w:color w:val="000000"/>
+              </w:rPr>
+              <w:t>2025.04.13.</w:t>
+            </w:r>
           </w:p>
         </w:tc>
       </w:tr>
@@ -6824,6 +8515,46 @@
                 <w:color w:val="000000"/>
               </w:rPr>
             </w:pPr>
+            <w:r>
+              <w:rPr>
+                <w:rFonts w:ascii="Times New Roman" w:hAnsi="Times New Roman" w:cs="Times New Roman"/>
+                <w:i w:val="0"/>
+                <w:color w:val="000000"/>
+              </w:rPr>
+              <w:t>lásd fent, már volt erről szó</w:t>
+            </w:r>
+          </w:p>
+          <w:p>
+            <w:pPr>
+              <w:pStyle w:val="magyarazat"/>
+              <w:spacing w:before="60" w:after="60"/>
+              <w:jc w:val="center"/>
+              <w:rPr>
+                <w:rFonts w:ascii="Times New Roman" w:hAnsi="Times New Roman" w:cs="Times New Roman"/>
+                <w:i w:val="0"/>
+                <w:color w:val="000000"/>
+              </w:rPr>
+            </w:pPr>
+          </w:p>
+          <w:p>
+            <w:pPr>
+              <w:pStyle w:val="magyarazat"/>
+              <w:spacing w:before="60" w:after="60"/>
+              <w:jc w:val="center"/>
+              <w:rPr>
+                <w:rFonts w:ascii="Times New Roman" w:hAnsi="Times New Roman" w:cs="Times New Roman"/>
+                <w:i w:val="0"/>
+                <w:color w:val="000000"/>
+              </w:rPr>
+            </w:pPr>
+            <w:r>
+              <w:rPr>
+                <w:rFonts w:ascii="Times New Roman" w:hAnsi="Times New Roman" w:cs="Times New Roman"/>
+                <w:i w:val="0"/>
+                <w:color w:val="000000"/>
+              </w:rPr>
+              <w:t>2025.04.13.</w:t>
+            </w:r>
           </w:p>
         </w:tc>
       </w:tr>
@@ -6919,6 +8650,46 @@
                 <w:color w:val="000000"/>
               </w:rPr>
             </w:pPr>
+            <w:r>
+              <w:rPr>
+                <w:rFonts w:ascii="Times New Roman" w:hAnsi="Times New Roman" w:cs="Times New Roman"/>
+                <w:i w:val="0"/>
+                <w:color w:val="000000"/>
+              </w:rPr>
+              <w:t>hagyjuk egyelőre, ez még korai</w:t>
+            </w:r>
+          </w:p>
+          <w:p>
+            <w:pPr>
+              <w:pStyle w:val="magyarazat"/>
+              <w:spacing w:before="60" w:after="60"/>
+              <w:jc w:val="center"/>
+              <w:rPr>
+                <w:rFonts w:ascii="Times New Roman" w:hAnsi="Times New Roman" w:cs="Times New Roman"/>
+                <w:i w:val="0"/>
+                <w:color w:val="000000"/>
+              </w:rPr>
+            </w:pPr>
+          </w:p>
+          <w:p>
+            <w:pPr>
+              <w:pStyle w:val="magyarazat"/>
+              <w:spacing w:before="60" w:after="60"/>
+              <w:jc w:val="center"/>
+              <w:rPr>
+                <w:rFonts w:ascii="Times New Roman" w:hAnsi="Times New Roman" w:cs="Times New Roman"/>
+                <w:i w:val="0"/>
+                <w:color w:val="000000"/>
+              </w:rPr>
+            </w:pPr>
+            <w:r>
+              <w:rPr>
+                <w:rFonts w:ascii="Times New Roman" w:hAnsi="Times New Roman" w:cs="Times New Roman"/>
+                <w:i w:val="0"/>
+                <w:color w:val="000000"/>
+              </w:rPr>
+              <w:t>2025.04.13.</w:t>
+            </w:r>
           </w:p>
         </w:tc>
       </w:tr>
@@ -7067,6 +8838,56 @@
                 <w:color w:val="000000"/>
               </w:rPr>
             </w:pPr>
+            <w:r>
+              <w:rPr>
+                <w:rFonts w:ascii="Times New Roman" w:hAnsi="Times New Roman" w:cs="Times New Roman"/>
+                <w:i w:val="0"/>
+                <w:color w:val="000000"/>
+              </w:rPr>
+              <w:t xml:space="preserve">lásd az előző </w:t>
+            </w:r>
+            <w:proofErr w:type="spellStart"/>
+            <w:r>
+              <w:rPr>
+                <w:rFonts w:ascii="Times New Roman" w:hAnsi="Times New Roman" w:cs="Times New Roman"/>
+                <w:i w:val="0"/>
+                <w:color w:val="000000"/>
+              </w:rPr>
+              <w:t>kattingatást</w:t>
+            </w:r>
+            <w:proofErr w:type="spellEnd"/>
+          </w:p>
+          <w:p>
+            <w:pPr>
+              <w:pStyle w:val="magyarazat"/>
+              <w:spacing w:before="60" w:after="60"/>
+              <w:jc w:val="center"/>
+              <w:rPr>
+                <w:rFonts w:ascii="Times New Roman" w:hAnsi="Times New Roman" w:cs="Times New Roman"/>
+                <w:i w:val="0"/>
+                <w:color w:val="000000"/>
+              </w:rPr>
+            </w:pPr>
+          </w:p>
+          <w:p>
+            <w:pPr>
+              <w:pStyle w:val="magyarazat"/>
+              <w:spacing w:before="60" w:after="60"/>
+              <w:jc w:val="center"/>
+              <w:rPr>
+                <w:rFonts w:ascii="Times New Roman" w:hAnsi="Times New Roman" w:cs="Times New Roman"/>
+                <w:i w:val="0"/>
+                <w:color w:val="000000"/>
+              </w:rPr>
+            </w:pPr>
+            <w:r>
+              <w:rPr>
+                <w:rFonts w:ascii="Times New Roman" w:hAnsi="Times New Roman" w:cs="Times New Roman"/>
+                <w:i w:val="0"/>
+                <w:color w:val="000000"/>
+              </w:rPr>
+              <w:t>2025.04.13.</w:t>
+            </w:r>
           </w:p>
         </w:tc>
       </w:tr>
@@ -7105,6 +8926,7 @@
                 <w:i w:val="0"/>
                 <w:color w:val="auto"/>
               </w:rPr>
+              <w:lastRenderedPageBreak/>
               <w:t>GBS002</w:t>
             </w:r>
           </w:p>
@@ -7162,6 +8984,78 @@
                 <w:color w:val="000000"/>
               </w:rPr>
             </w:pPr>
+            <w:r>
+              <w:rPr>
+                <w:rFonts w:ascii="Times New Roman" w:hAnsi="Times New Roman" w:cs="Times New Roman"/>
+                <w:i w:val="0"/>
+                <w:color w:val="000000"/>
+              </w:rPr>
+              <w:t>igaz</w:t>
+            </w:r>
+          </w:p>
+          <w:p>
+            <w:pPr>
+              <w:pStyle w:val="magyarazat"/>
+              <w:spacing w:before="60" w:after="60"/>
+              <w:jc w:val="center"/>
+              <w:rPr>
+                <w:rFonts w:ascii="Times New Roman" w:hAnsi="Times New Roman" w:cs="Times New Roman"/>
+                <w:i w:val="0"/>
+                <w:color w:val="000000"/>
+              </w:rPr>
+            </w:pPr>
+          </w:p>
+          <w:p>
+            <w:pPr>
+              <w:pStyle w:val="magyarazat"/>
+              <w:spacing w:before="60" w:after="60"/>
+              <w:jc w:val="center"/>
+              <w:rPr>
+                <w:rFonts w:ascii="Times New Roman" w:hAnsi="Times New Roman" w:cs="Times New Roman"/>
+                <w:i w:val="0"/>
+                <w:color w:val="000000"/>
+              </w:rPr>
+            </w:pPr>
+            <w:r>
+              <w:rPr>
+                <w:rFonts w:ascii="Times New Roman" w:hAnsi="Times New Roman" w:cs="Times New Roman"/>
+                <w:i w:val="0"/>
+                <w:color w:val="000000"/>
+              </w:rPr>
+              <w:t>kérdés h a gombatestet vagy a gombatest elhelyezkedése szerinti tektont kell-e a gombatest vonatkozásában kiválasztani</w:t>
+            </w:r>
+          </w:p>
+          <w:p>
+            <w:pPr>
+              <w:pStyle w:val="magyarazat"/>
+              <w:spacing w:before="60" w:after="60"/>
+              <w:jc w:val="center"/>
+              <w:rPr>
+                <w:rFonts w:ascii="Times New Roman" w:hAnsi="Times New Roman" w:cs="Times New Roman"/>
+                <w:i w:val="0"/>
+                <w:color w:val="000000"/>
+              </w:rPr>
+            </w:pPr>
+          </w:p>
+          <w:p>
+            <w:pPr>
+              <w:pStyle w:val="magyarazat"/>
+              <w:spacing w:before="60" w:after="60"/>
+              <w:jc w:val="center"/>
+              <w:rPr>
+                <w:rFonts w:ascii="Times New Roman" w:hAnsi="Times New Roman" w:cs="Times New Roman"/>
+                <w:i w:val="0"/>
+                <w:color w:val="000000"/>
+              </w:rPr>
+            </w:pPr>
+            <w:r>
+              <w:rPr>
+                <w:rFonts w:ascii="Times New Roman" w:hAnsi="Times New Roman" w:cs="Times New Roman"/>
+                <w:i w:val="0"/>
+                <w:color w:val="000000"/>
+              </w:rPr>
+              <w:t>2025.04.13.</w:t>
+            </w:r>
           </w:p>
         </w:tc>
       </w:tr>
@@ -7335,7 +9229,25 @@
                 <w:i w:val="0"/>
                 <w:color w:val="000000"/>
               </w:rPr>
-              <w:t>Egy gombász bárhányszor tud spórát lőni és akármennyi gombatestet növeszthet egy körön belül.</w:t>
+              <w:t xml:space="preserve">Egy gombász </w:t>
+            </w:r>
+            <w:proofErr w:type="spellStart"/>
+            <w:r>
+              <w:rPr>
+                <w:rFonts w:ascii="Times New Roman" w:hAnsi="Times New Roman" w:cs="Times New Roman"/>
+                <w:i w:val="0"/>
+                <w:color w:val="000000"/>
+              </w:rPr>
+              <w:t>bárhányszor</w:t>
+            </w:r>
+            <w:proofErr w:type="spellEnd"/>
+            <w:r>
+              <w:rPr>
+                <w:rFonts w:ascii="Times New Roman" w:hAnsi="Times New Roman" w:cs="Times New Roman"/>
+                <w:i w:val="0"/>
+                <w:color w:val="000000"/>
+              </w:rPr>
+              <w:t xml:space="preserve"> tud spórát lőni és akármennyi gombatestet növeszthet egy körön belül.</w:t>
             </w:r>
           </w:p>
         </w:tc>
@@ -7588,7 +9500,6 @@
                 <w:i w:val="0"/>
                 <w:color w:val="auto"/>
               </w:rPr>
-              <w:lastRenderedPageBreak/>
               <w:t>JAT002</w:t>
             </w:r>
           </w:p>
@@ -7811,7 +9722,25 @@
                 <w:i w:val="0"/>
                 <w:color w:val="000000"/>
               </w:rPr>
-              <w:t xml:space="preserve">A játék végén az a gombász nyer, akinek a legtöbb gombatestje fejlődött ki, beleértve a halottakat is. </w:t>
+              <w:t xml:space="preserve">A játék végén az a gombász nyer, akinek a legtöbb </w:t>
+            </w:r>
+            <w:proofErr w:type="spellStart"/>
+            <w:r>
+              <w:rPr>
+                <w:rFonts w:ascii="Times New Roman" w:hAnsi="Times New Roman" w:cs="Times New Roman"/>
+                <w:i w:val="0"/>
+                <w:color w:val="000000"/>
+              </w:rPr>
+              <w:t>gombatestje</w:t>
+            </w:r>
+            <w:proofErr w:type="spellEnd"/>
+            <w:r>
+              <w:rPr>
+                <w:rFonts w:ascii="Times New Roman" w:hAnsi="Times New Roman" w:cs="Times New Roman"/>
+                <w:i w:val="0"/>
+                <w:color w:val="000000"/>
+              </w:rPr>
+              <w:t xml:space="preserve"> fejlődött ki, beleértve a halottakat is. </w:t>
             </w:r>
           </w:p>
         </w:tc>
@@ -8254,6 +10183,7 @@
                 <w:i w:val="0"/>
                 <w:color w:val="auto"/>
               </w:rPr>
+              <w:lastRenderedPageBreak/>
               <w:t>JAT010</w:t>
             </w:r>
           </w:p>
@@ -8690,6 +10620,280 @@
                 <w:color w:val="000000"/>
               </w:rPr>
             </w:pPr>
+          </w:p>
+        </w:tc>
+      </w:tr>
+      <w:tr>
+        <w:trPr>
+          <w:cantSplit/>
+          <w:jc w:val="center"/>
+        </w:trPr>
+        <w:tc>
+          <w:tcPr>
+            <w:tcW w:w="1696" w:type="dxa"/>
+            <w:tcBorders>
+              <w:top w:val="single" w:sz="4" w:space="0" w:color="000000"/>
+              <w:left w:val="single" w:sz="4" w:space="0" w:color="000000"/>
+              <w:bottom w:val="single" w:sz="4" w:space="0" w:color="000000"/>
+              <w:right w:val="single" w:sz="4" w:space="0" w:color="000000"/>
+            </w:tcBorders>
+            <w:shd w:val="clear" w:color="auto" w:fill="E8E8E8" w:themeFill="background2"/>
+            <w:vAlign w:val="center"/>
+          </w:tcPr>
+          <w:p>
+            <w:pPr>
+              <w:pStyle w:val="magyarazat"/>
+              <w:spacing w:before="60" w:after="60"/>
+              <w:jc w:val="center"/>
+              <w:rPr>
+                <w:rFonts w:ascii="Times New Roman" w:hAnsi="Times New Roman" w:cs="Times New Roman"/>
+                <w:b/>
+                <w:i w:val="0"/>
+                <w:color w:val="auto"/>
+              </w:rPr>
+            </w:pPr>
+          </w:p>
+        </w:tc>
+        <w:tc>
+          <w:tcPr>
+            <w:tcW w:w="10348" w:type="dxa"/>
+            <w:tcBorders>
+              <w:top w:val="single" w:sz="4" w:space="0" w:color="000000"/>
+              <w:left w:val="single" w:sz="4" w:space="0" w:color="000000"/>
+              <w:bottom w:val="single" w:sz="4" w:space="0" w:color="000000"/>
+              <w:right w:val="single" w:sz="4" w:space="0" w:color="000000"/>
+            </w:tcBorders>
+            <w:shd w:val="clear" w:color="auto" w:fill="E8E8E8" w:themeFill="background2"/>
+            <w:vAlign w:val="center"/>
+          </w:tcPr>
+          <w:p>
+            <w:pPr>
+              <w:pStyle w:val="magyarazat"/>
+              <w:spacing w:before="240" w:after="240"/>
+              <w:jc w:val="center"/>
+              <w:rPr>
+                <w:rFonts w:ascii="Times New Roman" w:hAnsi="Times New Roman" w:cs="Times New Roman"/>
+                <w:b/>
+                <w:bCs/>
+                <w:i w:val="0"/>
+                <w:color w:val="000000"/>
+              </w:rPr>
+            </w:pPr>
+            <w:r>
+              <w:rPr>
+                <w:rFonts w:ascii="Times New Roman" w:hAnsi="Times New Roman" w:cs="Times New Roman"/>
+                <w:b/>
+                <w:bCs/>
+                <w:i w:val="0"/>
+                <w:color w:val="000000"/>
+              </w:rPr>
+              <w:t>7. KONTROLLER</w:t>
+            </w:r>
+          </w:p>
+        </w:tc>
+        <w:tc>
+          <w:tcPr>
+            <w:tcW w:w="1985" w:type="dxa"/>
+            <w:tcBorders>
+              <w:top w:val="single" w:sz="4" w:space="0" w:color="000000"/>
+              <w:left w:val="single" w:sz="4" w:space="0" w:color="000000"/>
+              <w:bottom w:val="single" w:sz="4" w:space="0" w:color="000000"/>
+              <w:right w:val="single" w:sz="4" w:space="0" w:color="000000"/>
+            </w:tcBorders>
+            <w:shd w:val="clear" w:color="auto" w:fill="E8E8E8" w:themeFill="background2"/>
+          </w:tcPr>
+          <w:p>
+            <w:pPr>
+              <w:pStyle w:val="magyarazat"/>
+              <w:spacing w:before="60" w:after="60"/>
+              <w:jc w:val="center"/>
+              <w:rPr>
+                <w:rFonts w:ascii="Times New Roman" w:hAnsi="Times New Roman" w:cs="Times New Roman"/>
+                <w:i w:val="0"/>
+                <w:color w:val="000000"/>
+              </w:rPr>
+            </w:pPr>
+          </w:p>
+        </w:tc>
+      </w:tr>
+      <w:tr>
+        <w:trPr>
+          <w:cantSplit/>
+          <w:jc w:val="center"/>
+        </w:trPr>
+        <w:tc>
+          <w:tcPr>
+            <w:tcW w:w="1696" w:type="dxa"/>
+            <w:tcBorders>
+              <w:top w:val="single" w:sz="4" w:space="0" w:color="000000"/>
+              <w:left w:val="single" w:sz="4" w:space="0" w:color="000000"/>
+              <w:bottom w:val="single" w:sz="4" w:space="0" w:color="000000"/>
+              <w:right w:val="single" w:sz="4" w:space="0" w:color="000000"/>
+            </w:tcBorders>
+            <w:shd w:val="clear" w:color="auto" w:fill="E97132" w:themeFill="accent2"/>
+            <w:vAlign w:val="center"/>
+          </w:tcPr>
+          <w:p>
+            <w:pPr>
+              <w:pStyle w:val="magyarazat"/>
+              <w:spacing w:before="60" w:after="60"/>
+              <w:jc w:val="center"/>
+              <w:rPr>
+                <w:rFonts w:ascii="Times New Roman" w:hAnsi="Times New Roman" w:cs="Times New Roman"/>
+                <w:b/>
+                <w:i w:val="0"/>
+                <w:color w:val="auto"/>
+              </w:rPr>
+            </w:pPr>
+            <w:r>
+              <w:rPr>
+                <w:rFonts w:ascii="Times New Roman" w:hAnsi="Times New Roman" w:cs="Times New Roman"/>
+                <w:b/>
+                <w:i w:val="0"/>
+                <w:color w:val="auto"/>
+              </w:rPr>
+              <w:t>új</w:t>
+            </w:r>
+          </w:p>
+        </w:tc>
+        <w:tc>
+          <w:tcPr>
+            <w:tcW w:w="10348" w:type="dxa"/>
+            <w:tcBorders>
+              <w:top w:val="single" w:sz="4" w:space="0" w:color="000000"/>
+              <w:left w:val="single" w:sz="4" w:space="0" w:color="000000"/>
+              <w:bottom w:val="single" w:sz="4" w:space="0" w:color="000000"/>
+              <w:right w:val="single" w:sz="4" w:space="0" w:color="000000"/>
+            </w:tcBorders>
+            <w:shd w:val="clear" w:color="auto" w:fill="E97132" w:themeFill="accent2"/>
+            <w:vAlign w:val="center"/>
+          </w:tcPr>
+          <w:p>
+            <w:pPr>
+              <w:pStyle w:val="magyarazat"/>
+              <w:spacing w:before="60" w:after="60"/>
+              <w:jc w:val="both"/>
+              <w:rPr>
+                <w:rFonts w:ascii="Times New Roman" w:hAnsi="Times New Roman" w:cs="Times New Roman"/>
+                <w:i w:val="0"/>
+                <w:color w:val="000000"/>
+              </w:rPr>
+            </w:pPr>
+            <w:r>
+              <w:rPr>
+                <w:rFonts w:ascii="Times New Roman" w:hAnsi="Times New Roman" w:cs="Times New Roman"/>
+                <w:i w:val="0"/>
+                <w:color w:val="000000"/>
+              </w:rPr>
+              <w:t xml:space="preserve">A STARTGAME után már egyből meghívódik az </w:t>
+            </w:r>
+            <w:proofErr w:type="gramStart"/>
+            <w:r>
+              <w:rPr>
+                <w:rFonts w:ascii="Times New Roman" w:hAnsi="Times New Roman" w:cs="Times New Roman"/>
+                <w:i w:val="0"/>
+                <w:color w:val="000000"/>
+              </w:rPr>
+              <w:t>onTurnBegin(</w:t>
+            </w:r>
+            <w:proofErr w:type="gramEnd"/>
+            <w:r>
+              <w:rPr>
+                <w:rFonts w:ascii="Times New Roman" w:hAnsi="Times New Roman" w:cs="Times New Roman"/>
+                <w:i w:val="0"/>
+                <w:color w:val="000000"/>
+              </w:rPr>
+              <w:t xml:space="preserve">). Az </w:t>
+            </w:r>
+            <w:proofErr w:type="gramStart"/>
+            <w:r>
+              <w:rPr>
+                <w:rFonts w:ascii="Times New Roman" w:hAnsi="Times New Roman" w:cs="Times New Roman"/>
+                <w:i w:val="0"/>
+                <w:color w:val="000000"/>
+              </w:rPr>
+              <w:t>onRoundBegin(</w:t>
+            </w:r>
+            <w:proofErr w:type="gramEnd"/>
+            <w:r>
+              <w:rPr>
+                <w:rFonts w:ascii="Times New Roman" w:hAnsi="Times New Roman" w:cs="Times New Roman"/>
+                <w:i w:val="0"/>
+                <w:color w:val="000000"/>
+              </w:rPr>
+              <w:t xml:space="preserve">) csak azután </w:t>
+            </w:r>
+            <w:proofErr w:type="spellStart"/>
+            <w:r>
+              <w:rPr>
+                <w:rFonts w:ascii="Times New Roman" w:hAnsi="Times New Roman" w:cs="Times New Roman"/>
+                <w:i w:val="0"/>
+                <w:color w:val="000000"/>
+              </w:rPr>
+              <w:t>hívódik</w:t>
+            </w:r>
+            <w:proofErr w:type="spellEnd"/>
+            <w:r>
+              <w:rPr>
+                <w:rFonts w:ascii="Times New Roman" w:hAnsi="Times New Roman" w:cs="Times New Roman"/>
+                <w:i w:val="0"/>
+                <w:color w:val="000000"/>
+              </w:rPr>
+              <w:t xml:space="preserve"> meg, miután az adott körben megvolt az összes ENDTURN, az utána következő kör legelején. </w:t>
+            </w:r>
+          </w:p>
+          <w:p>
+            <w:pPr>
+              <w:pStyle w:val="magyarazat"/>
+              <w:spacing w:before="60" w:after="60"/>
+              <w:jc w:val="both"/>
+              <w:rPr>
+                <w:rFonts w:ascii="Times New Roman" w:hAnsi="Times New Roman" w:cs="Times New Roman"/>
+                <w:i w:val="0"/>
+                <w:color w:val="000000"/>
+              </w:rPr>
+            </w:pPr>
+            <w:r>
+              <w:rPr>
+                <w:rFonts w:ascii="Times New Roman" w:hAnsi="Times New Roman" w:cs="Times New Roman"/>
+                <w:i w:val="0"/>
+                <w:color w:val="000000"/>
+              </w:rPr>
+              <w:t>Megbeszélve: 2025.04.13.</w:t>
+            </w:r>
+          </w:p>
+        </w:tc>
+        <w:tc>
+          <w:tcPr>
+            <w:tcW w:w="1985" w:type="dxa"/>
+            <w:tcBorders>
+              <w:top w:val="single" w:sz="4" w:space="0" w:color="000000"/>
+              <w:left w:val="single" w:sz="4" w:space="0" w:color="000000"/>
+              <w:bottom w:val="single" w:sz="4" w:space="0" w:color="000000"/>
+              <w:right w:val="single" w:sz="4" w:space="0" w:color="000000"/>
+            </w:tcBorders>
+            <w:shd w:val="clear" w:color="auto" w:fill="E97132" w:themeFill="accent2"/>
+            <w:vAlign w:val="center"/>
+          </w:tcPr>
+          <w:p>
+            <w:pPr>
+              <w:pStyle w:val="magyarazat"/>
+              <w:spacing w:before="60" w:after="60"/>
+              <w:jc w:val="center"/>
+              <w:rPr>
+                <w:rFonts w:ascii="Times New Roman" w:hAnsi="Times New Roman" w:cs="Times New Roman"/>
+                <w:i w:val="0"/>
+                <w:color w:val="000000"/>
+              </w:rPr>
+            </w:pPr>
+            <w:r>
+              <w:rPr>
+                <w:rFonts w:ascii="Times New Roman" w:hAnsi="Times New Roman" w:cs="Times New Roman"/>
+                <w:i w:val="0"/>
+                <w:color w:val="000000"/>
+              </w:rPr>
+              <w:t>-</w:t>
+            </w:r>
           </w:p>
         </w:tc>
       </w:tr>
@@ -9519,7 +11723,6 @@
   <w:style w:type="character" w:default="1" w:styleId="Bekezdsalapbettpusa">
     <w:name w:val="Default Paragraph Font"/>
     <w:uiPriority w:val="1"/>
-    <w:semiHidden/>
     <w:unhideWhenUsed/>
   </w:style>
   <w:style w:type="table" w:default="1" w:styleId="Normltblzat">

</xml_diff>